<commit_message>
Added Proxy Pattern chapter to word doc. Will convert to README.MD after approval
</commit_message>
<xml_diff>
--- a/src/Design Patterns - Proxy Pattern.docx
+++ b/src/Design Patterns - Proxy Pattern.docx
@@ -378,27 +378,7 @@
                                         <w:szCs w:val="28"/>
                                         <w:lang w:val="nl-NL"/>
                                       </w:rPr>
-                                      <w:t xml:space="preserve">Rick Aerts, Tom </w:t>
-                                    </w:r>
-                                    <w:proofErr w:type="spellStart"/>
-                                    <w:r>
-                                      <w:rPr>
-                                        <w:color w:val="595959" w:themeColor="text1" w:themeTint="A6"/>
-                                        <w:sz w:val="28"/>
-                                        <w:szCs w:val="28"/>
-                                        <w:lang w:val="nl-NL"/>
-                                      </w:rPr>
-                                      <w:t>Eisermann</w:t>
-                                    </w:r>
-                                    <w:proofErr w:type="spellEnd"/>
-                                    <w:r>
-                                      <w:rPr>
-                                        <w:color w:val="595959" w:themeColor="text1" w:themeTint="A6"/>
-                                        <w:sz w:val="28"/>
-                                        <w:szCs w:val="28"/>
-                                        <w:lang w:val="nl-NL"/>
-                                      </w:rPr>
-                                      <w:t>, Harm van Vee</w:t>
+                                      <w:t>Rick Aerts, Tom Eisermann, Harm van Vee</w:t>
                                     </w:r>
                                     <w:r>
                                       <w:rPr>
@@ -492,6 +472,7 @@
                             <w:dataBinding w:prefixMappings="xmlns:ns0='http://purl.org/dc/elements/1.1/' xmlns:ns1='http://schemas.openxmlformats.org/package/2006/metadata/core-properties' " w:xpath="/ns1:coreProperties[1]/ns0:creator[1]" w:storeItemID="{6C3C8BC8-F283-45AE-878A-BAB7291924A1}"/>
                             <w:text/>
                           </w:sdtPr>
+                          <w:sdtEndPr/>
                           <w:sdtContent>
                             <w:p>
                               <w:pPr>
@@ -511,27 +492,7 @@
                                   <w:szCs w:val="28"/>
                                   <w:lang w:val="nl-NL"/>
                                 </w:rPr>
-                                <w:t xml:space="preserve">Rick Aerts, Tom </w:t>
-                              </w:r>
-                              <w:proofErr w:type="spellStart"/>
-                              <w:r>
-                                <w:rPr>
-                                  <w:color w:val="595959" w:themeColor="text1" w:themeTint="A6"/>
-                                  <w:sz w:val="28"/>
-                                  <w:szCs w:val="28"/>
-                                  <w:lang w:val="nl-NL"/>
-                                </w:rPr>
-                                <w:t>Eisermann</w:t>
-                              </w:r>
-                              <w:proofErr w:type="spellEnd"/>
-                              <w:r>
-                                <w:rPr>
-                                  <w:color w:val="595959" w:themeColor="text1" w:themeTint="A6"/>
-                                  <w:sz w:val="28"/>
-                                  <w:szCs w:val="28"/>
-                                  <w:lang w:val="nl-NL"/>
-                                </w:rPr>
-                                <w:t>, Harm van Vee</w:t>
+                                <w:t>Rick Aerts, Tom Eisermann, Harm van Vee</w:t>
                               </w:r>
                               <w:r>
                                 <w:rPr>
@@ -569,6 +530,7 @@
                               <w:dataBinding w:prefixMappings="xmlns:ns0='http://schemas.microsoft.com/office/2006/coverPageProps' " w:xpath="/ns0:CoverPageProperties[1]/ns0:CompanyEmail[1]" w:storeItemID="{55AF091B-3C7A-41E3-B477-F2FDAA23CFDA}"/>
                               <w:text/>
                             </w:sdtPr>
+                            <w:sdtEndPr/>
                             <w:sdtContent>
                               <w:r>
                                 <w:rPr>
@@ -700,7 +662,6 @@
                                         <w:lang w:val="nl-NL"/>
                                       </w:rPr>
                                     </w:pPr>
-                                    <w:proofErr w:type="spellStart"/>
                                     <w:r>
                                       <w:rPr>
                                         <w:color w:val="595959" w:themeColor="text1" w:themeTint="A6"/>
@@ -708,17 +669,7 @@
                                         <w:szCs w:val="20"/>
                                         <w:lang w:val="nl-NL"/>
                                       </w:rPr>
-                                      <w:t>Ondezoek</w:t>
-                                    </w:r>
-                                    <w:proofErr w:type="spellEnd"/>
-                                    <w:r>
-                                      <w:rPr>
-                                        <w:color w:val="595959" w:themeColor="text1" w:themeTint="A6"/>
-                                        <w:sz w:val="20"/>
-                                        <w:szCs w:val="20"/>
-                                        <w:lang w:val="nl-NL"/>
-                                      </w:rPr>
-                                      <w:t xml:space="preserve"> naar het gebruik van d</w:t>
+                                      <w:t>Ondezoek naar het gebruik van d</w:t>
                                     </w:r>
                                     <w:r>
                                       <w:rPr>
@@ -727,27 +678,7 @@
                                         <w:szCs w:val="20"/>
                                         <w:lang w:val="nl-NL"/>
                                       </w:rPr>
-                                      <w:t xml:space="preserve">esign </w:t>
-                                    </w:r>
-                                    <w:proofErr w:type="spellStart"/>
-                                    <w:r>
-                                      <w:rPr>
-                                        <w:color w:val="595959" w:themeColor="text1" w:themeTint="A6"/>
-                                        <w:sz w:val="20"/>
-                                        <w:szCs w:val="20"/>
-                                        <w:lang w:val="nl-NL"/>
-                                      </w:rPr>
-                                      <w:t>patterns</w:t>
-                                    </w:r>
-                                    <w:proofErr w:type="spellEnd"/>
-                                    <w:r>
-                                      <w:rPr>
-                                        <w:color w:val="595959" w:themeColor="text1" w:themeTint="A6"/>
-                                        <w:sz w:val="20"/>
-                                        <w:szCs w:val="20"/>
-                                        <w:lang w:val="nl-NL"/>
-                                      </w:rPr>
-                                      <w:t xml:space="preserve"> binnen software engineering</w:t>
+                                      <w:t>esign patterns binnen software engineering</w:t>
                                     </w:r>
                                   </w:p>
                                 </w:sdtContent>
@@ -774,11 +705,7 @@
               </mc:Choice>
               <mc:Fallback>
                 <w:pict>
-                  <v:shapetype w14:anchorId="7474A96E" id="_x0000_t202" coordsize="21600,21600" o:spt="202" path="m,l,21600r21600,l21600,xe">
-                    <v:stroke joinstyle="miter"/>
-                    <v:path gradientshapeok="t" o:connecttype="rect"/>
-                  </v:shapetype>
-                  <v:shape id="Text Box 153" o:spid="_x0000_s1027" type="#_x0000_t202" style="position:absolute;margin-left:0;margin-top:0;width:8in;height:79.5pt;z-index:251661312;visibility:visible;mso-wrap-style:square;mso-width-percent:941;mso-height-percent:100;mso-top-percent:700;mso-wrap-distance-left:9pt;mso-wrap-distance-top:0;mso-wrap-distance-right:9pt;mso-wrap-distance-bottom:0;mso-position-horizontal:center;mso-position-horizontal-relative:page;mso-position-vertical-relative:page;mso-width-percent:941;mso-height-percent:100;mso-top-percent:700;mso-width-relative:page;mso-height-relative:page;v-text-anchor:top" o:gfxdata="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" filled="f" stroked="f" strokeweight=".5pt">
+                  <v:shape w14:anchorId="7474A96E" id="Text Box 153" o:spid="_x0000_s1027" type="#_x0000_t202" style="position:absolute;margin-left:0;margin-top:0;width:8in;height:79.5pt;z-index:251661312;visibility:visible;mso-wrap-style:square;mso-width-percent:941;mso-height-percent:100;mso-top-percent:700;mso-wrap-distance-left:9pt;mso-wrap-distance-top:0;mso-wrap-distance-right:9pt;mso-wrap-distance-bottom:0;mso-position-horizontal:center;mso-position-horizontal-relative:page;mso-position-vertical-relative:page;mso-width-percent:941;mso-height-percent:100;mso-top-percent:700;mso-width-relative:page;mso-height-relative:page;v-text-anchor:top" o:gfxdata="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" filled="f" stroked="f" strokeweight=".5pt">
                     <v:textbox style="mso-fit-shape-to-text:t" inset="126pt,0,54pt,0">
                       <w:txbxContent>
                         <w:p>
@@ -829,7 +756,6 @@
                                   <w:lang w:val="nl-NL"/>
                                 </w:rPr>
                               </w:pPr>
-                              <w:proofErr w:type="spellStart"/>
                               <w:r>
                                 <w:rPr>
                                   <w:color w:val="595959" w:themeColor="text1" w:themeTint="A6"/>
@@ -837,17 +763,7 @@
                                   <w:szCs w:val="20"/>
                                   <w:lang w:val="nl-NL"/>
                                 </w:rPr>
-                                <w:t>Ondezoek</w:t>
-                              </w:r>
-                              <w:proofErr w:type="spellEnd"/>
-                              <w:r>
-                                <w:rPr>
-                                  <w:color w:val="595959" w:themeColor="text1" w:themeTint="A6"/>
-                                  <w:sz w:val="20"/>
-                                  <w:szCs w:val="20"/>
-                                  <w:lang w:val="nl-NL"/>
-                                </w:rPr>
-                                <w:t xml:space="preserve"> naar het gebruik van d</w:t>
+                                <w:t>Ondezoek naar het gebruik van d</w:t>
                               </w:r>
                               <w:r>
                                 <w:rPr>
@@ -856,27 +772,7 @@
                                   <w:szCs w:val="20"/>
                                   <w:lang w:val="nl-NL"/>
                                 </w:rPr>
-                                <w:t xml:space="preserve">esign </w:t>
-                              </w:r>
-                              <w:proofErr w:type="spellStart"/>
-                              <w:r>
-                                <w:rPr>
-                                  <w:color w:val="595959" w:themeColor="text1" w:themeTint="A6"/>
-                                  <w:sz w:val="20"/>
-                                  <w:szCs w:val="20"/>
-                                  <w:lang w:val="nl-NL"/>
-                                </w:rPr>
-                                <w:t>patterns</w:t>
-                              </w:r>
-                              <w:proofErr w:type="spellEnd"/>
-                              <w:r>
-                                <w:rPr>
-                                  <w:color w:val="595959" w:themeColor="text1" w:themeTint="A6"/>
-                                  <w:sz w:val="20"/>
-                                  <w:szCs w:val="20"/>
-                                  <w:lang w:val="nl-NL"/>
-                                </w:rPr>
-                                <w:t xml:space="preserve"> binnen software engineering</w:t>
+                                <w:t>esign patterns binnen software engineering</w:t>
                               </w:r>
                             </w:p>
                           </w:sdtContent>
@@ -1024,18 +920,8 @@
                                         <w:sz w:val="36"/>
                                         <w:szCs w:val="36"/>
                                       </w:rPr>
-                                      <w:t xml:space="preserve">Proxy Design </w:t>
+                                      <w:t>Proxy Design Pattern</w:t>
                                     </w:r>
-                                    <w:proofErr w:type="spellStart"/>
-                                    <w:r>
-                                      <w:rPr>
-                                        <w:color w:val="404040" w:themeColor="text1" w:themeTint="BF"/>
-                                        <w:sz w:val="36"/>
-                                        <w:szCs w:val="36"/>
-                                      </w:rPr>
-                                      <w:t>Pattern</w:t>
-                                    </w:r>
-                                    <w:proofErr w:type="spellEnd"/>
                                   </w:p>
                                 </w:sdtContent>
                               </w:sdt>
@@ -1136,18 +1022,8 @@
                                   <w:sz w:val="36"/>
                                   <w:szCs w:val="36"/>
                                 </w:rPr>
-                                <w:t xml:space="preserve">Proxy Design </w:t>
+                                <w:t>Proxy Design Pattern</w:t>
                               </w:r>
-                              <w:proofErr w:type="spellStart"/>
-                              <w:r>
-                                <w:rPr>
-                                  <w:color w:val="404040" w:themeColor="text1" w:themeTint="BF"/>
-                                  <w:sz w:val="36"/>
-                                  <w:szCs w:val="36"/>
-                                </w:rPr>
-                                <w:t>Pattern</w:t>
-                              </w:r>
-                              <w:proofErr w:type="spellEnd"/>
                             </w:p>
                           </w:sdtContent>
                         </w:sdt>
@@ -1911,14 +1787,9 @@
       <w:bookmarkStart w:id="0" w:name="_Toc57051641"/>
       <w:r>
         <w:lastRenderedPageBreak/>
-        <w:t xml:space="preserve">Design </w:t>
-      </w:r>
-      <w:proofErr w:type="spellStart"/>
-      <w:r>
-        <w:t>Patterns</w:t>
+        <w:t>Design Patterns</w:t>
       </w:r>
       <w:bookmarkEnd w:id="0"/>
-      <w:proofErr w:type="spellEnd"/>
     </w:p>
     <w:p>
       <w:pPr>
@@ -1926,15 +1797,7 @@
       </w:pPr>
       <w:bookmarkStart w:id="1" w:name="_Toc57051642"/>
       <w:r>
-        <w:t xml:space="preserve">Wat zijn software design </w:t>
-      </w:r>
-      <w:proofErr w:type="spellStart"/>
-      <w:r>
-        <w:t>patterns</w:t>
-      </w:r>
-      <w:proofErr w:type="spellEnd"/>
-      <w:r>
-        <w:t>?</w:t>
+        <w:t>Wat zijn software design patterns?</w:t>
       </w:r>
       <w:bookmarkEnd w:id="1"/>
     </w:p>
@@ -2006,14 +1869,12 @@
           <w:numId w:val="1"/>
         </w:numPr>
       </w:pPr>
-      <w:proofErr w:type="spellStart"/>
       <w:r>
         <w:rPr>
           <w:u w:val="single"/>
         </w:rPr>
         <w:t>Intent</w:t>
       </w:r>
-      <w:proofErr w:type="spellEnd"/>
       <w:r>
         <w:br/>
         <w:t>Een korte samenvatting van zowel het probleem, als de oplossing</w:t>
@@ -2039,14 +1900,12 @@
           <w:numId w:val="1"/>
         </w:numPr>
       </w:pPr>
-      <w:proofErr w:type="spellStart"/>
       <w:r>
         <w:rPr>
           <w:u w:val="single"/>
         </w:rPr>
         <w:t>Motivation</w:t>
       </w:r>
-      <w:proofErr w:type="spellEnd"/>
       <w:r>
         <w:br/>
         <w:t>Een uitgebreidere uitleg van het probleem, en hoe het ontwerp daar een oplossing voor bied.</w:t>
@@ -2060,25 +1919,15 @@
           <w:numId w:val="1"/>
         </w:numPr>
       </w:pPr>
-      <w:proofErr w:type="spellStart"/>
       <w:r>
         <w:rPr>
           <w:u w:val="single"/>
         </w:rPr>
         <w:t>Structure</w:t>
       </w:r>
-      <w:proofErr w:type="spellEnd"/>
       <w:r>
         <w:br/>
-        <w:t xml:space="preserve">Een </w:t>
-      </w:r>
-      <w:proofErr w:type="spellStart"/>
-      <w:r>
-        <w:t>gedetaileerdere</w:t>
-      </w:r>
-      <w:proofErr w:type="spellEnd"/>
-      <w:r>
-        <w:t xml:space="preserve"> omschrijving van de verschillende onderdelen/classes binnen het patroon, en hoe deze aan elkaar gerelateerd zijn.</w:t>
+        <w:t>Een gedetaileerdere omschrijving van de verschillende onderdelen/classes binnen het patroon, en hoe deze aan elkaar gerelateerd zijn.</w:t>
       </w:r>
     </w:p>
     <w:p>
@@ -2129,16 +1978,8 @@
         <w:rPr>
           <w:u w:val="single"/>
         </w:rPr>
-        <w:t xml:space="preserve">Code </w:t>
-      </w:r>
-      <w:proofErr w:type="spellStart"/>
-      <w:r>
-        <w:rPr>
-          <w:u w:val="single"/>
-        </w:rPr>
-        <w:t>Example</w:t>
-      </w:r>
-      <w:proofErr w:type="spellEnd"/>
+        <w:t>Code Example</w:t>
+      </w:r>
       <w:r>
         <w:br/>
       </w:r>
@@ -2152,15 +1993,7 @@
       </w:pPr>
       <w:bookmarkStart w:id="2" w:name="_Toc57051643"/>
       <w:r>
-        <w:t xml:space="preserve">Hoe hebben design </w:t>
-      </w:r>
-      <w:proofErr w:type="spellStart"/>
-      <w:r>
-        <w:t>patterns</w:t>
-      </w:r>
-      <w:proofErr w:type="spellEnd"/>
-      <w:r>
-        <w:t xml:space="preserve"> hun intrede gedaan in het vak van software engineering?</w:t>
+        <w:t>Hoe hebben design patterns hun intrede gedaan in het vak van software engineering?</w:t>
       </w:r>
       <w:bookmarkEnd w:id="2"/>
     </w:p>
@@ -2173,15 +2006,7 @@
         </w:numPr>
       </w:pPr>
       <w:r>
-        <w:t xml:space="preserve">Het gebruik van design </w:t>
-      </w:r>
-      <w:proofErr w:type="spellStart"/>
-      <w:r>
-        <w:t>patterns</w:t>
-      </w:r>
-      <w:proofErr w:type="spellEnd"/>
-      <w:r>
-        <w:t xml:space="preserve"> (in algemene termen) wordt buiten software engineering sinds jaar en dag toegepast.</w:t>
+        <w:t>Het gebruik van design patterns (in algemene termen) wordt buiten software engineering sinds jaar en dag toegepast.</w:t>
       </w:r>
     </w:p>
     <w:p>
@@ -2247,15 +2072,7 @@
         <w:t>definiëren</w:t>
       </w:r>
       <w:r>
-        <w:t xml:space="preserve"> van design </w:t>
-      </w:r>
-      <w:proofErr w:type="spellStart"/>
-      <w:r>
-        <w:t>patterns</w:t>
-      </w:r>
-      <w:proofErr w:type="spellEnd"/>
-      <w:r>
-        <w:t>:</w:t>
+        <w:t xml:space="preserve"> van design patterns:</w:t>
       </w:r>
     </w:p>
     <w:p>
@@ -2360,21 +2177,7 @@
         <w:rPr>
           <w:lang w:val="en-US"/>
         </w:rPr>
-        <w:t xml:space="preserve">Erich Gamma, John </w:t>
-      </w:r>
-      <w:proofErr w:type="spellStart"/>
-      <w:r>
-        <w:rPr>
-          <w:lang w:val="en-US"/>
-        </w:rPr>
-        <w:t>Vlissides</w:t>
-      </w:r>
-      <w:proofErr w:type="spellEnd"/>
-      <w:r>
-        <w:rPr>
-          <w:lang w:val="en-US"/>
-        </w:rPr>
-        <w:t>, Ralph Johnson, Richard Helm</w:t>
+        <w:t>Erich Gamma, John Vlissides, Ralph Johnson, Richard Helm</w:t>
       </w:r>
     </w:p>
     <w:p>
@@ -2404,24 +2207,11 @@
         </w:numPr>
       </w:pPr>
       <w:r>
-        <w:t xml:space="preserve">23 </w:t>
-      </w:r>
-      <w:proofErr w:type="spellStart"/>
-      <w:r>
-        <w:t>patterns</w:t>
-      </w:r>
-      <w:proofErr w:type="spellEnd"/>
-      <w:r>
-        <w:t xml:space="preserve"> omschreven binnen OO </w:t>
-      </w:r>
-      <w:proofErr w:type="spellStart"/>
-      <w:r>
-        <w:t>p</w:t>
+        <w:t>23 patterns omschreven binnen OO p</w:t>
       </w:r>
       <w:r>
         <w:t>rogramming</w:t>
       </w:r>
-      <w:proofErr w:type="spellEnd"/>
     </w:p>
     <w:p>
       <w:pPr>
@@ -2443,15 +2233,7 @@
       <w:bookmarkStart w:id="3" w:name="_Toc57051644"/>
       <w:r>
         <w:lastRenderedPageBreak/>
-        <w:t xml:space="preserve">Welke software design </w:t>
-      </w:r>
-      <w:proofErr w:type="spellStart"/>
-      <w:r>
-        <w:t>pattern</w:t>
-      </w:r>
-      <w:proofErr w:type="spellEnd"/>
-      <w:r>
-        <w:t xml:space="preserve"> categorieën onder</w:t>
+        <w:t>Welke software design pattern categorieën onder</w:t>
       </w:r>
       <w:r>
         <w:t>kennen we?</w:t>
@@ -2490,32 +2272,112 @@
           <w:numId w:val="1"/>
         </w:numPr>
       </w:pPr>
-      <w:proofErr w:type="spellStart"/>
+      <w:r>
+        <w:t>Intent/Doel</w:t>
+      </w:r>
+    </w:p>
+    <w:p>
+      <w:pPr>
+        <w:pStyle w:val="Heading3"/>
+      </w:pPr>
+      <w:r>
+        <w:t>Toepasbaarheid</w:t>
+      </w:r>
+    </w:p>
+    <w:p>
+      <w:pPr>
+        <w:pStyle w:val="Heading4"/>
+      </w:pPr>
+      <w:r>
+        <w:t>Idioms</w:t>
+      </w:r>
+    </w:p>
+    <w:p>
+      <w:pPr>
+        <w:pStyle w:val="ListParagraph"/>
+        <w:numPr>
+          <w:ilvl w:val="0"/>
+          <w:numId w:val="1"/>
+        </w:numPr>
+      </w:pPr>
+      <w:r>
+        <w:t>Basic / Low Level</w:t>
+      </w:r>
+    </w:p>
+    <w:p>
+      <w:pPr>
+        <w:pStyle w:val="ListParagraph"/>
+        <w:numPr>
+          <w:ilvl w:val="0"/>
+          <w:numId w:val="1"/>
+        </w:numPr>
+      </w:pPr>
+      <w:r>
+        <w:t>Toepasbaar op één taal</w:t>
+      </w:r>
+    </w:p>
+    <w:p>
+      <w:pPr>
+        <w:pStyle w:val="Heading4"/>
+      </w:pPr>
+      <w:r>
+        <w:t>Architectural Patterns</w:t>
+      </w:r>
+    </w:p>
+    <w:p>
+      <w:pPr>
+        <w:pStyle w:val="ListParagraph"/>
+        <w:numPr>
+          <w:ilvl w:val="0"/>
+          <w:numId w:val="1"/>
+        </w:numPr>
+      </w:pPr>
+      <w:r>
+        <w:t>Universal / High Level</w:t>
+      </w:r>
+    </w:p>
+    <w:p>
+      <w:pPr>
+        <w:pStyle w:val="ListParagraph"/>
+        <w:numPr>
+          <w:ilvl w:val="0"/>
+          <w:numId w:val="1"/>
+        </w:numPr>
+      </w:pPr>
+      <w:r>
+        <w:t>Toepasbaar in nagenoeg alle talen.</w:t>
+      </w:r>
+    </w:p>
+    <w:p>
+      <w:pPr>
+        <w:pStyle w:val="ListParagraph"/>
+        <w:numPr>
+          <w:ilvl w:val="0"/>
+          <w:numId w:val="1"/>
+        </w:numPr>
+      </w:pPr>
+      <w:r>
+        <w:t xml:space="preserve">Kan </w:t>
+      </w:r>
+      <w:r>
+        <w:t>gebruikt worden voor gehele applicatie ontwikkeling</w:t>
+      </w:r>
+    </w:p>
+    <w:p>
+      <w:pPr>
+        <w:pStyle w:val="Heading3"/>
+      </w:pPr>
       <w:r>
         <w:t>Intent</w:t>
       </w:r>
-      <w:proofErr w:type="spellEnd"/>
-      <w:r>
-        <w:t>/Doel</w:t>
-      </w:r>
-    </w:p>
-    <w:p>
-      <w:pPr>
-        <w:pStyle w:val="Heading3"/>
-      </w:pPr>
-      <w:r>
-        <w:t>Toepasbaarheid</w:t>
-      </w:r>
     </w:p>
     <w:p>
       <w:pPr>
         <w:pStyle w:val="Heading4"/>
       </w:pPr>
-      <w:proofErr w:type="spellStart"/>
-      <w:r>
-        <w:t>Idioms</w:t>
-      </w:r>
-      <w:proofErr w:type="spellEnd"/>
+      <w:r>
+        <w:t>Creational Patterns</w:t>
+      </w:r>
     </w:p>
     <w:p>
       <w:pPr>
@@ -2526,7 +2388,75 @@
         </w:numPr>
       </w:pPr>
       <w:r>
-        <w:t>Basic / Low Level</w:t>
+        <w:t>Leveren mogelijkheden voor object creatie die flexibiliteit en herbruikbaarheid van code bevorderd.</w:t>
+      </w:r>
+    </w:p>
+    <w:p>
+      <w:pPr>
+        <w:pStyle w:val="ListParagraph"/>
+        <w:numPr>
+          <w:ilvl w:val="1"/>
+          <w:numId w:val="1"/>
+        </w:numPr>
+      </w:pPr>
+      <w:r>
+        <w:t>Factory Method</w:t>
+      </w:r>
+    </w:p>
+    <w:p>
+      <w:pPr>
+        <w:pStyle w:val="ListParagraph"/>
+        <w:numPr>
+          <w:ilvl w:val="1"/>
+          <w:numId w:val="1"/>
+        </w:numPr>
+      </w:pPr>
+      <w:r>
+        <w:t>Abstract Factory</w:t>
+      </w:r>
+    </w:p>
+    <w:p>
+      <w:pPr>
+        <w:pStyle w:val="ListParagraph"/>
+        <w:numPr>
+          <w:ilvl w:val="1"/>
+          <w:numId w:val="1"/>
+        </w:numPr>
+      </w:pPr>
+      <w:r>
+        <w:t>Builder</w:t>
+      </w:r>
+    </w:p>
+    <w:p>
+      <w:pPr>
+        <w:pStyle w:val="ListParagraph"/>
+        <w:numPr>
+          <w:ilvl w:val="1"/>
+          <w:numId w:val="1"/>
+        </w:numPr>
+      </w:pPr>
+      <w:r>
+        <w:t>Prototype</w:t>
+      </w:r>
+    </w:p>
+    <w:p>
+      <w:pPr>
+        <w:pStyle w:val="ListParagraph"/>
+        <w:numPr>
+          <w:ilvl w:val="1"/>
+          <w:numId w:val="1"/>
+        </w:numPr>
+      </w:pPr>
+      <w:r>
+        <w:t>Singleton</w:t>
+      </w:r>
+    </w:p>
+    <w:p>
+      <w:pPr>
+        <w:pStyle w:val="Heading4"/>
+      </w:pPr>
+      <w:r>
+        <w:t>Structural Patterns</w:t>
       </w:r>
     </w:p>
     <w:p>
@@ -2538,26 +2468,100 @@
         </w:numPr>
       </w:pPr>
       <w:r>
-        <w:t>Toepasbaar op één taal</w:t>
+        <w:t>Leveren mogelijkheden om objecten/classes in grotere structuren te verbinden die toch flexibel en efficiënt blijven</w:t>
+      </w:r>
+    </w:p>
+    <w:p>
+      <w:pPr>
+        <w:pStyle w:val="ListParagraph"/>
+        <w:numPr>
+          <w:ilvl w:val="1"/>
+          <w:numId w:val="1"/>
+        </w:numPr>
+      </w:pPr>
+      <w:r>
+        <w:t>Adapter</w:t>
+      </w:r>
+    </w:p>
+    <w:p>
+      <w:pPr>
+        <w:pStyle w:val="ListParagraph"/>
+        <w:numPr>
+          <w:ilvl w:val="1"/>
+          <w:numId w:val="1"/>
+        </w:numPr>
+      </w:pPr>
+      <w:r>
+        <w:t>Bridge</w:t>
+      </w:r>
+    </w:p>
+    <w:p>
+      <w:pPr>
+        <w:pStyle w:val="ListParagraph"/>
+        <w:numPr>
+          <w:ilvl w:val="1"/>
+          <w:numId w:val="1"/>
+        </w:numPr>
+      </w:pPr>
+      <w:r>
+        <w:t>Composite</w:t>
+      </w:r>
+    </w:p>
+    <w:p>
+      <w:pPr>
+        <w:pStyle w:val="ListParagraph"/>
+        <w:numPr>
+          <w:ilvl w:val="1"/>
+          <w:numId w:val="1"/>
+        </w:numPr>
+      </w:pPr>
+      <w:r>
+        <w:t>Decorator</w:t>
+      </w:r>
+    </w:p>
+    <w:p>
+      <w:pPr>
+        <w:pStyle w:val="ListParagraph"/>
+        <w:numPr>
+          <w:ilvl w:val="1"/>
+          <w:numId w:val="1"/>
+        </w:numPr>
+      </w:pPr>
+      <w:r>
+        <w:t>Facade</w:t>
+      </w:r>
+    </w:p>
+    <w:p>
+      <w:pPr>
+        <w:pStyle w:val="ListParagraph"/>
+        <w:numPr>
+          <w:ilvl w:val="1"/>
+          <w:numId w:val="1"/>
+        </w:numPr>
+      </w:pPr>
+      <w:r>
+        <w:t>Flyweight</w:t>
+      </w:r>
+    </w:p>
+    <w:p>
+      <w:pPr>
+        <w:pStyle w:val="ListParagraph"/>
+        <w:numPr>
+          <w:ilvl w:val="1"/>
+          <w:numId w:val="1"/>
+        </w:numPr>
+      </w:pPr>
+      <w:r>
+        <w:t>Proxy</w:t>
       </w:r>
     </w:p>
     <w:p>
       <w:pPr>
         <w:pStyle w:val="Heading4"/>
       </w:pPr>
-      <w:proofErr w:type="spellStart"/>
-      <w:r>
-        <w:t>Architectural</w:t>
-      </w:r>
-      <w:proofErr w:type="spellEnd"/>
-      <w:r>
-        <w:t xml:space="preserve"> </w:t>
-      </w:r>
-      <w:proofErr w:type="spellStart"/>
-      <w:r>
-        <w:t>Patterns</w:t>
-      </w:r>
-      <w:proofErr w:type="spellEnd"/>
+      <w:r>
+        <w:t>Behavioral Patterns</w:t>
+      </w:r>
     </w:p>
     <w:p>
       <w:pPr>
@@ -2568,8 +2572,139 @@
         </w:numPr>
       </w:pPr>
       <w:r>
-        <w:t>Universal / High Level</w:t>
-      </w:r>
+        <w:t>Leveren mogelijkheden voor effectieve communicatie en toekenning van verantwoordelijkheden tussen objecten.</w:t>
+      </w:r>
+    </w:p>
+    <w:p>
+      <w:pPr>
+        <w:pStyle w:val="ListParagraph"/>
+        <w:numPr>
+          <w:ilvl w:val="1"/>
+          <w:numId w:val="1"/>
+        </w:numPr>
+      </w:pPr>
+      <w:r>
+        <w:t>Chain of Responsibility</w:t>
+      </w:r>
+    </w:p>
+    <w:p>
+      <w:pPr>
+        <w:pStyle w:val="ListParagraph"/>
+        <w:numPr>
+          <w:ilvl w:val="1"/>
+          <w:numId w:val="1"/>
+        </w:numPr>
+      </w:pPr>
+      <w:r>
+        <w:t>Command</w:t>
+      </w:r>
+    </w:p>
+    <w:p>
+      <w:pPr>
+        <w:pStyle w:val="ListParagraph"/>
+        <w:numPr>
+          <w:ilvl w:val="1"/>
+          <w:numId w:val="1"/>
+        </w:numPr>
+      </w:pPr>
+      <w:r>
+        <w:t>Itterator</w:t>
+      </w:r>
+    </w:p>
+    <w:p>
+      <w:pPr>
+        <w:pStyle w:val="ListParagraph"/>
+        <w:numPr>
+          <w:ilvl w:val="1"/>
+          <w:numId w:val="1"/>
+        </w:numPr>
+      </w:pPr>
+      <w:r>
+        <w:t>Mediator</w:t>
+      </w:r>
+    </w:p>
+    <w:p>
+      <w:pPr>
+        <w:pStyle w:val="ListParagraph"/>
+        <w:numPr>
+          <w:ilvl w:val="1"/>
+          <w:numId w:val="1"/>
+        </w:numPr>
+      </w:pPr>
+      <w:r>
+        <w:t>Memento</w:t>
+      </w:r>
+    </w:p>
+    <w:p>
+      <w:pPr>
+        <w:pStyle w:val="ListParagraph"/>
+        <w:numPr>
+          <w:ilvl w:val="1"/>
+          <w:numId w:val="1"/>
+        </w:numPr>
+      </w:pPr>
+      <w:r>
+        <w:t>Observer</w:t>
+      </w:r>
+    </w:p>
+    <w:p>
+      <w:pPr>
+        <w:pStyle w:val="ListParagraph"/>
+        <w:numPr>
+          <w:ilvl w:val="1"/>
+          <w:numId w:val="1"/>
+        </w:numPr>
+      </w:pPr>
+      <w:r>
+        <w:t>State</w:t>
+      </w:r>
+    </w:p>
+    <w:p>
+      <w:pPr>
+        <w:pStyle w:val="ListParagraph"/>
+        <w:numPr>
+          <w:ilvl w:val="1"/>
+          <w:numId w:val="1"/>
+        </w:numPr>
+      </w:pPr>
+      <w:r>
+        <w:t>Strategy</w:t>
+      </w:r>
+    </w:p>
+    <w:p>
+      <w:pPr>
+        <w:pStyle w:val="ListParagraph"/>
+        <w:numPr>
+          <w:ilvl w:val="1"/>
+          <w:numId w:val="1"/>
+        </w:numPr>
+      </w:pPr>
+      <w:r>
+        <w:t>Template Method</w:t>
+      </w:r>
+    </w:p>
+    <w:p>
+      <w:pPr>
+        <w:pStyle w:val="ListParagraph"/>
+        <w:numPr>
+          <w:ilvl w:val="1"/>
+          <w:numId w:val="1"/>
+        </w:numPr>
+      </w:pPr>
+      <w:r>
+        <w:t>Visitor</w:t>
+      </w:r>
+    </w:p>
+    <w:p>
+      <w:pPr>
+        <w:pStyle w:val="Heading2"/>
+      </w:pPr>
+      <w:bookmarkStart w:id="4" w:name="_Toc57051645"/>
+      <w:r>
+        <w:lastRenderedPageBreak/>
+        <w:t>Wat zijn de voordelen van design patterns?</w:t>
+      </w:r>
+      <w:bookmarkEnd w:id="4"/>
     </w:p>
     <w:p>
       <w:pPr>
@@ -2580,7 +2715,31 @@
         </w:numPr>
       </w:pPr>
       <w:r>
-        <w:t>Toepasbaar in nagenoeg alle talen.</w:t>
+        <w:t>Design patterns zijn beproefde oplossingen voor veel voorkomende problemen</w:t>
+      </w:r>
+    </w:p>
+    <w:p>
+      <w:pPr>
+        <w:pStyle w:val="ListParagraph"/>
+        <w:numPr>
+          <w:ilvl w:val="1"/>
+          <w:numId w:val="1"/>
+        </w:numPr>
+      </w:pPr>
+      <w:r>
+        <w:t>Het wiel hoeft niet telkens opnieuw ontworpen te worden.</w:t>
+      </w:r>
+    </w:p>
+    <w:p>
+      <w:pPr>
+        <w:pStyle w:val="ListParagraph"/>
+        <w:numPr>
+          <w:ilvl w:val="1"/>
+          <w:numId w:val="1"/>
+        </w:numPr>
+      </w:pPr>
+      <w:r>
+        <w:t>Minder kans op onverwachte verassingen.</w:t>
       </w:r>
     </w:p>
     <w:p>
@@ -2592,505 +2751,16 @@
         </w:numPr>
       </w:pPr>
       <w:r>
-        <w:t xml:space="preserve">Kan </w:t>
-      </w:r>
-      <w:r>
-        <w:t>gebruikt worden voor gehele applicatie ontwikkeling</w:t>
-      </w:r>
-    </w:p>
-    <w:p>
-      <w:pPr>
-        <w:pStyle w:val="Heading3"/>
-      </w:pPr>
-      <w:proofErr w:type="spellStart"/>
-      <w:r>
-        <w:t>Intent</w:t>
-      </w:r>
-      <w:proofErr w:type="spellEnd"/>
-    </w:p>
-    <w:p>
-      <w:pPr>
-        <w:pStyle w:val="Heading4"/>
-      </w:pPr>
-      <w:proofErr w:type="spellStart"/>
-      <w:r>
-        <w:t>Creational</w:t>
-      </w:r>
-      <w:proofErr w:type="spellEnd"/>
-      <w:r>
-        <w:t xml:space="preserve"> </w:t>
-      </w:r>
-      <w:proofErr w:type="spellStart"/>
-      <w:r>
-        <w:t>Patterns</w:t>
-      </w:r>
-      <w:proofErr w:type="spellEnd"/>
-    </w:p>
-    <w:p>
-      <w:pPr>
-        <w:pStyle w:val="ListParagraph"/>
-        <w:numPr>
-          <w:ilvl w:val="0"/>
-          <w:numId w:val="1"/>
-        </w:numPr>
-      </w:pPr>
-      <w:r>
-        <w:t>Leveren mogelijkheden voor object creatie die flexibiliteit en herbruikbaarheid van code bevorderd.</w:t>
-      </w:r>
-    </w:p>
-    <w:p>
-      <w:pPr>
-        <w:pStyle w:val="ListParagraph"/>
-        <w:numPr>
-          <w:ilvl w:val="1"/>
-          <w:numId w:val="1"/>
-        </w:numPr>
-      </w:pPr>
-      <w:proofErr w:type="spellStart"/>
-      <w:r>
-        <w:t>Factory</w:t>
-      </w:r>
-      <w:proofErr w:type="spellEnd"/>
-      <w:r>
-        <w:t xml:space="preserve"> Method</w:t>
-      </w:r>
-    </w:p>
-    <w:p>
-      <w:pPr>
-        <w:pStyle w:val="ListParagraph"/>
-        <w:numPr>
-          <w:ilvl w:val="1"/>
-          <w:numId w:val="1"/>
-        </w:numPr>
-      </w:pPr>
-      <w:r>
-        <w:t xml:space="preserve">Abstract </w:t>
-      </w:r>
-      <w:proofErr w:type="spellStart"/>
-      <w:r>
-        <w:t>Factory</w:t>
-      </w:r>
-      <w:proofErr w:type="spellEnd"/>
-    </w:p>
-    <w:p>
-      <w:pPr>
-        <w:pStyle w:val="ListParagraph"/>
-        <w:numPr>
-          <w:ilvl w:val="1"/>
-          <w:numId w:val="1"/>
-        </w:numPr>
-      </w:pPr>
-      <w:r>
-        <w:t>Builder</w:t>
-      </w:r>
-    </w:p>
-    <w:p>
-      <w:pPr>
-        <w:pStyle w:val="ListParagraph"/>
-        <w:numPr>
-          <w:ilvl w:val="1"/>
-          <w:numId w:val="1"/>
-        </w:numPr>
-      </w:pPr>
-      <w:r>
-        <w:t>Prototype</w:t>
-      </w:r>
-    </w:p>
-    <w:p>
-      <w:pPr>
-        <w:pStyle w:val="ListParagraph"/>
-        <w:numPr>
-          <w:ilvl w:val="1"/>
-          <w:numId w:val="1"/>
-        </w:numPr>
-      </w:pPr>
-      <w:r>
-        <w:t>Singleton</w:t>
-      </w:r>
-    </w:p>
-    <w:p>
-      <w:pPr>
-        <w:pStyle w:val="Heading4"/>
-      </w:pPr>
-      <w:proofErr w:type="spellStart"/>
-      <w:r>
-        <w:t>Structural</w:t>
-      </w:r>
-      <w:proofErr w:type="spellEnd"/>
-      <w:r>
-        <w:t xml:space="preserve"> </w:t>
-      </w:r>
-      <w:proofErr w:type="spellStart"/>
-      <w:r>
-        <w:t>Patterns</w:t>
-      </w:r>
-      <w:proofErr w:type="spellEnd"/>
-    </w:p>
-    <w:p>
-      <w:pPr>
-        <w:pStyle w:val="ListParagraph"/>
-        <w:numPr>
-          <w:ilvl w:val="0"/>
-          <w:numId w:val="1"/>
-        </w:numPr>
-      </w:pPr>
-      <w:r>
-        <w:t>Leveren mogelijkheden om objecten/classes in grotere structuren te verbinden die toch flexibel en efficiënt blijven</w:t>
-      </w:r>
-    </w:p>
-    <w:p>
-      <w:pPr>
-        <w:pStyle w:val="ListParagraph"/>
-        <w:numPr>
-          <w:ilvl w:val="1"/>
-          <w:numId w:val="1"/>
-        </w:numPr>
-      </w:pPr>
-      <w:r>
-        <w:t>Adapter</w:t>
-      </w:r>
-    </w:p>
-    <w:p>
-      <w:pPr>
-        <w:pStyle w:val="ListParagraph"/>
-        <w:numPr>
-          <w:ilvl w:val="1"/>
-          <w:numId w:val="1"/>
-        </w:numPr>
-      </w:pPr>
-      <w:r>
-        <w:t>Bridge</w:t>
-      </w:r>
-    </w:p>
-    <w:p>
-      <w:pPr>
-        <w:pStyle w:val="ListParagraph"/>
-        <w:numPr>
-          <w:ilvl w:val="1"/>
-          <w:numId w:val="1"/>
-        </w:numPr>
-      </w:pPr>
-      <w:proofErr w:type="spellStart"/>
-      <w:r>
-        <w:t>Composite</w:t>
-      </w:r>
-      <w:proofErr w:type="spellEnd"/>
-    </w:p>
-    <w:p>
-      <w:pPr>
-        <w:pStyle w:val="ListParagraph"/>
-        <w:numPr>
-          <w:ilvl w:val="1"/>
-          <w:numId w:val="1"/>
-        </w:numPr>
-      </w:pPr>
-      <w:proofErr w:type="spellStart"/>
-      <w:r>
-        <w:t>Decorator</w:t>
-      </w:r>
-      <w:proofErr w:type="spellEnd"/>
-    </w:p>
-    <w:p>
-      <w:pPr>
-        <w:pStyle w:val="ListParagraph"/>
-        <w:numPr>
-          <w:ilvl w:val="1"/>
-          <w:numId w:val="1"/>
-        </w:numPr>
-      </w:pPr>
-      <w:proofErr w:type="spellStart"/>
-      <w:r>
-        <w:t>Facade</w:t>
-      </w:r>
-      <w:proofErr w:type="spellEnd"/>
-    </w:p>
-    <w:p>
-      <w:pPr>
-        <w:pStyle w:val="ListParagraph"/>
-        <w:numPr>
-          <w:ilvl w:val="1"/>
-          <w:numId w:val="1"/>
-        </w:numPr>
-      </w:pPr>
-      <w:proofErr w:type="spellStart"/>
-      <w:r>
-        <w:t>Flyweight</w:t>
-      </w:r>
-      <w:proofErr w:type="spellEnd"/>
-    </w:p>
-    <w:p>
-      <w:pPr>
-        <w:pStyle w:val="ListParagraph"/>
-        <w:numPr>
-          <w:ilvl w:val="1"/>
-          <w:numId w:val="1"/>
-        </w:numPr>
-      </w:pPr>
-      <w:r>
-        <w:t>Proxy</w:t>
-      </w:r>
-    </w:p>
-    <w:p>
-      <w:pPr>
-        <w:pStyle w:val="Heading4"/>
-      </w:pPr>
-      <w:proofErr w:type="spellStart"/>
-      <w:r>
-        <w:t>Behavioral</w:t>
-      </w:r>
-      <w:proofErr w:type="spellEnd"/>
-      <w:r>
-        <w:t xml:space="preserve"> </w:t>
-      </w:r>
-      <w:proofErr w:type="spellStart"/>
-      <w:r>
-        <w:t>Patterns</w:t>
-      </w:r>
-      <w:proofErr w:type="spellEnd"/>
-    </w:p>
-    <w:p>
-      <w:pPr>
-        <w:pStyle w:val="ListParagraph"/>
-        <w:numPr>
-          <w:ilvl w:val="0"/>
-          <w:numId w:val="1"/>
-        </w:numPr>
-      </w:pPr>
-      <w:r>
-        <w:t>Leveren mogelijkheden voor effectieve communicatie en toekenning van verantwoordelijkheden tussen objecten.</w:t>
-      </w:r>
-    </w:p>
-    <w:p>
-      <w:pPr>
-        <w:pStyle w:val="ListParagraph"/>
-        <w:numPr>
-          <w:ilvl w:val="1"/>
-          <w:numId w:val="1"/>
-        </w:numPr>
-      </w:pPr>
-      <w:r>
-        <w:t xml:space="preserve">Chain of </w:t>
-      </w:r>
-      <w:proofErr w:type="spellStart"/>
-      <w:r>
-        <w:t>Responsibility</w:t>
-      </w:r>
-      <w:proofErr w:type="spellEnd"/>
-    </w:p>
-    <w:p>
-      <w:pPr>
-        <w:pStyle w:val="ListParagraph"/>
-        <w:numPr>
-          <w:ilvl w:val="1"/>
-          <w:numId w:val="1"/>
-        </w:numPr>
-      </w:pPr>
-      <w:proofErr w:type="spellStart"/>
-      <w:r>
-        <w:t>Command</w:t>
-      </w:r>
-      <w:proofErr w:type="spellEnd"/>
-    </w:p>
-    <w:p>
-      <w:pPr>
-        <w:pStyle w:val="ListParagraph"/>
-        <w:numPr>
-          <w:ilvl w:val="1"/>
-          <w:numId w:val="1"/>
-        </w:numPr>
-      </w:pPr>
-      <w:proofErr w:type="spellStart"/>
-      <w:r>
-        <w:t>Itterator</w:t>
-      </w:r>
-      <w:proofErr w:type="spellEnd"/>
-    </w:p>
-    <w:p>
-      <w:pPr>
-        <w:pStyle w:val="ListParagraph"/>
-        <w:numPr>
-          <w:ilvl w:val="1"/>
-          <w:numId w:val="1"/>
-        </w:numPr>
-      </w:pPr>
-      <w:r>
-        <w:t>Mediator</w:t>
-      </w:r>
-    </w:p>
-    <w:p>
-      <w:pPr>
-        <w:pStyle w:val="ListParagraph"/>
-        <w:numPr>
-          <w:ilvl w:val="1"/>
-          <w:numId w:val="1"/>
-        </w:numPr>
-      </w:pPr>
-      <w:r>
-        <w:t>Memento</w:t>
-      </w:r>
-    </w:p>
-    <w:p>
-      <w:pPr>
-        <w:pStyle w:val="ListParagraph"/>
-        <w:numPr>
-          <w:ilvl w:val="1"/>
-          <w:numId w:val="1"/>
-        </w:numPr>
-      </w:pPr>
-      <w:proofErr w:type="spellStart"/>
-      <w:r>
-        <w:t>Observer</w:t>
-      </w:r>
-      <w:proofErr w:type="spellEnd"/>
-    </w:p>
-    <w:p>
-      <w:pPr>
-        <w:pStyle w:val="ListParagraph"/>
-        <w:numPr>
-          <w:ilvl w:val="1"/>
-          <w:numId w:val="1"/>
-        </w:numPr>
-      </w:pPr>
-      <w:r>
-        <w:t>State</w:t>
-      </w:r>
-    </w:p>
-    <w:p>
-      <w:pPr>
-        <w:pStyle w:val="ListParagraph"/>
-        <w:numPr>
-          <w:ilvl w:val="1"/>
-          <w:numId w:val="1"/>
-        </w:numPr>
-      </w:pPr>
-      <w:proofErr w:type="spellStart"/>
-      <w:r>
-        <w:t>Strategy</w:t>
-      </w:r>
-      <w:proofErr w:type="spellEnd"/>
-    </w:p>
-    <w:p>
-      <w:pPr>
-        <w:pStyle w:val="ListParagraph"/>
-        <w:numPr>
-          <w:ilvl w:val="1"/>
-          <w:numId w:val="1"/>
-        </w:numPr>
-      </w:pPr>
-      <w:r>
-        <w:t>Template Method</w:t>
-      </w:r>
-    </w:p>
-    <w:p>
-      <w:pPr>
-        <w:pStyle w:val="ListParagraph"/>
-        <w:numPr>
-          <w:ilvl w:val="1"/>
-          <w:numId w:val="1"/>
-        </w:numPr>
-      </w:pPr>
-      <w:r>
-        <w:t>Visitor</w:t>
+        <w:t>Design patterns bieden een gedeelde vocabulaire voor  communicatie over ontwerp</w:t>
       </w:r>
     </w:p>
     <w:p>
       <w:pPr>
         <w:pStyle w:val="Heading2"/>
       </w:pPr>
-      <w:bookmarkStart w:id="4" w:name="_Toc57051645"/>
-      <w:r>
-        <w:lastRenderedPageBreak/>
-        <w:t xml:space="preserve">Wat zijn de voordelen van design </w:t>
-      </w:r>
-      <w:proofErr w:type="spellStart"/>
-      <w:r>
-        <w:t>patterns</w:t>
-      </w:r>
-      <w:proofErr w:type="spellEnd"/>
-      <w:r>
-        <w:t>?</w:t>
-      </w:r>
-      <w:bookmarkEnd w:id="4"/>
-    </w:p>
-    <w:p>
-      <w:pPr>
-        <w:pStyle w:val="ListParagraph"/>
-        <w:numPr>
-          <w:ilvl w:val="0"/>
-          <w:numId w:val="1"/>
-        </w:numPr>
-      </w:pPr>
-      <w:r>
-        <w:t xml:space="preserve">Design </w:t>
-      </w:r>
-      <w:proofErr w:type="spellStart"/>
-      <w:r>
-        <w:t>patterns</w:t>
-      </w:r>
-      <w:proofErr w:type="spellEnd"/>
-      <w:r>
-        <w:t xml:space="preserve"> zijn beproefde oplossingen voor veel voorkomende problemen</w:t>
-      </w:r>
-    </w:p>
-    <w:p>
-      <w:pPr>
-        <w:pStyle w:val="ListParagraph"/>
-        <w:numPr>
-          <w:ilvl w:val="1"/>
-          <w:numId w:val="1"/>
-        </w:numPr>
-      </w:pPr>
-      <w:r>
-        <w:t>Het wiel hoeft niet telkens opnieuw ontworpen te worden.</w:t>
-      </w:r>
-    </w:p>
-    <w:p>
-      <w:pPr>
-        <w:pStyle w:val="ListParagraph"/>
-        <w:numPr>
-          <w:ilvl w:val="1"/>
-          <w:numId w:val="1"/>
-        </w:numPr>
-      </w:pPr>
-      <w:r>
-        <w:t>Minder kans op onverwachte verassingen.</w:t>
-      </w:r>
-    </w:p>
-    <w:p>
-      <w:pPr>
-        <w:pStyle w:val="ListParagraph"/>
-        <w:numPr>
-          <w:ilvl w:val="0"/>
-          <w:numId w:val="1"/>
-        </w:numPr>
-      </w:pPr>
-      <w:r>
-        <w:t xml:space="preserve">Design </w:t>
-      </w:r>
-      <w:proofErr w:type="spellStart"/>
-      <w:r>
-        <w:t>patterns</w:t>
-      </w:r>
-      <w:proofErr w:type="spellEnd"/>
-      <w:r>
-        <w:t xml:space="preserve"> bieden een gedeelde vocabulaire voor  communicatie over ontwerp</w:t>
-      </w:r>
-    </w:p>
-    <w:p>
-      <w:pPr>
-        <w:pStyle w:val="Heading2"/>
-      </w:pPr>
       <w:bookmarkStart w:id="5" w:name="_Toc57051646"/>
       <w:r>
-        <w:t xml:space="preserve">Wat zijn de nadelen van design </w:t>
-      </w:r>
-      <w:proofErr w:type="spellStart"/>
-      <w:r>
-        <w:t>patterns</w:t>
-      </w:r>
-      <w:proofErr w:type="spellEnd"/>
-      <w:r>
-        <w:t>?</w:t>
+        <w:t>Wat zijn de nadelen van design patterns?</w:t>
       </w:r>
       <w:bookmarkEnd w:id="5"/>
     </w:p>
@@ -3149,178 +2819,590 @@
     <w:p>
       <w:pPr>
         <w:pStyle w:val="Heading1"/>
+      </w:pPr>
+      <w:bookmarkStart w:id="6" w:name="_Toc57051647"/>
+      <w:r>
+        <w:lastRenderedPageBreak/>
+        <w:t>Proxy Structural Design Pattern</w:t>
+      </w:r>
+      <w:bookmarkEnd w:id="6"/>
+    </w:p>
+    <w:p>
+      <w:r>
+        <w:t>Zoals eerder in d</w:t>
+      </w:r>
+      <w:r>
+        <w:t>e presentatie aangegeven bestaat een Design pattern uit 4 onderdelen:</w:t>
+      </w:r>
+    </w:p>
+    <w:p>
+      <w:pPr>
+        <w:pStyle w:val="ListParagraph"/>
+        <w:numPr>
+          <w:ilvl w:val="0"/>
+          <w:numId w:val="1"/>
+        </w:numPr>
+      </w:pPr>
+      <w:r>
+        <w:t>Intent</w:t>
+      </w:r>
+    </w:p>
+    <w:p>
+      <w:pPr>
+        <w:pStyle w:val="ListParagraph"/>
+        <w:numPr>
+          <w:ilvl w:val="0"/>
+          <w:numId w:val="1"/>
+        </w:numPr>
+      </w:pPr>
+      <w:r>
+        <w:t>Motivation</w:t>
+      </w:r>
+    </w:p>
+    <w:p>
+      <w:pPr>
+        <w:pStyle w:val="ListParagraph"/>
+        <w:numPr>
+          <w:ilvl w:val="0"/>
+          <w:numId w:val="1"/>
+        </w:numPr>
+      </w:pPr>
+      <w:r>
+        <w:t>Structure</w:t>
+      </w:r>
+    </w:p>
+    <w:p>
+      <w:pPr>
+        <w:pStyle w:val="ListParagraph"/>
+        <w:numPr>
+          <w:ilvl w:val="0"/>
+          <w:numId w:val="1"/>
+        </w:numPr>
+      </w:pPr>
+      <w:r>
+        <w:t>Example</w:t>
+      </w:r>
+    </w:p>
+    <w:p>
+      <w:r>
+        <w:t>De eerste drie zal ik hier bespreken, en daarna hebben we nog enkele voordelen van hoe het proxy pattern in de practijk nu doorgevoerd kan worden.</w:t>
+      </w:r>
+    </w:p>
+    <w:p>
+      <w:pPr>
+        <w:pStyle w:val="Heading2"/>
+      </w:pPr>
+      <w:r>
+        <w:t>Intent</w:t>
+      </w:r>
+    </w:p>
+    <w:p>
+      <w:r>
         <w:rPr>
-          <w:lang w:val="en-US"/>
+          <w:rStyle w:val="Strong"/>
+          <w:b w:val="0"/>
+          <w:bCs w:val="0"/>
         </w:rPr>
-      </w:pPr>
-      <w:bookmarkStart w:id="6" w:name="_Toc57051647"/>
+        <w:t>Een proxy behoort tot d</w:t>
+      </w:r>
       <w:r>
         <w:rPr>
-          <w:lang w:val="en-US"/>
+          <w:rStyle w:val="Strong"/>
+          <w:b w:val="0"/>
+          <w:bCs w:val="0"/>
         </w:rPr>
+        <w:t xml:space="preserve">e groep structurele design patterns. Kort gezegd, bied het de mogelijkheid om een plaatsvervanger voor een object te zetten die het contact met het gekozen object beheert. </w:t>
+      </w:r>
+      <w:r>
+        <w:rPr>
+          <w:rStyle w:val="Strong"/>
+          <w:b w:val="0"/>
+          <w:bCs w:val="0"/>
+        </w:rPr>
+        <w:t>Dit maakt het mogelijk om extra functionaliteit toe te v</w:t>
+      </w:r>
+      <w:r>
+        <w:rPr>
+          <w:rStyle w:val="Strong"/>
+          <w:b w:val="0"/>
+          <w:bCs w:val="0"/>
+        </w:rPr>
+        <w:t>oegen die voor of na het aanroepen van het oorspronkelijke object plaats vindt.</w:t>
+      </w:r>
+    </w:p>
+    <w:p>
+      <w:pPr>
+        <w:pStyle w:val="Heading2"/>
+      </w:pPr>
+      <w:r>
+        <w:t>Motivation</w:t>
+      </w:r>
+    </w:p>
+    <w:p>
+      <w:pPr>
+        <w:pStyle w:val="Heading3"/>
+      </w:pPr>
+      <w:r>
+        <w:t>Probleem:</w:t>
+      </w:r>
+    </w:p>
+    <w:p>
+      <w:r>
+        <w:t>Wanneer gebruik je nu een proxy pattern? In de praktijk zijn er verschillende problemen die door middel van een proxy patroon opgelost kunnen worden. We zullen later op wat details in gaan, maar enkele voorbeelden zijn bijvoorbeeld:</w:t>
+      </w:r>
+    </w:p>
+    <w:p>
+      <w:pPr>
+        <w:pStyle w:val="ListParagraph"/>
+        <w:numPr>
+          <w:ilvl w:val="0"/>
+          <w:numId w:val="1"/>
+        </w:numPr>
+      </w:pPr>
+      <w:r>
+        <w:t>Je hebt een object wat veel resources vraagt, maar wat maar sporadisch gebruikt wordt.</w:t>
+      </w:r>
+    </w:p>
+    <w:p>
+      <w:pPr>
+        <w:pStyle w:val="ListParagraph"/>
+        <w:numPr>
+          <w:ilvl w:val="0"/>
+          <w:numId w:val="1"/>
+        </w:numPr>
+      </w:pPr>
+      <w:r>
+        <w:t>Je wilt de toegang tot bepaalde objecten op basis van bepaalde criteria beperken.</w:t>
+      </w:r>
+    </w:p>
+    <w:p>
+      <w:pPr>
+        <w:pStyle w:val="ListParagraph"/>
+        <w:numPr>
+          <w:ilvl w:val="0"/>
+          <w:numId w:val="1"/>
+        </w:numPr>
+      </w:pPr>
+      <w:r>
+        <w:t>Je wilt een object gebruiken wat niet lokaal beschikbaar is.</w:t>
+      </w:r>
+    </w:p>
+    <w:p>
+      <w:pPr>
+        <w:pStyle w:val="ListParagraph"/>
+        <w:numPr>
+          <w:ilvl w:val="0"/>
+          <w:numId w:val="1"/>
+        </w:numPr>
+      </w:pPr>
+      <w:r>
+        <w:t>Je wilt een overzicht van het gebruik van een object registreren</w:t>
+      </w:r>
+    </w:p>
+    <w:p>
+      <w:pPr>
+        <w:pStyle w:val="ListParagraph"/>
+        <w:numPr>
+          <w:ilvl w:val="0"/>
+          <w:numId w:val="1"/>
+        </w:numPr>
+      </w:pPr>
+      <w:r>
+        <w:t>Je wilt een cache van de resultaten van verzoeken aan het object (tijdelijk) bewaren</w:t>
+      </w:r>
+    </w:p>
+    <w:p>
+      <w:r>
+        <w:t>In sommige situaties kun of wil je het service object zelf aanpassen, maar dit is niet altijd een optie. Wellicht zijn het objecten uit een externe resource, of zijn er verschillende cliënten waar verschillende wensen voor zijn.</w:t>
+      </w:r>
+    </w:p>
+    <w:p>
+      <w:pPr>
+        <w:pStyle w:val="Heading3"/>
+      </w:pPr>
+      <w:r>
+        <w:t>Oplossing:</w:t>
+      </w:r>
+    </w:p>
+    <w:p>
+      <w:r>
+        <w:t xml:space="preserve">Een Proxy pattern kan door de zelfde interface te implementeren als het daadwerkelijke service object als tussenpersoon fungeren voor een client. Op deze manier hoeft in veel gevallen de client, noch het service object aangepast te worden, en is het toch mogelijk om de gewenste extra functionaliteit te implementeren. </w:t>
+      </w:r>
+    </w:p>
+    <w:p/>
+    <w:p>
+      <w:pPr>
+        <w:rPr>
+          <w:rFonts w:asciiTheme="majorHAnsi" w:eastAsiaTheme="majorEastAsia" w:hAnsiTheme="majorHAnsi" w:cstheme="majorBidi"/>
+          <w:color w:val="2F5496" w:themeColor="accent1" w:themeShade="BF"/>
+          <w:sz w:val="26"/>
+          <w:szCs w:val="26"/>
+        </w:rPr>
+      </w:pPr>
+      <w:r>
+        <w:br w:type="page"/>
+      </w:r>
+    </w:p>
+    <w:p>
+      <w:pPr>
+        <w:pStyle w:val="Heading2"/>
+      </w:pPr>
+      <w:r>
         <w:lastRenderedPageBreak/>
-        <w:t xml:space="preserve">Proxy </w:t>
-      </w:r>
+        <w:t>Structure</w:t>
+      </w:r>
+    </w:p>
+    <w:p>
+      <w:pPr>
+        <w:pStyle w:val="Heading3"/>
+      </w:pPr>
       <w:r>
         <w:rPr>
-          <w:lang w:val="en-US"/>
+          <w:noProof/>
         </w:rPr>
-        <w:t xml:space="preserve">Structural </w:t>
-      </w:r>
+        <w:drawing>
+          <wp:anchor distT="0" distB="0" distL="114300" distR="114300" simplePos="0" relativeHeight="251664384" behindDoc="0" locked="0" layoutInCell="1" allowOverlap="1" wp14:anchorId="04796BE1" wp14:editId="412C3E13">
+            <wp:simplePos x="0" y="0"/>
+            <wp:positionH relativeFrom="column">
+              <wp:posOffset>3611245</wp:posOffset>
+            </wp:positionH>
+            <wp:positionV relativeFrom="paragraph">
+              <wp:posOffset>223520</wp:posOffset>
+            </wp:positionV>
+            <wp:extent cx="2223428" cy="2110740"/>
+            <wp:effectExtent l="0" t="0" r="5715" b="3810"/>
+            <wp:wrapSquare wrapText="bothSides"/>
+            <wp:docPr id="1" name="Picture 1" descr="Structure of the Proxy design pattern"/>
+            <wp:cNvGraphicFramePr>
+              <a:graphicFrameLocks xmlns:a="http://schemas.openxmlformats.org/drawingml/2006/main" noChangeAspect="1"/>
+            </wp:cNvGraphicFramePr>
+            <a:graphic xmlns:a="http://schemas.openxmlformats.org/drawingml/2006/main">
+              <a:graphicData uri="http://schemas.openxmlformats.org/drawingml/2006/picture">
+                <pic:pic xmlns:pic="http://schemas.openxmlformats.org/drawingml/2006/picture">
+                  <pic:nvPicPr>
+                    <pic:cNvPr id="0" name="Picture 1" descr="Structure of the Proxy design pattern"/>
+                    <pic:cNvPicPr>
+                      <a:picLocks noChangeAspect="1" noChangeArrowheads="1"/>
+                    </pic:cNvPicPr>
+                  </pic:nvPicPr>
+                  <pic:blipFill>
+                    <a:blip r:embed="rId9">
+                      <a:extLst>
+                        <a:ext uri="{28A0092B-C50C-407E-A947-70E740481C1C}">
+                          <a14:useLocalDpi xmlns:a14="http://schemas.microsoft.com/office/drawing/2010/main" val="0"/>
+                        </a:ext>
+                      </a:extLst>
+                    </a:blip>
+                    <a:srcRect/>
+                    <a:stretch>
+                      <a:fillRect/>
+                    </a:stretch>
+                  </pic:blipFill>
+                  <pic:spPr bwMode="auto">
+                    <a:xfrm>
+                      <a:off x="0" y="0"/>
+                      <a:ext cx="2223428" cy="2110740"/>
+                    </a:xfrm>
+                    <a:prstGeom prst="rect">
+                      <a:avLst/>
+                    </a:prstGeom>
+                    <a:noFill/>
+                    <a:ln>
+                      <a:noFill/>
+                    </a:ln>
+                  </pic:spPr>
+                </pic:pic>
+              </a:graphicData>
+            </a:graphic>
+            <wp14:sizeRelH relativeFrom="page">
+              <wp14:pctWidth>0</wp14:pctWidth>
+            </wp14:sizeRelH>
+            <wp14:sizeRelV relativeFrom="page">
+              <wp14:pctHeight>0</wp14:pctHeight>
+            </wp14:sizeRelV>
+          </wp:anchor>
+        </w:drawing>
+      </w:r>
+      <w:r>
+        <w:t>Opbouw van een proxy design pattern</w:t>
+      </w:r>
+    </w:p>
+    <w:p>
+      <w:r>
+        <w:t>Een proxy pattern bestaat uit 3 onderdelen:</w:t>
+      </w:r>
+    </w:p>
+    <w:p>
+      <w:pPr>
+        <w:pStyle w:val="Heading4"/>
+      </w:pPr>
+      <w:r>
+        <w:t>Service Object</w:t>
+      </w:r>
+    </w:p>
+    <w:p>
+      <w:r>
+        <w:t xml:space="preserve">Het service object </w:t>
+      </w:r>
+      <w:r>
+        <w:t xml:space="preserve">levert een vorm van businesslogic. </w:t>
+      </w:r>
+    </w:p>
+    <w:p>
+      <w:pPr>
+        <w:pStyle w:val="Heading4"/>
+      </w:pPr>
+      <w:r>
+        <w:t>Service Interface</w:t>
+      </w:r>
+    </w:p>
+    <w:p>
+      <w:r>
+        <w:t>De service interface wordt door het</w:t>
+      </w:r>
+      <w:r>
+        <w:t xml:space="preserve"> service object geïmplementeerd zodat een client gebruik kan maken van de service. </w:t>
+      </w:r>
+    </w:p>
+    <w:p>
+      <w:pPr>
+        <w:pStyle w:val="Heading4"/>
+      </w:pPr>
+      <w:r>
+        <w:t>Proxy Object</w:t>
+      </w:r>
+    </w:p>
+    <w:p>
+      <w:r>
+        <w:t xml:space="preserve">Het proxy object werkt door een de zelfde Service interface te implementeren als het service object. Hierdoor kan het net als het service object zelf door de client geïmplementeerd worden. </w:t>
+      </w:r>
+    </w:p>
+    <w:p>
+      <w:r>
+        <w:t>In tegenstelling tot het serviceobject heeft het echter niet de logica om zelfstandig de geïmplementeerde methodes uit de interface uit te voeren. In plaats daarvan heeft het een composiet relatie met het daadwerkelijke service object, en roept hij de businesslogic van het oorspronkelijke service object aan als onderdeel van zijn eigen methode. Extra functionaliteit van de proxy service zelf kan vervolgens daarvoor of daarna toegepast worden.</w:t>
+      </w:r>
+    </w:p>
+    <w:p>
+      <w:pPr>
+        <w:pStyle w:val="Heading2"/>
+      </w:pPr>
+      <w:r>
+        <w:t>Voordelen &amp; Nadelen</w:t>
+      </w:r>
+    </w:p>
+    <w:p>
+      <w:r>
+        <w:t>Het gebruik van Design Patterns heeft net als alle andere design patterns voor en nadelen.</w:t>
+      </w:r>
+    </w:p>
+    <w:p>
+      <w:pPr>
+        <w:sectPr>
+          <w:pgSz w:w="11906" w:h="16838"/>
+          <w:pgMar w:top="1417" w:right="1417" w:bottom="1417" w:left="1417" w:header="708" w:footer="708" w:gutter="0"/>
+          <w:pgNumType w:start="0"/>
+          <w:cols w:space="708"/>
+          <w:titlePg/>
+          <w:docGrid w:linePitch="360"/>
+        </w:sectPr>
+      </w:pPr>
+    </w:p>
+    <w:p>
+      <w:pPr>
+        <w:jc w:val="center"/>
+      </w:pPr>
       <w:r>
         <w:rPr>
-          <w:lang w:val="en-US"/>
+          <w:b/>
+          <w:bCs/>
         </w:rPr>
-        <w:t>Design Pattern</w:t>
-      </w:r>
-      <w:bookmarkEnd w:id="6"/>
-    </w:p>
-    <w:p>
-      <w:pPr>
-        <w:pStyle w:val="Heading2"/>
+        <w:t>Voordelen</w:t>
+      </w:r>
+    </w:p>
+    <w:p>
+      <w:pPr>
+        <w:pStyle w:val="ListParagraph"/>
+        <w:numPr>
+          <w:ilvl w:val="0"/>
+          <w:numId w:val="2"/>
+        </w:numPr>
+      </w:pPr>
+      <w:r>
+        <w:t>Je hebt de mogelijkheid om het service object te beheren zonder dat de client hiervan op de hoogte is.</w:t>
+      </w:r>
+    </w:p>
+    <w:p>
+      <w:pPr>
+        <w:pStyle w:val="ListParagraph"/>
+        <w:numPr>
+          <w:ilvl w:val="0"/>
+          <w:numId w:val="2"/>
+        </w:numPr>
+      </w:pPr>
+      <w:r>
+        <w:t>Je kunt de levenscyclus van het service object beheren zonder dat de client hiervan op de hoogte is.</w:t>
+      </w:r>
+    </w:p>
+    <w:p>
+      <w:pPr>
+        <w:pStyle w:val="ListParagraph"/>
+        <w:numPr>
+          <w:ilvl w:val="0"/>
+          <w:numId w:val="2"/>
+        </w:numPr>
+      </w:pPr>
+      <w:r>
+        <w:t>De proxy is beschikbaar, ook wanneer het service object dat niet is.</w:t>
+      </w:r>
+    </w:p>
+    <w:p>
+      <w:pPr>
+        <w:pStyle w:val="ListParagraph"/>
+        <w:numPr>
+          <w:ilvl w:val="0"/>
+          <w:numId w:val="2"/>
+        </w:numPr>
+      </w:pPr>
+      <w:r>
+        <w:t>Je kunt extra functionaliteit aan het programma toevoegen zonder de client of service aan te hoeven passen.</w:t>
+      </w:r>
+    </w:p>
+    <w:p>
+      <w:pPr>
+        <w:jc w:val="center"/>
+      </w:pPr>
+      <w:r>
         <w:rPr>
-          <w:lang w:val="en-US"/>
+          <w:b/>
+          <w:bCs/>
         </w:rPr>
+        <w:t>Nadelen</w:t>
+      </w:r>
+    </w:p>
+    <w:p>
+      <w:pPr>
+        <w:pStyle w:val="ListParagraph"/>
+        <w:numPr>
+          <w:ilvl w:val="0"/>
+          <w:numId w:val="3"/>
+        </w:numPr>
+      </w:pPr>
+      <w:r>
+        <w:t>De code kan complexer worden door de introductie van extra classes.</w:t>
+      </w:r>
+    </w:p>
+    <w:p>
+      <w:pPr>
+        <w:pStyle w:val="ListParagraph"/>
+        <w:numPr>
+          <w:ilvl w:val="0"/>
+          <w:numId w:val="3"/>
+        </w:numPr>
+      </w:pPr>
+      <w:r>
+        <w:t>De code reactie van het service object kan trager worden door extra tussenstappen.</w:t>
+      </w:r>
+    </w:p>
+    <w:p/>
+    <w:p/>
+    <w:p>
+      <w:pPr>
+        <w:sectPr>
+          <w:type w:val="continuous"/>
+          <w:pgSz w:w="11906" w:h="16838"/>
+          <w:pgMar w:top="1417" w:right="1417" w:bottom="1417" w:left="1417" w:header="708" w:footer="708" w:gutter="0"/>
+          <w:pgNumType w:start="0"/>
+          <w:cols w:num="2" w:space="708"/>
+          <w:titlePg/>
+          <w:docGrid w:linePitch="360"/>
+        </w:sectPr>
+      </w:pPr>
+    </w:p>
+    <w:p/>
+    <w:p/>
+    <w:p>
+      <w:pPr>
+        <w:sectPr>
+          <w:type w:val="continuous"/>
+          <w:pgSz w:w="11906" w:h="16838"/>
+          <w:pgMar w:top="1417" w:right="1417" w:bottom="1417" w:left="1417" w:header="708" w:footer="708" w:gutter="0"/>
+          <w:pgNumType w:start="0"/>
+          <w:cols w:space="708"/>
+          <w:titlePg/>
+          <w:docGrid w:linePitch="360"/>
+        </w:sectPr>
       </w:pPr>
     </w:p>
     <w:p>
       <w:pPr>
         <w:pStyle w:val="Heading3"/>
+      </w:pPr>
+      <w:r>
+        <w:lastRenderedPageBreak/>
+        <w:t>Vergelijking met andere design p</w:t>
+      </w:r>
+      <w:r>
+        <w:t>atterns</w:t>
+      </w:r>
+    </w:p>
+    <w:p>
+      <w:r>
+        <w:t>Het proxy object heeft een zekere mate van overlap met sommige andere design patterns. Toch verschillen ze in intent en functionaliteit</w:t>
+      </w:r>
+    </w:p>
+    <w:p>
+      <w:pPr>
+        <w:pStyle w:val="Heading4"/>
+      </w:pPr>
+      <w:r>
+        <w:t>Adapter vs Proxy</w:t>
+      </w:r>
+    </w:p>
+    <w:p>
+      <w:r>
+        <w:t xml:space="preserve">Zowel een adapter als een proxy fungeren als plaatsvervanger voor een service object. Maar waar een adapter een service object met één interface beschikbaar stelt voor een client onder een andere interface, bied een proxy </w:t>
+      </w:r>
+      <w:r>
         <w:rPr>
-          <w:lang w:val="en-US"/>
+          <w:i/>
+          <w:iCs/>
         </w:rPr>
-      </w:pPr>
-      <w:proofErr w:type="spellStart"/>
-      <w:r>
-        <w:rPr>
-          <w:lang w:val="en-US"/>
-        </w:rPr>
-        <w:t>Algemene</w:t>
-      </w:r>
-      <w:proofErr w:type="spellEnd"/>
-      <w:r>
-        <w:rPr>
-          <w:lang w:val="en-US"/>
-        </w:rPr>
-        <w:t xml:space="preserve"> proxy </w:t>
-      </w:r>
-      <w:proofErr w:type="spellStart"/>
-      <w:r>
-        <w:rPr>
-          <w:lang w:val="en-US"/>
-        </w:rPr>
-        <w:t>uitleg</w:t>
-      </w:r>
-      <w:proofErr w:type="spellEnd"/>
-    </w:p>
-    <w:p>
-      <w:pPr>
-        <w:rPr>
-          <w:lang w:val="en-US"/>
-        </w:rPr>
-      </w:pPr>
-    </w:p>
-    <w:p>
-      <w:pPr>
-        <w:pStyle w:val="Heading2"/>
-      </w:pPr>
-      <w:bookmarkStart w:id="7" w:name="_Toc57051649"/>
-      <w:r>
-        <w:t>Acces Control</w:t>
-      </w:r>
-      <w:r>
-        <w:t xml:space="preserve"> Proxy</w:t>
-      </w:r>
-      <w:bookmarkEnd w:id="7"/>
-    </w:p>
-    <w:p>
-      <w:pPr>
-        <w:pStyle w:val="Heading3"/>
-      </w:pPr>
-      <w:r>
-        <w:t>Probleem</w:t>
-      </w:r>
-    </w:p>
-    <w:p/>
-    <w:p>
-      <w:pPr>
-        <w:pStyle w:val="Heading3"/>
-      </w:pPr>
-      <w:r>
-        <w:t>Oplossing</w:t>
-      </w:r>
-    </w:p>
-    <w:p/>
-    <w:p>
-      <w:pPr>
-        <w:pStyle w:val="Heading2"/>
-        <w:rPr>
-          <w:lang w:val="en-US"/>
-        </w:rPr>
-      </w:pPr>
-      <w:bookmarkStart w:id="8" w:name="_Toc57051648"/>
-      <w:r>
-        <w:rPr>
-          <w:lang w:val="en-US"/>
-        </w:rPr>
-        <w:t>Caching</w:t>
-      </w:r>
-      <w:r>
-        <w:rPr>
-          <w:lang w:val="en-US"/>
-        </w:rPr>
-        <w:t xml:space="preserve"> Proxy</w:t>
-      </w:r>
-      <w:bookmarkEnd w:id="8"/>
-    </w:p>
-    <w:p>
-      <w:pPr>
-        <w:pStyle w:val="Heading3"/>
-      </w:pPr>
-      <w:r>
-        <w:t>Probleem</w:t>
-      </w:r>
-    </w:p>
-    <w:p/>
-    <w:p>
-      <w:pPr>
-        <w:pStyle w:val="Heading3"/>
-      </w:pPr>
-      <w:r>
-        <w:t>Oplossing</w:t>
-      </w:r>
-    </w:p>
-    <w:p/>
-    <w:p>
-      <w:pPr>
-        <w:pStyle w:val="Heading2"/>
-      </w:pPr>
-      <w:bookmarkStart w:id="9" w:name="_Toc57051650"/>
-      <w:proofErr w:type="spellStart"/>
-      <w:r>
-        <w:t>Logging</w:t>
-      </w:r>
-      <w:proofErr w:type="spellEnd"/>
-      <w:r>
-        <w:t xml:space="preserve"> Proxy</w:t>
-      </w:r>
-      <w:bookmarkEnd w:id="9"/>
-    </w:p>
-    <w:p>
-      <w:pPr>
-        <w:pStyle w:val="Heading3"/>
-      </w:pPr>
-      <w:r>
-        <w:t>Probleem</w:t>
-      </w:r>
-    </w:p>
-    <w:p/>
-    <w:p>
-      <w:pPr>
-        <w:pStyle w:val="Heading3"/>
-      </w:pPr>
-      <w:r>
-        <w:t>Oplossing</w:t>
+        <w:t>extra</w:t>
+      </w:r>
+      <w:r>
+        <w:t xml:space="preserve"> functionaliteit aan onder de zelfde interface.</w:t>
+      </w:r>
+    </w:p>
+    <w:p>
+      <w:pPr>
+        <w:pStyle w:val="Heading4"/>
+      </w:pPr>
+      <w:r>
+        <w:t>Facade vs Proxy</w:t>
+      </w:r>
+    </w:p>
+    <w:p>
+      <w:r>
+        <w:t>Zowel een façade als e</w:t>
+      </w:r>
+      <w:r>
+        <w:t>en proxy een buffer vormen tussen een client en een service object en beide het service object initialiseren, implementeert de proxy de zelfde interface als het service object, en kan dus als plaatsvervanger fungeren.</w:t>
+      </w:r>
+    </w:p>
+    <w:p>
+      <w:pPr>
+        <w:pStyle w:val="Heading4"/>
+      </w:pPr>
+      <w:r>
+        <w:t>Decorator vs Proxy</w:t>
+      </w:r>
+    </w:p>
+    <w:p>
+      <w:r>
+        <w:t>Zowel een decorator als e</w:t>
+      </w:r>
+      <w:r>
+        <w:t>en proxy implementeren de zelfde interface als het service object en voegen op deze manier extra functionaliteit aan een bestaand service object toe. Maar waar een proxy over het algemeen de levenscyclus van het service object zelf beheert, wordt dit bij een decorator altijd door de client beheerd.</w:t>
       </w:r>
     </w:p>
     <w:p/>
@@ -3340,6 +3422,184 @@
 <file path=word/numbering.xml><?xml version="1.0" encoding="utf-8"?>
 <w:numbering xmlns:wpc="http://schemas.microsoft.com/office/word/2010/wordprocessingCanvas" xmlns:cx="http://schemas.microsoft.com/office/drawing/2014/chartex" xmlns:cx1="http://schemas.microsoft.com/office/drawing/2015/9/8/chartex" xmlns:cx2="http://schemas.microsoft.com/office/drawing/2015/10/21/chartex" xmlns:cx3="http://schemas.microsoft.com/office/drawing/2016/5/9/chartex" xmlns:cx4="http://schemas.microsoft.com/office/drawing/2016/5/10/chartex" xmlns:cx5="http://schemas.microsoft.com/office/drawing/2016/5/11/chartex" xmlns:cx6="http://schemas.microsoft.com/office/drawing/2016/5/12/chartex" xmlns:cx7="http://schemas.microsoft.com/office/drawing/2016/5/13/chartex" xmlns:cx8="http://schemas.microsoft.com/office/drawing/2016/5/14/chartex" xmlns:mc="http://schemas.openxmlformats.org/markup-compatibility/2006" xmlns:aink="http://schemas.microsoft.com/office/drawing/2016/ink" xmlns:am3d="http://schemas.microsoft.com/office/drawing/2017/model3d" xmlns:o="urn:schemas-microsoft-com:office:office" xmlns:r="http://schemas.openxmlformats.org/officeDocument/2006/relationships" xmlns:m="http://schemas.openxmlformats.org/officeDocument/2006/math" xmlns:v="urn:schemas-microsoft-com:vml" xmlns:wp14="http://schemas.microsoft.com/office/word/2010/wordprocessingDrawing" xmlns:wp="http://schemas.openxmlformats.org/drawingml/2006/wordprocessingDrawing" xmlns:w10="urn:schemas-microsoft-com:office:word" xmlns:w="http://schemas.openxmlformats.org/wordprocessingml/2006/main" xmlns:w14="http://schemas.microsoft.com/office/word/2010/wordml" xmlns:w15="http://schemas.microsoft.com/office/word/2012/wordml" xmlns:w16cex="http://schemas.microsoft.com/office/word/2018/wordml/cex" xmlns:w16cid="http://schemas.microsoft.com/office/word/2016/wordml/cid" xmlns:w16="http://schemas.microsoft.com/office/word/2018/wordml" xmlns:w16se="http://schemas.microsoft.com/office/word/2015/wordml/symex" xmlns:wpg="http://schemas.microsoft.com/office/word/2010/wordprocessingGroup" xmlns:wpi="http://schemas.microsoft.com/office/word/2010/wordprocessingInk" xmlns:wne="http://schemas.microsoft.com/office/word/2006/wordml" xmlns:wps="http://schemas.microsoft.com/office/word/2010/wordprocessingShape" mc:Ignorable="w14 w15 w16se w16cid w16 w16cex wp14">
   <w:abstractNum w:abstractNumId="0" w15:restartNumberingAfterBreak="0">
+    <w:nsid w:val="18216D91"/>
+    <w:multiLevelType w:val="hybridMultilevel"/>
+    <w:tmpl w:val="9C0C1B16"/>
+    <w:lvl w:ilvl="0" w:tplc="04130011">
+      <w:start w:val="1"/>
+      <w:numFmt w:val="decimal"/>
+      <w:lvlText w:val="%1)"/>
+      <w:lvlJc w:val="left"/>
+      <w:pPr>
+        <w:ind w:left="720" w:hanging="360"/>
+      </w:pPr>
+      <w:rPr>
+        <w:rFonts w:hint="default"/>
+      </w:rPr>
+    </w:lvl>
+    <w:lvl w:ilvl="1" w:tplc="04130019" w:tentative="1">
+      <w:start w:val="1"/>
+      <w:numFmt w:val="lowerLetter"/>
+      <w:lvlText w:val="%2."/>
+      <w:lvlJc w:val="left"/>
+      <w:pPr>
+        <w:ind w:left="1440" w:hanging="360"/>
+      </w:pPr>
+    </w:lvl>
+    <w:lvl w:ilvl="2" w:tplc="0413001B" w:tentative="1">
+      <w:start w:val="1"/>
+      <w:numFmt w:val="lowerRoman"/>
+      <w:lvlText w:val="%3."/>
+      <w:lvlJc w:val="right"/>
+      <w:pPr>
+        <w:ind w:left="2160" w:hanging="180"/>
+      </w:pPr>
+    </w:lvl>
+    <w:lvl w:ilvl="3" w:tplc="0413000F" w:tentative="1">
+      <w:start w:val="1"/>
+      <w:numFmt w:val="decimal"/>
+      <w:lvlText w:val="%4."/>
+      <w:lvlJc w:val="left"/>
+      <w:pPr>
+        <w:ind w:left="2880" w:hanging="360"/>
+      </w:pPr>
+    </w:lvl>
+    <w:lvl w:ilvl="4" w:tplc="04130019" w:tentative="1">
+      <w:start w:val="1"/>
+      <w:numFmt w:val="lowerLetter"/>
+      <w:lvlText w:val="%5."/>
+      <w:lvlJc w:val="left"/>
+      <w:pPr>
+        <w:ind w:left="3600" w:hanging="360"/>
+      </w:pPr>
+    </w:lvl>
+    <w:lvl w:ilvl="5" w:tplc="0413001B" w:tentative="1">
+      <w:start w:val="1"/>
+      <w:numFmt w:val="lowerRoman"/>
+      <w:lvlText w:val="%6."/>
+      <w:lvlJc w:val="right"/>
+      <w:pPr>
+        <w:ind w:left="4320" w:hanging="180"/>
+      </w:pPr>
+    </w:lvl>
+    <w:lvl w:ilvl="6" w:tplc="0413000F" w:tentative="1">
+      <w:start w:val="1"/>
+      <w:numFmt w:val="decimal"/>
+      <w:lvlText w:val="%7."/>
+      <w:lvlJc w:val="left"/>
+      <w:pPr>
+        <w:ind w:left="5040" w:hanging="360"/>
+      </w:pPr>
+    </w:lvl>
+    <w:lvl w:ilvl="7" w:tplc="04130019" w:tentative="1">
+      <w:start w:val="1"/>
+      <w:numFmt w:val="lowerLetter"/>
+      <w:lvlText w:val="%8."/>
+      <w:lvlJc w:val="left"/>
+      <w:pPr>
+        <w:ind w:left="5760" w:hanging="360"/>
+      </w:pPr>
+    </w:lvl>
+    <w:lvl w:ilvl="8" w:tplc="0413001B" w:tentative="1">
+      <w:start w:val="1"/>
+      <w:numFmt w:val="lowerRoman"/>
+      <w:lvlText w:val="%9."/>
+      <w:lvlJc w:val="right"/>
+      <w:pPr>
+        <w:ind w:left="6480" w:hanging="180"/>
+      </w:pPr>
+    </w:lvl>
+  </w:abstractNum>
+  <w:abstractNum w:abstractNumId="1" w15:restartNumberingAfterBreak="0">
+    <w:nsid w:val="56012D6F"/>
+    <w:multiLevelType w:val="hybridMultilevel"/>
+    <w:tmpl w:val="3100299A"/>
+    <w:lvl w:ilvl="0" w:tplc="04130011">
+      <w:start w:val="1"/>
+      <w:numFmt w:val="decimal"/>
+      <w:lvlText w:val="%1)"/>
+      <w:lvlJc w:val="left"/>
+      <w:pPr>
+        <w:ind w:left="720" w:hanging="360"/>
+      </w:pPr>
+      <w:rPr>
+        <w:rFonts w:hint="default"/>
+      </w:rPr>
+    </w:lvl>
+    <w:lvl w:ilvl="1" w:tplc="04130019" w:tentative="1">
+      <w:start w:val="1"/>
+      <w:numFmt w:val="lowerLetter"/>
+      <w:lvlText w:val="%2."/>
+      <w:lvlJc w:val="left"/>
+      <w:pPr>
+        <w:ind w:left="1440" w:hanging="360"/>
+      </w:pPr>
+    </w:lvl>
+    <w:lvl w:ilvl="2" w:tplc="0413001B" w:tentative="1">
+      <w:start w:val="1"/>
+      <w:numFmt w:val="lowerRoman"/>
+      <w:lvlText w:val="%3."/>
+      <w:lvlJc w:val="right"/>
+      <w:pPr>
+        <w:ind w:left="2160" w:hanging="180"/>
+      </w:pPr>
+    </w:lvl>
+    <w:lvl w:ilvl="3" w:tplc="0413000F" w:tentative="1">
+      <w:start w:val="1"/>
+      <w:numFmt w:val="decimal"/>
+      <w:lvlText w:val="%4."/>
+      <w:lvlJc w:val="left"/>
+      <w:pPr>
+        <w:ind w:left="2880" w:hanging="360"/>
+      </w:pPr>
+    </w:lvl>
+    <w:lvl w:ilvl="4" w:tplc="04130019" w:tentative="1">
+      <w:start w:val="1"/>
+      <w:numFmt w:val="lowerLetter"/>
+      <w:lvlText w:val="%5."/>
+      <w:lvlJc w:val="left"/>
+      <w:pPr>
+        <w:ind w:left="3600" w:hanging="360"/>
+      </w:pPr>
+    </w:lvl>
+    <w:lvl w:ilvl="5" w:tplc="0413001B" w:tentative="1">
+      <w:start w:val="1"/>
+      <w:numFmt w:val="lowerRoman"/>
+      <w:lvlText w:val="%6."/>
+      <w:lvlJc w:val="right"/>
+      <w:pPr>
+        <w:ind w:left="4320" w:hanging="180"/>
+      </w:pPr>
+    </w:lvl>
+    <w:lvl w:ilvl="6" w:tplc="0413000F" w:tentative="1">
+      <w:start w:val="1"/>
+      <w:numFmt w:val="decimal"/>
+      <w:lvlText w:val="%7."/>
+      <w:lvlJc w:val="left"/>
+      <w:pPr>
+        <w:ind w:left="5040" w:hanging="360"/>
+      </w:pPr>
+    </w:lvl>
+    <w:lvl w:ilvl="7" w:tplc="04130019" w:tentative="1">
+      <w:start w:val="1"/>
+      <w:numFmt w:val="lowerLetter"/>
+      <w:lvlText w:val="%8."/>
+      <w:lvlJc w:val="left"/>
+      <w:pPr>
+        <w:ind w:left="5760" w:hanging="360"/>
+      </w:pPr>
+    </w:lvl>
+    <w:lvl w:ilvl="8" w:tplc="0413001B" w:tentative="1">
+      <w:start w:val="1"/>
+      <w:numFmt w:val="lowerRoman"/>
+      <w:lvlText w:val="%9."/>
+      <w:lvlJc w:val="right"/>
+      <w:pPr>
+        <w:ind w:left="6480" w:hanging="180"/>
+      </w:pPr>
+    </w:lvl>
+  </w:abstractNum>
+  <w:abstractNum w:abstractNumId="2" w15:restartNumberingAfterBreak="0">
     <w:nsid w:val="755D4187"/>
     <w:multiLevelType w:val="hybridMultilevel"/>
     <w:tmpl w:val="F904D59A"/>
@@ -3452,7 +3712,13 @@
     </w:lvl>
   </w:abstractNum>
   <w:num w:numId="1">
+    <w:abstractNumId w:val="2"/>
+  </w:num>
+  <w:num w:numId="2">
     <w:abstractNumId w:val="0"/>
+  </w:num>
+  <w:num w:numId="3">
+    <w:abstractNumId w:val="1"/>
   </w:num>
 </w:numbering>
 </file>
@@ -4094,6 +4360,17 @@
       <w:color w:val="2F5496" w:themeColor="accent1" w:themeShade="BF"/>
     </w:rPr>
   </w:style>
+  <w:style w:type="character" w:styleId="Strong">
+    <w:name w:val="Strong"/>
+    <w:basedOn w:val="DefaultParagraphFont"/>
+    <w:uiPriority w:val="22"/>
+    <w:qFormat/>
+    <w:rsid w:val="00D2390B"/>
+    <w:rPr>
+      <w:b/>
+      <w:bCs/>
+    </w:rPr>
+  </w:style>
 </w:styles>
 </file>
 

</xml_diff>

<commit_message>
Changed presentation text for first two chapters
</commit_message>
<xml_diff>
--- a/src/Design Patterns - Proxy Pattern.docx
+++ b/src/Design Patterns - Proxy Pattern.docx
@@ -362,7 +362,7 @@
                                 <w:sdtContent>
                                   <w:p>
                                     <w:pPr>
-                                      <w:pStyle w:val="NoSpacing"/>
+                                      <w:pStyle w:val="Geenafstand"/>
                                       <w:jc w:val="right"/>
                                       <w:rPr>
                                         <w:color w:val="595959" w:themeColor="text1" w:themeTint="A6"/>
@@ -394,7 +394,7 @@
                               </w:sdt>
                               <w:p>
                                 <w:pPr>
-                                  <w:pStyle w:val="NoSpacing"/>
+                                  <w:pStyle w:val="Geenafstand"/>
                                   <w:jc w:val="right"/>
                                   <w:rPr>
                                     <w:color w:val="595959" w:themeColor="text1" w:themeTint="A6"/>
@@ -476,7 +476,7 @@
                           <w:sdtContent>
                             <w:p>
                               <w:pPr>
-                                <w:pStyle w:val="NoSpacing"/>
+                                <w:pStyle w:val="Geenafstand"/>
                                 <w:jc w:val="right"/>
                                 <w:rPr>
                                   <w:color w:val="595959" w:themeColor="text1" w:themeTint="A6"/>
@@ -508,7 +508,7 @@
                         </w:sdt>
                         <w:p>
                           <w:pPr>
-                            <w:pStyle w:val="NoSpacing"/>
+                            <w:pStyle w:val="Geenafstand"/>
                             <w:jc w:val="right"/>
                             <w:rPr>
                               <w:color w:val="595959" w:themeColor="text1" w:themeTint="A6"/>
@@ -616,7 +616,7 @@
                             <w:txbxContent>
                               <w:p>
                                 <w:pPr>
-                                  <w:pStyle w:val="NoSpacing"/>
+                                  <w:pStyle w:val="Geenafstand"/>
                                   <w:jc w:val="right"/>
                                   <w:rPr>
                                     <w:color w:val="4472C4" w:themeColor="accent1"/>
@@ -653,7 +653,7 @@
                                 <w:sdtContent>
                                   <w:p>
                                     <w:pPr>
-                                      <w:pStyle w:val="NoSpacing"/>
+                                      <w:pStyle w:val="Geenafstand"/>
                                       <w:jc w:val="right"/>
                                       <w:rPr>
                                         <w:color w:val="595959" w:themeColor="text1" w:themeTint="A6"/>
@@ -710,7 +710,7 @@
                       <w:txbxContent>
                         <w:p>
                           <w:pPr>
-                            <w:pStyle w:val="NoSpacing"/>
+                            <w:pStyle w:val="Geenafstand"/>
                             <w:jc w:val="right"/>
                             <w:rPr>
                               <w:color w:val="4472C4" w:themeColor="accent1"/>
@@ -747,7 +747,7 @@
                           <w:sdtContent>
                             <w:p>
                               <w:pPr>
-                                <w:pStyle w:val="NoSpacing"/>
+                                <w:pStyle w:val="Geenafstand"/>
                                 <w:jc w:val="right"/>
                                 <w:rPr>
                                   <w:color w:val="595959" w:themeColor="text1" w:themeTint="A6"/>
@@ -1053,7 +1053,7 @@
     </w:sdt>
     <w:p>
       <w:pPr>
-        <w:pStyle w:val="TOC1"/>
+        <w:pStyle w:val="Inhopg1"/>
         <w:tabs>
           <w:tab w:val="right" w:leader="dot" w:pos="9062"/>
         </w:tabs>
@@ -1133,7 +1133,7 @@
     </w:p>
     <w:p>
       <w:pPr>
-        <w:pStyle w:val="TOC2"/>
+        <w:pStyle w:val="Inhopg2"/>
         <w:tabs>
           <w:tab w:val="right" w:leader="dot" w:pos="9062"/>
         </w:tabs>
@@ -1203,7 +1203,7 @@
     </w:p>
     <w:p>
       <w:pPr>
-        <w:pStyle w:val="TOC2"/>
+        <w:pStyle w:val="Inhopg2"/>
         <w:tabs>
           <w:tab w:val="right" w:leader="dot" w:pos="9062"/>
         </w:tabs>
@@ -1273,7 +1273,7 @@
     </w:p>
     <w:p>
       <w:pPr>
-        <w:pStyle w:val="TOC2"/>
+        <w:pStyle w:val="Inhopg2"/>
         <w:tabs>
           <w:tab w:val="right" w:leader="dot" w:pos="9062"/>
         </w:tabs>
@@ -1343,7 +1343,7 @@
     </w:p>
     <w:p>
       <w:pPr>
-        <w:pStyle w:val="TOC2"/>
+        <w:pStyle w:val="Inhopg2"/>
         <w:tabs>
           <w:tab w:val="right" w:leader="dot" w:pos="9062"/>
         </w:tabs>
@@ -1413,7 +1413,7 @@
     </w:p>
     <w:p>
       <w:pPr>
-        <w:pStyle w:val="TOC2"/>
+        <w:pStyle w:val="Inhopg2"/>
         <w:tabs>
           <w:tab w:val="right" w:leader="dot" w:pos="9062"/>
         </w:tabs>
@@ -1483,7 +1483,7 @@
     </w:p>
     <w:p>
       <w:pPr>
-        <w:pStyle w:val="TOC1"/>
+        <w:pStyle w:val="Inhopg1"/>
         <w:tabs>
           <w:tab w:val="right" w:leader="dot" w:pos="9062"/>
         </w:tabs>
@@ -1554,7 +1554,7 @@
     </w:p>
     <w:p>
       <w:pPr>
-        <w:pStyle w:val="TOC2"/>
+        <w:pStyle w:val="Inhopg2"/>
         <w:tabs>
           <w:tab w:val="right" w:leader="dot" w:pos="9062"/>
         </w:tabs>
@@ -1625,7 +1625,7 @@
     </w:p>
     <w:p>
       <w:pPr>
-        <w:pStyle w:val="TOC2"/>
+        <w:pStyle w:val="Inhopg2"/>
         <w:tabs>
           <w:tab w:val="right" w:leader="dot" w:pos="9062"/>
         </w:tabs>
@@ -1696,7 +1696,7 @@
     </w:p>
     <w:p>
       <w:pPr>
-        <w:pStyle w:val="TOC2"/>
+        <w:pStyle w:val="Inhopg2"/>
         <w:tabs>
           <w:tab w:val="right" w:leader="dot" w:pos="9062"/>
         </w:tabs>
@@ -1782,7 +1782,7 @@
     </w:p>
     <w:p>
       <w:pPr>
-        <w:pStyle w:val="Heading1"/>
+        <w:pStyle w:val="Kop1"/>
       </w:pPr>
       <w:bookmarkStart w:id="0" w:name="_Toc57051641"/>
       <w:r>
@@ -1793,7 +1793,7 @@
     </w:p>
     <w:p>
       <w:pPr>
-        <w:pStyle w:val="Heading2"/>
+        <w:pStyle w:val="Kop2"/>
       </w:pPr>
       <w:bookmarkStart w:id="1" w:name="_Toc57051642"/>
       <w:r>
@@ -1803,7 +1803,7 @@
     </w:p>
     <w:p>
       <w:pPr>
-        <w:pStyle w:val="ListParagraph"/>
+        <w:pStyle w:val="Lijstalinea"/>
         <w:numPr>
           <w:ilvl w:val="0"/>
           <w:numId w:val="1"/>
@@ -1815,7 +1815,7 @@
     </w:p>
     <w:p>
       <w:pPr>
-        <w:pStyle w:val="ListParagraph"/>
+        <w:pStyle w:val="Lijstalinea"/>
         <w:numPr>
           <w:ilvl w:val="0"/>
           <w:numId w:val="1"/>
@@ -1844,7 +1844,7 @@
     </w:p>
     <w:p>
       <w:pPr>
-        <w:pStyle w:val="ListParagraph"/>
+        <w:pStyle w:val="Lijstalinea"/>
         <w:numPr>
           <w:ilvl w:val="0"/>
           <w:numId w:val="1"/>
@@ -1863,7 +1863,7 @@
     </w:p>
     <w:p>
       <w:pPr>
-        <w:pStyle w:val="ListParagraph"/>
+        <w:pStyle w:val="Lijstalinea"/>
         <w:numPr>
           <w:ilvl w:val="1"/>
           <w:numId w:val="1"/>
@@ -1882,7 +1882,7 @@
     </w:p>
     <w:p>
       <w:pPr>
-        <w:pStyle w:val="ListParagraph"/>
+        <w:pStyle w:val="Lijstalinea"/>
         <w:numPr>
           <w:ilvl w:val="2"/>
           <w:numId w:val="1"/>
@@ -1894,7 +1894,7 @@
     </w:p>
     <w:p>
       <w:pPr>
-        <w:pStyle w:val="ListParagraph"/>
+        <w:pStyle w:val="Lijstalinea"/>
         <w:numPr>
           <w:ilvl w:val="1"/>
           <w:numId w:val="1"/>
@@ -1910,10 +1910,13 @@
         <w:br/>
         <w:t>Een uitgebreidere uitleg van het probleem, en hoe het ontwerp daar een oplossing voor bied.</w:t>
       </w:r>
-    </w:p>
-    <w:p>
-      <w:pPr>
-        <w:pStyle w:val="ListParagraph"/>
+      <w:r>
+        <w:t xml:space="preserve"> Naast de oplossing biedt de design pattern ook waarom het specifiek design pattern een oplossing is voor het specifiek probleem.</w:t>
+      </w:r>
+    </w:p>
+    <w:p>
+      <w:pPr>
+        <w:pStyle w:val="Lijstalinea"/>
         <w:numPr>
           <w:ilvl w:val="1"/>
           <w:numId w:val="1"/>
@@ -1932,7 +1935,7 @@
     </w:p>
     <w:p>
       <w:pPr>
-        <w:pStyle w:val="ListParagraph"/>
+        <w:pStyle w:val="Lijstalinea"/>
         <w:numPr>
           <w:ilvl w:val="2"/>
           <w:numId w:val="1"/>
@@ -1944,7 +1947,7 @@
     </w:p>
     <w:p>
       <w:pPr>
-        <w:pStyle w:val="ListParagraph"/>
+        <w:pStyle w:val="Lijstalinea"/>
         <w:numPr>
           <w:ilvl w:val="2"/>
           <w:numId w:val="1"/>
@@ -1956,19 +1959,19 @@
     </w:p>
     <w:p>
       <w:pPr>
-        <w:pStyle w:val="ListParagraph"/>
+        <w:pStyle w:val="Lijstalinea"/>
         <w:numPr>
           <w:ilvl w:val="2"/>
           <w:numId w:val="1"/>
         </w:numPr>
       </w:pPr>
       <w:r>
-        <w:t>Etc.</w:t>
-      </w:r>
-    </w:p>
-    <w:p>
-      <w:pPr>
-        <w:pStyle w:val="ListParagraph"/>
+        <w:t>Entity-relation diagram</w:t>
+      </w:r>
+    </w:p>
+    <w:p>
+      <w:pPr>
+        <w:pStyle w:val="Lijstalinea"/>
         <w:numPr>
           <w:ilvl w:val="1"/>
           <w:numId w:val="1"/>
@@ -1984,12 +1987,15 @@
         <w:br/>
       </w:r>
       <w:r>
-        <w:t>Een uitwerking van het patroon in code om een concreet voorbeeld te geven.</w:t>
-      </w:r>
-    </w:p>
-    <w:p>
-      <w:pPr>
-        <w:pStyle w:val="Heading2"/>
+        <w:t>Een uitwerking van het patroon in code om een concreet voorbeeld te geven</w:t>
+      </w:r>
+      <w:r>
+        <w:t xml:space="preserve"> van een probleem en hoe dit opgelost is.</w:t>
+      </w:r>
+    </w:p>
+    <w:p>
+      <w:pPr>
+        <w:pStyle w:val="Kop2"/>
       </w:pPr>
       <w:bookmarkStart w:id="2" w:name="_Toc57051643"/>
       <w:r>
@@ -1999,71 +2005,7 @@
     </w:p>
     <w:p>
       <w:pPr>
-        <w:pStyle w:val="ListParagraph"/>
-        <w:numPr>
-          <w:ilvl w:val="0"/>
-          <w:numId w:val="1"/>
-        </w:numPr>
-      </w:pPr>
-      <w:r>
-        <w:t>Het gebruik van design patterns (in algemene termen) wordt buiten software engineering sinds jaar en dag toegepast.</w:t>
-      </w:r>
-    </w:p>
-    <w:p>
-      <w:pPr>
-        <w:pStyle w:val="ListParagraph"/>
-        <w:numPr>
-          <w:ilvl w:val="1"/>
-          <w:numId w:val="1"/>
-        </w:numPr>
-      </w:pPr>
-      <w:r>
-        <w:t>Men heeft probleem</w:t>
-      </w:r>
-    </w:p>
-    <w:p>
-      <w:pPr>
-        <w:pStyle w:val="ListParagraph"/>
-        <w:numPr>
-          <w:ilvl w:val="1"/>
-          <w:numId w:val="1"/>
-        </w:numPr>
-      </w:pPr>
-      <w:r>
-        <w:t>Men vind verschillende mogelijke oplossingen</w:t>
-      </w:r>
-    </w:p>
-    <w:p>
-      <w:pPr>
-        <w:pStyle w:val="ListParagraph"/>
-        <w:numPr>
-          <w:ilvl w:val="1"/>
-          <w:numId w:val="1"/>
-        </w:numPr>
-      </w:pPr>
-      <w:r>
-        <w:t>Oplossingen worden breed toegepast, en verfijnd</w:t>
-      </w:r>
-    </w:p>
-    <w:p>
-      <w:pPr>
-        <w:pStyle w:val="ListParagraph"/>
-        <w:numPr>
-          <w:ilvl w:val="1"/>
-          <w:numId w:val="1"/>
-        </w:numPr>
-      </w:pPr>
-      <w:r>
-        <w:t>Iemand besluit om de resulterende oplossing een naam te geven.</w:t>
-      </w:r>
-    </w:p>
-    <w:p>
-      <w:pPr>
-        <w:pStyle w:val="ListParagraph"/>
-        <w:numPr>
-          <w:ilvl w:val="0"/>
-          <w:numId w:val="1"/>
-        </w:numPr>
+        <w:pStyle w:val="Lijstalinea"/>
       </w:pPr>
       <w:r>
         <w:t xml:space="preserve">Een vroege poging tot </w:t>
@@ -2072,145 +2014,32 @@
         <w:t>definiëren</w:t>
       </w:r>
       <w:r>
-        <w:t xml:space="preserve"> van design patterns:</w:t>
-      </w:r>
-    </w:p>
-    <w:p>
-      <w:pPr>
-        <w:pStyle w:val="ListParagraph"/>
-        <w:numPr>
-          <w:ilvl w:val="1"/>
-          <w:numId w:val="1"/>
-        </w:numPr>
-        <w:rPr>
-          <w:lang w:val="en-US"/>
-        </w:rPr>
-      </w:pPr>
-      <w:r>
-        <w:rPr>
-          <w:lang w:val="en-US"/>
-        </w:rPr>
-        <w:t>A pattern Language: Towns, B</w:t>
-      </w:r>
-      <w:r>
-        <w:rPr>
-          <w:lang w:val="en-US"/>
-        </w:rPr>
-        <w:t>uildings, Constructions</w:t>
-      </w:r>
-      <w:r>
-        <w:rPr>
-          <w:lang w:val="en-US"/>
-        </w:rPr>
-        <w:t xml:space="preserve"> (1977)</w:t>
-      </w:r>
-    </w:p>
-    <w:p>
-      <w:pPr>
-        <w:pStyle w:val="ListParagraph"/>
-        <w:numPr>
-          <w:ilvl w:val="1"/>
-          <w:numId w:val="1"/>
-        </w:numPr>
-        <w:rPr>
-          <w:lang w:val="en-US"/>
-        </w:rPr>
-      </w:pPr>
-      <w:r>
-        <w:rPr>
-          <w:lang w:val="en-US"/>
-        </w:rPr>
-        <w:t>Christopher Alexander</w:t>
-      </w:r>
-    </w:p>
-    <w:p>
-      <w:pPr>
-        <w:pStyle w:val="ListParagraph"/>
-        <w:numPr>
-          <w:ilvl w:val="0"/>
-          <w:numId w:val="1"/>
-        </w:numPr>
-      </w:pPr>
+        <w:t xml:space="preserve"> van design patterns</w:t>
+      </w:r>
+      <w:r>
+        <w:t xml:space="preserve"> is gedaan door </w:t>
+      </w:r>
+      <w:r>
+        <w:t>hristopher Alexander in A Pattern Language: Towns, Buildings, Constructio</w:t>
+      </w:r>
+      <w:r>
+        <w:t>n. Wat een boek over ontwerpen van steden is.</w:t>
+      </w:r>
+      <w:r>
+        <w:t xml:space="preserve"> </w:t>
+      </w:r>
       <w:r>
         <w:t xml:space="preserve">Een van de </w:t>
       </w:r>
       <w:r>
         <w:t>eerste publicaties van gebruik in context software engineering:</w:t>
       </w:r>
-    </w:p>
-    <w:p>
-      <w:pPr>
-        <w:pStyle w:val="ListParagraph"/>
-        <w:numPr>
-          <w:ilvl w:val="1"/>
-          <w:numId w:val="1"/>
-        </w:numPr>
-        <w:rPr>
-          <w:lang w:val="en-US"/>
-        </w:rPr>
-      </w:pPr>
-      <w:r>
-        <w:rPr>
-          <w:lang w:val="en-US"/>
-        </w:rPr>
-        <w:t>Design Patterns: Elements of R</w:t>
-      </w:r>
-      <w:r>
-        <w:rPr>
-          <w:lang w:val="en-US"/>
-        </w:rPr>
-        <w:t>eusable Object-Oriented Software (1994)</w:t>
-      </w:r>
-    </w:p>
-    <w:p>
-      <w:pPr>
-        <w:pStyle w:val="ListParagraph"/>
-        <w:numPr>
-          <w:ilvl w:val="1"/>
-          <w:numId w:val="1"/>
-        </w:numPr>
-        <w:rPr>
-          <w:lang w:val="en-US"/>
-        </w:rPr>
-      </w:pPr>
-      <w:r>
-        <w:rPr>
-          <w:lang w:val="en-US"/>
-        </w:rPr>
-        <w:t>Erich Gamma, John Vlissides, Ralph Johnson, Richard Helm</w:t>
-      </w:r>
-    </w:p>
-    <w:p>
-      <w:pPr>
-        <w:pStyle w:val="ListParagraph"/>
-        <w:numPr>
-          <w:ilvl w:val="1"/>
-          <w:numId w:val="1"/>
-        </w:numPr>
-        <w:rPr>
-          <w:lang w:val="en-US"/>
-        </w:rPr>
-      </w:pPr>
-      <w:r>
-        <w:rPr>
-          <w:lang w:val="en-US"/>
-        </w:rPr>
-        <w:t>“Gang of Four”</w:t>
-      </w:r>
-    </w:p>
-    <w:p>
-      <w:pPr>
-        <w:pStyle w:val="ListParagraph"/>
-        <w:numPr>
-          <w:ilvl w:val="1"/>
-          <w:numId w:val="1"/>
-        </w:numPr>
-      </w:pPr>
-      <w:r>
-        <w:t>23 patterns omschreven binnen OO p</w:t>
-      </w:r>
-      <w:r>
-        <w:t>rogramming</w:t>
+      <w:r>
+        <w:tab/>
+        <w:t xml:space="preserve">                      </w:t>
+      </w:r>
+      <w:r>
+        <w:t>Design Patterns: Elements of Reusable Object-Oriented Software (1994)</w:t>
       </w:r>
     </w:p>
     <w:p>
@@ -2228,7 +2057,7 @@
     </w:p>
     <w:p>
       <w:pPr>
-        <w:pStyle w:val="Heading2"/>
+        <w:pStyle w:val="Kop2"/>
       </w:pPr>
       <w:bookmarkStart w:id="3" w:name="_Toc57051644"/>
       <w:r>
@@ -2242,7 +2071,7 @@
     </w:p>
     <w:p>
       <w:pPr>
-        <w:pStyle w:val="ListParagraph"/>
+        <w:pStyle w:val="Lijstalinea"/>
         <w:numPr>
           <w:ilvl w:val="0"/>
           <w:numId w:val="1"/>
@@ -2254,7 +2083,7 @@
     </w:p>
     <w:p>
       <w:pPr>
-        <w:pStyle w:val="ListParagraph"/>
+        <w:pStyle w:val="Lijstalinea"/>
         <w:numPr>
           <w:ilvl w:val="1"/>
           <w:numId w:val="1"/>
@@ -2266,7 +2095,7 @@
     </w:p>
     <w:p>
       <w:pPr>
-        <w:pStyle w:val="ListParagraph"/>
+        <w:pStyle w:val="Lijstalinea"/>
         <w:numPr>
           <w:ilvl w:val="1"/>
           <w:numId w:val="1"/>
@@ -2278,7 +2107,7 @@
     </w:p>
     <w:p>
       <w:pPr>
-        <w:pStyle w:val="Heading3"/>
+        <w:pStyle w:val="Kop3"/>
       </w:pPr>
       <w:r>
         <w:t>Toepasbaarheid</w:t>
@@ -2286,7 +2115,7 @@
     </w:p>
     <w:p>
       <w:pPr>
-        <w:pStyle w:val="Heading4"/>
+        <w:pStyle w:val="Kop4"/>
       </w:pPr>
       <w:r>
         <w:t>Idioms</w:t>
@@ -2294,7 +2123,7 @@
     </w:p>
     <w:p>
       <w:pPr>
-        <w:pStyle w:val="ListParagraph"/>
+        <w:pStyle w:val="Lijstalinea"/>
         <w:numPr>
           <w:ilvl w:val="0"/>
           <w:numId w:val="1"/>
@@ -2306,7 +2135,7 @@
     </w:p>
     <w:p>
       <w:pPr>
-        <w:pStyle w:val="ListParagraph"/>
+        <w:pStyle w:val="Lijstalinea"/>
         <w:numPr>
           <w:ilvl w:val="0"/>
           <w:numId w:val="1"/>
@@ -2318,7 +2147,7 @@
     </w:p>
     <w:p>
       <w:pPr>
-        <w:pStyle w:val="Heading4"/>
+        <w:pStyle w:val="Kop4"/>
       </w:pPr>
       <w:r>
         <w:t>Architectural Patterns</w:t>
@@ -2326,7 +2155,7 @@
     </w:p>
     <w:p>
       <w:pPr>
-        <w:pStyle w:val="ListParagraph"/>
+        <w:pStyle w:val="Lijstalinea"/>
         <w:numPr>
           <w:ilvl w:val="0"/>
           <w:numId w:val="1"/>
@@ -2338,7 +2167,7 @@
     </w:p>
     <w:p>
       <w:pPr>
-        <w:pStyle w:val="ListParagraph"/>
+        <w:pStyle w:val="Lijstalinea"/>
         <w:numPr>
           <w:ilvl w:val="0"/>
           <w:numId w:val="1"/>
@@ -2350,7 +2179,7 @@
     </w:p>
     <w:p>
       <w:pPr>
-        <w:pStyle w:val="ListParagraph"/>
+        <w:pStyle w:val="Lijstalinea"/>
         <w:numPr>
           <w:ilvl w:val="0"/>
           <w:numId w:val="1"/>
@@ -2365,7 +2194,7 @@
     </w:p>
     <w:p>
       <w:pPr>
-        <w:pStyle w:val="Heading3"/>
+        <w:pStyle w:val="Kop3"/>
       </w:pPr>
       <w:r>
         <w:t>Intent</w:t>
@@ -2373,7 +2202,7 @@
     </w:p>
     <w:p>
       <w:pPr>
-        <w:pStyle w:val="Heading4"/>
+        <w:pStyle w:val="Kop4"/>
       </w:pPr>
       <w:r>
         <w:t>Creational Patterns</w:t>
@@ -2381,7 +2210,7 @@
     </w:p>
     <w:p>
       <w:pPr>
-        <w:pStyle w:val="ListParagraph"/>
+        <w:pStyle w:val="Lijstalinea"/>
         <w:numPr>
           <w:ilvl w:val="0"/>
           <w:numId w:val="1"/>
@@ -2393,7 +2222,7 @@
     </w:p>
     <w:p>
       <w:pPr>
-        <w:pStyle w:val="ListParagraph"/>
+        <w:pStyle w:val="Lijstalinea"/>
         <w:numPr>
           <w:ilvl w:val="1"/>
           <w:numId w:val="1"/>
@@ -2405,7 +2234,7 @@
     </w:p>
     <w:p>
       <w:pPr>
-        <w:pStyle w:val="ListParagraph"/>
+        <w:pStyle w:val="Lijstalinea"/>
         <w:numPr>
           <w:ilvl w:val="1"/>
           <w:numId w:val="1"/>
@@ -2417,7 +2246,7 @@
     </w:p>
     <w:p>
       <w:pPr>
-        <w:pStyle w:val="ListParagraph"/>
+        <w:pStyle w:val="Lijstalinea"/>
         <w:numPr>
           <w:ilvl w:val="1"/>
           <w:numId w:val="1"/>
@@ -2429,7 +2258,7 @@
     </w:p>
     <w:p>
       <w:pPr>
-        <w:pStyle w:val="ListParagraph"/>
+        <w:pStyle w:val="Lijstalinea"/>
         <w:numPr>
           <w:ilvl w:val="1"/>
           <w:numId w:val="1"/>
@@ -2441,7 +2270,7 @@
     </w:p>
     <w:p>
       <w:pPr>
-        <w:pStyle w:val="ListParagraph"/>
+        <w:pStyle w:val="Lijstalinea"/>
         <w:numPr>
           <w:ilvl w:val="1"/>
           <w:numId w:val="1"/>
@@ -2453,7 +2282,7 @@
     </w:p>
     <w:p>
       <w:pPr>
-        <w:pStyle w:val="Heading4"/>
+        <w:pStyle w:val="Kop4"/>
       </w:pPr>
       <w:r>
         <w:t>Structural Patterns</w:t>
@@ -2461,7 +2290,7 @@
     </w:p>
     <w:p>
       <w:pPr>
-        <w:pStyle w:val="ListParagraph"/>
+        <w:pStyle w:val="Lijstalinea"/>
         <w:numPr>
           <w:ilvl w:val="0"/>
           <w:numId w:val="1"/>
@@ -2473,7 +2302,7 @@
     </w:p>
     <w:p>
       <w:pPr>
-        <w:pStyle w:val="ListParagraph"/>
+        <w:pStyle w:val="Lijstalinea"/>
         <w:numPr>
           <w:ilvl w:val="1"/>
           <w:numId w:val="1"/>
@@ -2485,7 +2314,7 @@
     </w:p>
     <w:p>
       <w:pPr>
-        <w:pStyle w:val="ListParagraph"/>
+        <w:pStyle w:val="Lijstalinea"/>
         <w:numPr>
           <w:ilvl w:val="1"/>
           <w:numId w:val="1"/>
@@ -2497,7 +2326,7 @@
     </w:p>
     <w:p>
       <w:pPr>
-        <w:pStyle w:val="ListParagraph"/>
+        <w:pStyle w:val="Lijstalinea"/>
         <w:numPr>
           <w:ilvl w:val="1"/>
           <w:numId w:val="1"/>
@@ -2509,7 +2338,7 @@
     </w:p>
     <w:p>
       <w:pPr>
-        <w:pStyle w:val="ListParagraph"/>
+        <w:pStyle w:val="Lijstalinea"/>
         <w:numPr>
           <w:ilvl w:val="1"/>
           <w:numId w:val="1"/>
@@ -2521,7 +2350,7 @@
     </w:p>
     <w:p>
       <w:pPr>
-        <w:pStyle w:val="ListParagraph"/>
+        <w:pStyle w:val="Lijstalinea"/>
         <w:numPr>
           <w:ilvl w:val="1"/>
           <w:numId w:val="1"/>
@@ -2533,7 +2362,7 @@
     </w:p>
     <w:p>
       <w:pPr>
-        <w:pStyle w:val="ListParagraph"/>
+        <w:pStyle w:val="Lijstalinea"/>
         <w:numPr>
           <w:ilvl w:val="1"/>
           <w:numId w:val="1"/>
@@ -2545,7 +2374,7 @@
     </w:p>
     <w:p>
       <w:pPr>
-        <w:pStyle w:val="ListParagraph"/>
+        <w:pStyle w:val="Lijstalinea"/>
         <w:numPr>
           <w:ilvl w:val="1"/>
           <w:numId w:val="1"/>
@@ -2557,7 +2386,7 @@
     </w:p>
     <w:p>
       <w:pPr>
-        <w:pStyle w:val="Heading4"/>
+        <w:pStyle w:val="Kop4"/>
       </w:pPr>
       <w:r>
         <w:t>Behavioral Patterns</w:t>
@@ -2565,7 +2394,7 @@
     </w:p>
     <w:p>
       <w:pPr>
-        <w:pStyle w:val="ListParagraph"/>
+        <w:pStyle w:val="Lijstalinea"/>
         <w:numPr>
           <w:ilvl w:val="0"/>
           <w:numId w:val="1"/>
@@ -2577,7 +2406,7 @@
     </w:p>
     <w:p>
       <w:pPr>
-        <w:pStyle w:val="ListParagraph"/>
+        <w:pStyle w:val="Lijstalinea"/>
         <w:numPr>
           <w:ilvl w:val="1"/>
           <w:numId w:val="1"/>
@@ -2589,7 +2418,7 @@
     </w:p>
     <w:p>
       <w:pPr>
-        <w:pStyle w:val="ListParagraph"/>
+        <w:pStyle w:val="Lijstalinea"/>
         <w:numPr>
           <w:ilvl w:val="1"/>
           <w:numId w:val="1"/>
@@ -2601,7 +2430,7 @@
     </w:p>
     <w:p>
       <w:pPr>
-        <w:pStyle w:val="ListParagraph"/>
+        <w:pStyle w:val="Lijstalinea"/>
         <w:numPr>
           <w:ilvl w:val="1"/>
           <w:numId w:val="1"/>
@@ -2613,7 +2442,7 @@
     </w:p>
     <w:p>
       <w:pPr>
-        <w:pStyle w:val="ListParagraph"/>
+        <w:pStyle w:val="Lijstalinea"/>
         <w:numPr>
           <w:ilvl w:val="1"/>
           <w:numId w:val="1"/>
@@ -2625,7 +2454,7 @@
     </w:p>
     <w:p>
       <w:pPr>
-        <w:pStyle w:val="ListParagraph"/>
+        <w:pStyle w:val="Lijstalinea"/>
         <w:numPr>
           <w:ilvl w:val="1"/>
           <w:numId w:val="1"/>
@@ -2637,7 +2466,7 @@
     </w:p>
     <w:p>
       <w:pPr>
-        <w:pStyle w:val="ListParagraph"/>
+        <w:pStyle w:val="Lijstalinea"/>
         <w:numPr>
           <w:ilvl w:val="1"/>
           <w:numId w:val="1"/>
@@ -2649,7 +2478,7 @@
     </w:p>
     <w:p>
       <w:pPr>
-        <w:pStyle w:val="ListParagraph"/>
+        <w:pStyle w:val="Lijstalinea"/>
         <w:numPr>
           <w:ilvl w:val="1"/>
           <w:numId w:val="1"/>
@@ -2661,7 +2490,7 @@
     </w:p>
     <w:p>
       <w:pPr>
-        <w:pStyle w:val="ListParagraph"/>
+        <w:pStyle w:val="Lijstalinea"/>
         <w:numPr>
           <w:ilvl w:val="1"/>
           <w:numId w:val="1"/>
@@ -2673,7 +2502,7 @@
     </w:p>
     <w:p>
       <w:pPr>
-        <w:pStyle w:val="ListParagraph"/>
+        <w:pStyle w:val="Lijstalinea"/>
         <w:numPr>
           <w:ilvl w:val="1"/>
           <w:numId w:val="1"/>
@@ -2685,7 +2514,7 @@
     </w:p>
     <w:p>
       <w:pPr>
-        <w:pStyle w:val="ListParagraph"/>
+        <w:pStyle w:val="Lijstalinea"/>
         <w:numPr>
           <w:ilvl w:val="1"/>
           <w:numId w:val="1"/>
@@ -2697,7 +2526,7 @@
     </w:p>
     <w:p>
       <w:pPr>
-        <w:pStyle w:val="Heading2"/>
+        <w:pStyle w:val="Kop2"/>
       </w:pPr>
       <w:bookmarkStart w:id="4" w:name="_Toc57051645"/>
       <w:r>
@@ -2708,7 +2537,7 @@
     </w:p>
     <w:p>
       <w:pPr>
-        <w:pStyle w:val="ListParagraph"/>
+        <w:pStyle w:val="Lijstalinea"/>
         <w:numPr>
           <w:ilvl w:val="0"/>
           <w:numId w:val="1"/>
@@ -2720,7 +2549,7 @@
     </w:p>
     <w:p>
       <w:pPr>
-        <w:pStyle w:val="ListParagraph"/>
+        <w:pStyle w:val="Lijstalinea"/>
         <w:numPr>
           <w:ilvl w:val="1"/>
           <w:numId w:val="1"/>
@@ -2732,7 +2561,7 @@
     </w:p>
     <w:p>
       <w:pPr>
-        <w:pStyle w:val="ListParagraph"/>
+        <w:pStyle w:val="Lijstalinea"/>
         <w:numPr>
           <w:ilvl w:val="1"/>
           <w:numId w:val="1"/>
@@ -2744,7 +2573,7 @@
     </w:p>
     <w:p>
       <w:pPr>
-        <w:pStyle w:val="ListParagraph"/>
+        <w:pStyle w:val="Lijstalinea"/>
         <w:numPr>
           <w:ilvl w:val="0"/>
           <w:numId w:val="1"/>
@@ -2756,7 +2585,7 @@
     </w:p>
     <w:p>
       <w:pPr>
-        <w:pStyle w:val="Heading2"/>
+        <w:pStyle w:val="Kop2"/>
       </w:pPr>
       <w:bookmarkStart w:id="5" w:name="_Toc57051646"/>
       <w:r>
@@ -2766,7 +2595,7 @@
     </w:p>
     <w:p>
       <w:pPr>
-        <w:pStyle w:val="ListParagraph"/>
+        <w:pStyle w:val="Lijstalinea"/>
         <w:numPr>
           <w:ilvl w:val="0"/>
           <w:numId w:val="1"/>
@@ -2781,7 +2610,7 @@
     </w:p>
     <w:p>
       <w:pPr>
-        <w:pStyle w:val="ListParagraph"/>
+        <w:pStyle w:val="Lijstalinea"/>
         <w:numPr>
           <w:ilvl w:val="0"/>
           <w:numId w:val="1"/>
@@ -2793,7 +2622,7 @@
     </w:p>
     <w:p>
       <w:pPr>
-        <w:pStyle w:val="ListParagraph"/>
+        <w:pStyle w:val="Lijstalinea"/>
         <w:numPr>
           <w:ilvl w:val="0"/>
           <w:numId w:val="1"/>
@@ -2818,7 +2647,7 @@
     </w:p>
     <w:p>
       <w:pPr>
-        <w:pStyle w:val="Heading1"/>
+        <w:pStyle w:val="Kop1"/>
       </w:pPr>
       <w:bookmarkStart w:id="6" w:name="_Toc57051647"/>
       <w:r>
@@ -2837,7 +2666,7 @@
     </w:p>
     <w:p>
       <w:pPr>
-        <w:pStyle w:val="ListParagraph"/>
+        <w:pStyle w:val="Lijstalinea"/>
         <w:numPr>
           <w:ilvl w:val="0"/>
           <w:numId w:val="1"/>
@@ -2849,7 +2678,7 @@
     </w:p>
     <w:p>
       <w:pPr>
-        <w:pStyle w:val="ListParagraph"/>
+        <w:pStyle w:val="Lijstalinea"/>
         <w:numPr>
           <w:ilvl w:val="0"/>
           <w:numId w:val="1"/>
@@ -2861,7 +2690,7 @@
     </w:p>
     <w:p>
       <w:pPr>
-        <w:pStyle w:val="ListParagraph"/>
+        <w:pStyle w:val="Lijstalinea"/>
         <w:numPr>
           <w:ilvl w:val="0"/>
           <w:numId w:val="1"/>
@@ -2873,7 +2702,7 @@
     </w:p>
     <w:p>
       <w:pPr>
-        <w:pStyle w:val="ListParagraph"/>
+        <w:pStyle w:val="Lijstalinea"/>
         <w:numPr>
           <w:ilvl w:val="0"/>
           <w:numId w:val="1"/>
@@ -2890,7 +2719,7 @@
     </w:p>
     <w:p>
       <w:pPr>
-        <w:pStyle w:val="Heading2"/>
+        <w:pStyle w:val="Kop2"/>
       </w:pPr>
       <w:r>
         <w:t>Intent</w:t>
@@ -2899,7 +2728,7 @@
     <w:p>
       <w:r>
         <w:rPr>
-          <w:rStyle w:val="Strong"/>
+          <w:rStyle w:val="Zwaar"/>
           <w:b w:val="0"/>
           <w:bCs w:val="0"/>
         </w:rPr>
@@ -2907,7 +2736,7 @@
       </w:r>
       <w:r>
         <w:rPr>
-          <w:rStyle w:val="Strong"/>
+          <w:rStyle w:val="Zwaar"/>
           <w:b w:val="0"/>
           <w:bCs w:val="0"/>
         </w:rPr>
@@ -2915,7 +2744,7 @@
       </w:r>
       <w:r>
         <w:rPr>
-          <w:rStyle w:val="Strong"/>
+          <w:rStyle w:val="Zwaar"/>
           <w:b w:val="0"/>
           <w:bCs w:val="0"/>
         </w:rPr>
@@ -2923,7 +2752,7 @@
       </w:r>
       <w:r>
         <w:rPr>
-          <w:rStyle w:val="Strong"/>
+          <w:rStyle w:val="Zwaar"/>
           <w:b w:val="0"/>
           <w:bCs w:val="0"/>
         </w:rPr>
@@ -2932,7 +2761,7 @@
     </w:p>
     <w:p>
       <w:pPr>
-        <w:pStyle w:val="Heading2"/>
+        <w:pStyle w:val="Kop2"/>
       </w:pPr>
       <w:r>
         <w:t>Motivation</w:t>
@@ -2940,7 +2769,7 @@
     </w:p>
     <w:p>
       <w:pPr>
-        <w:pStyle w:val="Heading3"/>
+        <w:pStyle w:val="Kop3"/>
       </w:pPr>
       <w:r>
         <w:t>Probleem:</w:t>
@@ -2948,12 +2777,18 @@
     </w:p>
     <w:p>
       <w:r>
-        <w:t>Wanneer gebruik je nu een proxy pattern? In de praktijk zijn er verschillende problemen die door middel van een proxy patroon opgelost kunnen worden. We zullen later op wat details in gaan, maar enkele voorbeelden zijn bijvoorbeeld:</w:t>
-      </w:r>
-    </w:p>
-    <w:p>
-      <w:pPr>
-        <w:pStyle w:val="ListParagraph"/>
+        <w:t>Wanneer gebruik je nu een proxy pattern? In de praktijk zijn er verschillende problemen die door middel van een proxy patro</w:t>
+      </w:r>
+      <w:r>
+        <w:t>o</w:t>
+      </w:r>
+      <w:r>
+        <w:t>n opgelost kunnen worden. We zullen later op wat details in gaan, maar enkele voorbeelden zijn bijvoorbeeld:</w:t>
+      </w:r>
+    </w:p>
+    <w:p>
+      <w:pPr>
+        <w:pStyle w:val="Lijstalinea"/>
         <w:numPr>
           <w:ilvl w:val="0"/>
           <w:numId w:val="1"/>
@@ -2965,7 +2800,7 @@
     </w:p>
     <w:p>
       <w:pPr>
-        <w:pStyle w:val="ListParagraph"/>
+        <w:pStyle w:val="Lijstalinea"/>
         <w:numPr>
           <w:ilvl w:val="0"/>
           <w:numId w:val="1"/>
@@ -2977,7 +2812,7 @@
     </w:p>
     <w:p>
       <w:pPr>
-        <w:pStyle w:val="ListParagraph"/>
+        <w:pStyle w:val="Lijstalinea"/>
         <w:numPr>
           <w:ilvl w:val="0"/>
           <w:numId w:val="1"/>
@@ -2989,7 +2824,7 @@
     </w:p>
     <w:p>
       <w:pPr>
-        <w:pStyle w:val="ListParagraph"/>
+        <w:pStyle w:val="Lijstalinea"/>
         <w:numPr>
           <w:ilvl w:val="0"/>
           <w:numId w:val="1"/>
@@ -3001,7 +2836,7 @@
     </w:p>
     <w:p>
       <w:pPr>
-        <w:pStyle w:val="ListParagraph"/>
+        <w:pStyle w:val="Lijstalinea"/>
         <w:numPr>
           <w:ilvl w:val="0"/>
           <w:numId w:val="1"/>
@@ -3018,7 +2853,7 @@
     </w:p>
     <w:p>
       <w:pPr>
-        <w:pStyle w:val="Heading3"/>
+        <w:pStyle w:val="Kop3"/>
       </w:pPr>
       <w:r>
         <w:t>Oplossing:</w:t>
@@ -3045,7 +2880,7 @@
     </w:p>
     <w:p>
       <w:pPr>
-        <w:pStyle w:val="Heading2"/>
+        <w:pStyle w:val="Kop2"/>
       </w:pPr>
       <w:r>
         <w:lastRenderedPageBreak/>
@@ -3054,7 +2889,7 @@
     </w:p>
     <w:p>
       <w:pPr>
-        <w:pStyle w:val="Heading3"/>
+        <w:pStyle w:val="Kop3"/>
       </w:pPr>
       <w:r>
         <w:rPr>
@@ -3134,7 +2969,7 @@
     </w:p>
     <w:p>
       <w:pPr>
-        <w:pStyle w:val="Heading4"/>
+        <w:pStyle w:val="Kop4"/>
       </w:pPr>
       <w:r>
         <w:t>Service Object</w:t>
@@ -3150,7 +2985,7 @@
     </w:p>
     <w:p>
       <w:pPr>
-        <w:pStyle w:val="Heading4"/>
+        <w:pStyle w:val="Kop4"/>
       </w:pPr>
       <w:r>
         <w:t>Service Interface</w:t>
@@ -3166,7 +3001,7 @@
     </w:p>
     <w:p>
       <w:pPr>
-        <w:pStyle w:val="Heading4"/>
+        <w:pStyle w:val="Kop4"/>
       </w:pPr>
       <w:r>
         <w:t>Proxy Object</w:t>
@@ -3184,7 +3019,7 @@
     </w:p>
     <w:p>
       <w:pPr>
-        <w:pStyle w:val="Heading2"/>
+        <w:pStyle w:val="Kop2"/>
       </w:pPr>
       <w:r>
         <w:t>Voordelen &amp; Nadelen</w:t>
@@ -3221,7 +3056,7 @@
     </w:p>
     <w:p>
       <w:pPr>
-        <w:pStyle w:val="ListParagraph"/>
+        <w:pStyle w:val="Lijstalinea"/>
         <w:numPr>
           <w:ilvl w:val="0"/>
           <w:numId w:val="2"/>
@@ -3233,7 +3068,7 @@
     </w:p>
     <w:p>
       <w:pPr>
-        <w:pStyle w:val="ListParagraph"/>
+        <w:pStyle w:val="Lijstalinea"/>
         <w:numPr>
           <w:ilvl w:val="0"/>
           <w:numId w:val="2"/>
@@ -3245,7 +3080,7 @@
     </w:p>
     <w:p>
       <w:pPr>
-        <w:pStyle w:val="ListParagraph"/>
+        <w:pStyle w:val="Lijstalinea"/>
         <w:numPr>
           <w:ilvl w:val="0"/>
           <w:numId w:val="2"/>
@@ -3257,7 +3092,7 @@
     </w:p>
     <w:p>
       <w:pPr>
-        <w:pStyle w:val="ListParagraph"/>
+        <w:pStyle w:val="Lijstalinea"/>
         <w:numPr>
           <w:ilvl w:val="0"/>
           <w:numId w:val="2"/>
@@ -3281,7 +3116,7 @@
     </w:p>
     <w:p>
       <w:pPr>
-        <w:pStyle w:val="ListParagraph"/>
+        <w:pStyle w:val="Lijstalinea"/>
         <w:numPr>
           <w:ilvl w:val="0"/>
           <w:numId w:val="3"/>
@@ -3293,7 +3128,7 @@
     </w:p>
     <w:p>
       <w:pPr>
-        <w:pStyle w:val="ListParagraph"/>
+        <w:pStyle w:val="Lijstalinea"/>
         <w:numPr>
           <w:ilvl w:val="0"/>
           <w:numId w:val="3"/>
@@ -3335,7 +3170,7 @@
     </w:p>
     <w:p>
       <w:pPr>
-        <w:pStyle w:val="Heading3"/>
+        <w:pStyle w:val="Kop3"/>
       </w:pPr>
       <w:r>
         <w:lastRenderedPageBreak/>
@@ -3352,7 +3187,7 @@
     </w:p>
     <w:p>
       <w:pPr>
-        <w:pStyle w:val="Heading4"/>
+        <w:pStyle w:val="Kop4"/>
       </w:pPr>
       <w:r>
         <w:t>Adapter vs Proxy</w:t>
@@ -3375,7 +3210,7 @@
     </w:p>
     <w:p>
       <w:pPr>
-        <w:pStyle w:val="Heading4"/>
+        <w:pStyle w:val="Kop4"/>
       </w:pPr>
       <w:r>
         <w:t>Facade vs Proxy</w:t>
@@ -3391,7 +3226,7 @@
     </w:p>
     <w:p>
       <w:pPr>
-        <w:pStyle w:val="Heading4"/>
+        <w:pStyle w:val="Kop4"/>
       </w:pPr>
       <w:r>
         <w:t>Decorator vs Proxy</w:t>
@@ -4118,15 +3953,15 @@
     <w:lsdException w:name="Unresolved Mention" w:semiHidden="1" w:unhideWhenUsed="1"/>
     <w:lsdException w:name="Smart Link" w:semiHidden="1" w:unhideWhenUsed="1"/>
   </w:latentStyles>
-  <w:style w:type="paragraph" w:default="1" w:styleId="Normal">
+  <w:style w:type="paragraph" w:default="1" w:styleId="Standaard">
     <w:name w:val="Normal"/>
     <w:qFormat/>
   </w:style>
-  <w:style w:type="paragraph" w:styleId="Heading1">
+  <w:style w:type="paragraph" w:styleId="Kop1">
     <w:name w:val="heading 1"/>
-    <w:basedOn w:val="Normal"/>
-    <w:next w:val="Normal"/>
-    <w:link w:val="Heading1Char"/>
+    <w:basedOn w:val="Standaard"/>
+    <w:next w:val="Standaard"/>
+    <w:link w:val="Kop1Char"/>
     <w:uiPriority w:val="9"/>
     <w:qFormat/>
     <w:rsid w:val="00F82322"/>
@@ -4143,11 +3978,11 @@
       <w:szCs w:val="32"/>
     </w:rPr>
   </w:style>
-  <w:style w:type="paragraph" w:styleId="Heading2">
+  <w:style w:type="paragraph" w:styleId="Kop2">
     <w:name w:val="heading 2"/>
-    <w:basedOn w:val="Normal"/>
-    <w:next w:val="Normal"/>
-    <w:link w:val="Heading2Char"/>
+    <w:basedOn w:val="Standaard"/>
+    <w:next w:val="Standaard"/>
+    <w:link w:val="Kop2Char"/>
     <w:uiPriority w:val="9"/>
     <w:unhideWhenUsed/>
     <w:qFormat/>
@@ -4165,11 +4000,11 @@
       <w:szCs w:val="26"/>
     </w:rPr>
   </w:style>
-  <w:style w:type="paragraph" w:styleId="Heading3">
+  <w:style w:type="paragraph" w:styleId="Kop3">
     <w:name w:val="heading 3"/>
-    <w:basedOn w:val="Normal"/>
-    <w:next w:val="Normal"/>
-    <w:link w:val="Heading3Char"/>
+    <w:basedOn w:val="Standaard"/>
+    <w:next w:val="Standaard"/>
+    <w:link w:val="Kop3Char"/>
     <w:uiPriority w:val="9"/>
     <w:unhideWhenUsed/>
     <w:qFormat/>
@@ -4187,11 +4022,11 @@
       <w:szCs w:val="24"/>
     </w:rPr>
   </w:style>
-  <w:style w:type="paragraph" w:styleId="Heading4">
+  <w:style w:type="paragraph" w:styleId="Kop4">
     <w:name w:val="heading 4"/>
-    <w:basedOn w:val="Normal"/>
-    <w:next w:val="Normal"/>
-    <w:link w:val="Heading4Char"/>
+    <w:basedOn w:val="Standaard"/>
+    <w:next w:val="Standaard"/>
+    <w:link w:val="Kop4Char"/>
     <w:uiPriority w:val="9"/>
     <w:unhideWhenUsed/>
     <w:qFormat/>
@@ -4209,13 +4044,13 @@
       <w:color w:val="2F5496" w:themeColor="accent1" w:themeShade="BF"/>
     </w:rPr>
   </w:style>
-  <w:style w:type="character" w:default="1" w:styleId="DefaultParagraphFont">
+  <w:style w:type="character" w:default="1" w:styleId="Standaardalinea-lettertype">
     <w:name w:val="Default Paragraph Font"/>
     <w:uiPriority w:val="1"/>
     <w:semiHidden/>
     <w:unhideWhenUsed/>
   </w:style>
-  <w:style w:type="table" w:default="1" w:styleId="TableNormal">
+  <w:style w:type="table" w:default="1" w:styleId="Standaardtabel">
     <w:name w:val="Normal Table"/>
     <w:uiPriority w:val="99"/>
     <w:semiHidden/>
@@ -4230,16 +4065,16 @@
       </w:tblCellMar>
     </w:tblPr>
   </w:style>
-  <w:style w:type="numbering" w:default="1" w:styleId="NoList">
+  <w:style w:type="numbering" w:default="1" w:styleId="Geenlijst">
     <w:name w:val="No List"/>
     <w:uiPriority w:val="99"/>
     <w:semiHidden/>
     <w:unhideWhenUsed/>
   </w:style>
-  <w:style w:type="character" w:customStyle="1" w:styleId="Heading1Char">
-    <w:name w:val="Heading 1 Char"/>
-    <w:basedOn w:val="DefaultParagraphFont"/>
-    <w:link w:val="Heading1"/>
+  <w:style w:type="character" w:customStyle="1" w:styleId="Kop1Char">
+    <w:name w:val="Kop 1 Char"/>
+    <w:basedOn w:val="Standaardalinea-lettertype"/>
+    <w:link w:val="Kop1"/>
     <w:uiPriority w:val="9"/>
     <w:rsid w:val="00F82322"/>
     <w:rPr>
@@ -4249,10 +4084,10 @@
       <w:szCs w:val="32"/>
     </w:rPr>
   </w:style>
-  <w:style w:type="character" w:customStyle="1" w:styleId="Heading2Char">
-    <w:name w:val="Heading 2 Char"/>
-    <w:basedOn w:val="DefaultParagraphFont"/>
-    <w:link w:val="Heading2"/>
+  <w:style w:type="character" w:customStyle="1" w:styleId="Kop2Char">
+    <w:name w:val="Kop 2 Char"/>
+    <w:basedOn w:val="Standaardalinea-lettertype"/>
+    <w:link w:val="Kop2"/>
     <w:uiPriority w:val="9"/>
     <w:rsid w:val="00CB08D5"/>
     <w:rPr>
@@ -4262,9 +4097,9 @@
       <w:szCs w:val="26"/>
     </w:rPr>
   </w:style>
-  <w:style w:type="paragraph" w:styleId="NoSpacing">
+  <w:style w:type="paragraph" w:styleId="Geenafstand">
     <w:name w:val="No Spacing"/>
-    <w:link w:val="NoSpacingChar"/>
+    <w:link w:val="GeenafstandChar"/>
     <w:uiPriority w:val="1"/>
     <w:qFormat/>
     <w:rsid w:val="00BB1982"/>
@@ -4276,10 +4111,10 @@
       <w:lang w:val="en-US"/>
     </w:rPr>
   </w:style>
-  <w:style w:type="character" w:customStyle="1" w:styleId="NoSpacingChar">
-    <w:name w:val="No Spacing Char"/>
-    <w:basedOn w:val="DefaultParagraphFont"/>
-    <w:link w:val="NoSpacing"/>
+  <w:style w:type="character" w:customStyle="1" w:styleId="GeenafstandChar">
+    <w:name w:val="Geen afstand Char"/>
+    <w:basedOn w:val="Standaardalinea-lettertype"/>
+    <w:link w:val="Geenafstand"/>
     <w:uiPriority w:val="1"/>
     <w:rsid w:val="00BB1982"/>
     <w:rPr>
@@ -4287,10 +4122,10 @@
       <w:lang w:val="en-US"/>
     </w:rPr>
   </w:style>
-  <w:style w:type="paragraph" w:styleId="TOC1">
+  <w:style w:type="paragraph" w:styleId="Inhopg1">
     <w:name w:val="toc 1"/>
-    <w:basedOn w:val="Normal"/>
-    <w:next w:val="Normal"/>
+    <w:basedOn w:val="Standaard"/>
+    <w:next w:val="Standaard"/>
     <w:autoRedefine/>
     <w:uiPriority w:val="39"/>
     <w:unhideWhenUsed/>
@@ -4299,10 +4134,10 @@
       <w:spacing w:after="100"/>
     </w:pPr>
   </w:style>
-  <w:style w:type="paragraph" w:styleId="TOC2">
+  <w:style w:type="paragraph" w:styleId="Inhopg2">
     <w:name w:val="toc 2"/>
-    <w:basedOn w:val="Normal"/>
-    <w:next w:val="Normal"/>
+    <w:basedOn w:val="Standaard"/>
+    <w:next w:val="Standaard"/>
     <w:autoRedefine/>
     <w:uiPriority w:val="39"/>
     <w:unhideWhenUsed/>
@@ -4314,7 +4149,7 @@
   </w:style>
   <w:style w:type="character" w:styleId="Hyperlink">
     <w:name w:val="Hyperlink"/>
-    <w:basedOn w:val="DefaultParagraphFont"/>
+    <w:basedOn w:val="Standaardalinea-lettertype"/>
     <w:uiPriority w:val="99"/>
     <w:unhideWhenUsed/>
     <w:rsid w:val="006E48E3"/>
@@ -4323,10 +4158,10 @@
       <w:u w:val="single"/>
     </w:rPr>
   </w:style>
-  <w:style w:type="character" w:customStyle="1" w:styleId="Heading3Char">
-    <w:name w:val="Heading 3 Char"/>
-    <w:basedOn w:val="DefaultParagraphFont"/>
-    <w:link w:val="Heading3"/>
+  <w:style w:type="character" w:customStyle="1" w:styleId="Kop3Char">
+    <w:name w:val="Kop 3 Char"/>
+    <w:basedOn w:val="Standaardalinea-lettertype"/>
+    <w:link w:val="Kop3"/>
     <w:uiPriority w:val="9"/>
     <w:rsid w:val="008A1A01"/>
     <w:rPr>
@@ -4336,9 +4171,9 @@
       <w:szCs w:val="24"/>
     </w:rPr>
   </w:style>
-  <w:style w:type="paragraph" w:styleId="ListParagraph">
+  <w:style w:type="paragraph" w:styleId="Lijstalinea">
     <w:name w:val="List Paragraph"/>
-    <w:basedOn w:val="Normal"/>
+    <w:basedOn w:val="Standaard"/>
     <w:uiPriority w:val="34"/>
     <w:qFormat/>
     <w:rsid w:val="00A33E82"/>
@@ -4347,10 +4182,10 @@
       <w:contextualSpacing/>
     </w:pPr>
   </w:style>
-  <w:style w:type="character" w:customStyle="1" w:styleId="Heading4Char">
-    <w:name w:val="Heading 4 Char"/>
-    <w:basedOn w:val="DefaultParagraphFont"/>
-    <w:link w:val="Heading4"/>
+  <w:style w:type="character" w:customStyle="1" w:styleId="Kop4Char">
+    <w:name w:val="Kop 4 Char"/>
+    <w:basedOn w:val="Standaardalinea-lettertype"/>
+    <w:link w:val="Kop4"/>
     <w:uiPriority w:val="9"/>
     <w:rsid w:val="0048711D"/>
     <w:rPr>
@@ -4360,9 +4195,9 @@
       <w:color w:val="2F5496" w:themeColor="accent1" w:themeShade="BF"/>
     </w:rPr>
   </w:style>
-  <w:style w:type="character" w:styleId="Strong">
+  <w:style w:type="character" w:styleId="Zwaar">
     <w:name w:val="Strong"/>
-    <w:basedOn w:val="DefaultParagraphFont"/>
+    <w:basedOn w:val="Standaardalinea-lettertype"/>
     <w:uiPriority w:val="22"/>
     <w:qFormat/>
     <w:rsid w:val="00D2390B"/>

</xml_diff>

<commit_message>
updated PoC structure and naming. Made small adjustments in WizardTower demo and added a proxyless badDemo
</commit_message>
<xml_diff>
--- a/src/Design Patterns - Proxy Pattern.docx
+++ b/src/Design Patterns - Proxy Pattern.docx
@@ -362,7 +362,7 @@
                                 <w:sdtContent>
                                   <w:p>
                                     <w:pPr>
-                                      <w:pStyle w:val="Geenafstand"/>
+                                      <w:pStyle w:val="NoSpacing"/>
                                       <w:jc w:val="right"/>
                                       <w:rPr>
                                         <w:color w:val="595959" w:themeColor="text1" w:themeTint="A6"/>
@@ -378,7 +378,27 @@
                                         <w:szCs w:val="28"/>
                                         <w:lang w:val="nl-NL"/>
                                       </w:rPr>
-                                      <w:t>Rick Aerts, Tom Eisermann, Harm van Vee</w:t>
+                                      <w:t xml:space="preserve">Rick Aerts, Tom </w:t>
+                                    </w:r>
+                                    <w:proofErr w:type="spellStart"/>
+                                    <w:r>
+                                      <w:rPr>
+                                        <w:color w:val="595959" w:themeColor="text1" w:themeTint="A6"/>
+                                        <w:sz w:val="28"/>
+                                        <w:szCs w:val="28"/>
+                                        <w:lang w:val="nl-NL"/>
+                                      </w:rPr>
+                                      <w:t>Eisermann</w:t>
+                                    </w:r>
+                                    <w:proofErr w:type="spellEnd"/>
+                                    <w:r>
+                                      <w:rPr>
+                                        <w:color w:val="595959" w:themeColor="text1" w:themeTint="A6"/>
+                                        <w:sz w:val="28"/>
+                                        <w:szCs w:val="28"/>
+                                        <w:lang w:val="nl-NL"/>
+                                      </w:rPr>
+                                      <w:t>, Harm van Vee</w:t>
                                     </w:r>
                                     <w:r>
                                       <w:rPr>
@@ -394,7 +414,7 @@
                               </w:sdt>
                               <w:p>
                                 <w:pPr>
-                                  <w:pStyle w:val="Geenafstand"/>
+                                  <w:pStyle w:val="NoSpacing"/>
                                   <w:jc w:val="right"/>
                                   <w:rPr>
                                     <w:color w:val="595959" w:themeColor="text1" w:themeTint="A6"/>
@@ -616,7 +636,7 @@
                             <w:txbxContent>
                               <w:p>
                                 <w:pPr>
-                                  <w:pStyle w:val="Geenafstand"/>
+                                  <w:pStyle w:val="NoSpacing"/>
                                   <w:jc w:val="right"/>
                                   <w:rPr>
                                     <w:color w:val="4472C4" w:themeColor="accent1"/>
@@ -653,7 +673,7 @@
                                 <w:sdtContent>
                                   <w:p>
                                     <w:pPr>
-                                      <w:pStyle w:val="Geenafstand"/>
+                                      <w:pStyle w:val="NoSpacing"/>
                                       <w:jc w:val="right"/>
                                       <w:rPr>
                                         <w:color w:val="595959" w:themeColor="text1" w:themeTint="A6"/>
@@ -662,6 +682,7 @@
                                         <w:lang w:val="nl-NL"/>
                                       </w:rPr>
                                     </w:pPr>
+                                    <w:proofErr w:type="spellStart"/>
                                     <w:r>
                                       <w:rPr>
                                         <w:color w:val="595959" w:themeColor="text1" w:themeTint="A6"/>
@@ -669,7 +690,17 @@
                                         <w:szCs w:val="20"/>
                                         <w:lang w:val="nl-NL"/>
                                       </w:rPr>
-                                      <w:t>Ondezoek naar het gebruik van d</w:t>
+                                      <w:t>Ondezoek</w:t>
+                                    </w:r>
+                                    <w:proofErr w:type="spellEnd"/>
+                                    <w:r>
+                                      <w:rPr>
+                                        <w:color w:val="595959" w:themeColor="text1" w:themeTint="A6"/>
+                                        <w:sz w:val="20"/>
+                                        <w:szCs w:val="20"/>
+                                        <w:lang w:val="nl-NL"/>
+                                      </w:rPr>
+                                      <w:t xml:space="preserve"> naar het gebruik van d</w:t>
                                     </w:r>
                                     <w:r>
                                       <w:rPr>
@@ -678,7 +709,27 @@
                                         <w:szCs w:val="20"/>
                                         <w:lang w:val="nl-NL"/>
                                       </w:rPr>
-                                      <w:t>esign patterns binnen software engineering</w:t>
+                                      <w:t xml:space="preserve">esign </w:t>
+                                    </w:r>
+                                    <w:proofErr w:type="spellStart"/>
+                                    <w:r>
+                                      <w:rPr>
+                                        <w:color w:val="595959" w:themeColor="text1" w:themeTint="A6"/>
+                                        <w:sz w:val="20"/>
+                                        <w:szCs w:val="20"/>
+                                        <w:lang w:val="nl-NL"/>
+                                      </w:rPr>
+                                      <w:t>patterns</w:t>
+                                    </w:r>
+                                    <w:proofErr w:type="spellEnd"/>
+                                    <w:r>
+                                      <w:rPr>
+                                        <w:color w:val="595959" w:themeColor="text1" w:themeTint="A6"/>
+                                        <w:sz w:val="20"/>
+                                        <w:szCs w:val="20"/>
+                                        <w:lang w:val="nl-NL"/>
+                                      </w:rPr>
+                                      <w:t xml:space="preserve"> binnen software engineering</w:t>
                                     </w:r>
                                   </w:p>
                                 </w:sdtContent>
@@ -920,8 +971,18 @@
                                         <w:sz w:val="36"/>
                                         <w:szCs w:val="36"/>
                                       </w:rPr>
-                                      <w:t>Proxy Design Pattern</w:t>
+                                      <w:t xml:space="preserve">Proxy Design </w:t>
                                     </w:r>
+                                    <w:proofErr w:type="spellStart"/>
+                                    <w:r>
+                                      <w:rPr>
+                                        <w:color w:val="404040" w:themeColor="text1" w:themeTint="BF"/>
+                                        <w:sz w:val="36"/>
+                                        <w:szCs w:val="36"/>
+                                      </w:rPr>
+                                      <w:t>Pattern</w:t>
+                                    </w:r>
+                                    <w:proofErr w:type="spellEnd"/>
                                   </w:p>
                                 </w:sdtContent>
                               </w:sdt>
@@ -1053,7 +1114,7 @@
     </w:sdt>
     <w:p>
       <w:pPr>
-        <w:pStyle w:val="Inhopg1"/>
+        <w:pStyle w:val="TOC1"/>
         <w:tabs>
           <w:tab w:val="right" w:leader="dot" w:pos="9062"/>
         </w:tabs>
@@ -1133,7 +1194,7 @@
     </w:p>
     <w:p>
       <w:pPr>
-        <w:pStyle w:val="Inhopg2"/>
+        <w:pStyle w:val="TOC2"/>
         <w:tabs>
           <w:tab w:val="right" w:leader="dot" w:pos="9062"/>
         </w:tabs>
@@ -1203,7 +1264,7 @@
     </w:p>
     <w:p>
       <w:pPr>
-        <w:pStyle w:val="Inhopg2"/>
+        <w:pStyle w:val="TOC2"/>
         <w:tabs>
           <w:tab w:val="right" w:leader="dot" w:pos="9062"/>
         </w:tabs>
@@ -1273,7 +1334,7 @@
     </w:p>
     <w:p>
       <w:pPr>
-        <w:pStyle w:val="Inhopg2"/>
+        <w:pStyle w:val="TOC2"/>
         <w:tabs>
           <w:tab w:val="right" w:leader="dot" w:pos="9062"/>
         </w:tabs>
@@ -1343,7 +1404,7 @@
     </w:p>
     <w:p>
       <w:pPr>
-        <w:pStyle w:val="Inhopg2"/>
+        <w:pStyle w:val="TOC2"/>
         <w:tabs>
           <w:tab w:val="right" w:leader="dot" w:pos="9062"/>
         </w:tabs>
@@ -1413,7 +1474,7 @@
     </w:p>
     <w:p>
       <w:pPr>
-        <w:pStyle w:val="Inhopg2"/>
+        <w:pStyle w:val="TOC2"/>
         <w:tabs>
           <w:tab w:val="right" w:leader="dot" w:pos="9062"/>
         </w:tabs>
@@ -1483,7 +1544,7 @@
     </w:p>
     <w:p>
       <w:pPr>
-        <w:pStyle w:val="Inhopg1"/>
+        <w:pStyle w:val="TOC1"/>
         <w:tabs>
           <w:tab w:val="right" w:leader="dot" w:pos="9062"/>
         </w:tabs>
@@ -1554,7 +1615,7 @@
     </w:p>
     <w:p>
       <w:pPr>
-        <w:pStyle w:val="Inhopg2"/>
+        <w:pStyle w:val="TOC2"/>
         <w:tabs>
           <w:tab w:val="right" w:leader="dot" w:pos="9062"/>
         </w:tabs>
@@ -1625,7 +1686,7 @@
     </w:p>
     <w:p>
       <w:pPr>
-        <w:pStyle w:val="Inhopg2"/>
+        <w:pStyle w:val="TOC2"/>
         <w:tabs>
           <w:tab w:val="right" w:leader="dot" w:pos="9062"/>
         </w:tabs>
@@ -1696,7 +1757,7 @@
     </w:p>
     <w:p>
       <w:pPr>
-        <w:pStyle w:val="Inhopg2"/>
+        <w:pStyle w:val="TOC2"/>
         <w:tabs>
           <w:tab w:val="right" w:leader="dot" w:pos="9062"/>
         </w:tabs>
@@ -1765,6 +1826,1112 @@
       </w:hyperlink>
     </w:p>
     <w:p>
+      <w:r>
+        <w:fldChar w:fldCharType="end"/>
+      </w:r>
+    </w:p>
+    <w:p>
+      <w:r>
+        <w:br w:type="page"/>
+      </w:r>
+    </w:p>
+    <w:p>
+      <w:pPr>
+        <w:pStyle w:val="Heading1"/>
+      </w:pPr>
+      <w:bookmarkStart w:id="0" w:name="_Toc57051641"/>
+      <w:r>
+        <w:lastRenderedPageBreak/>
+        <w:t xml:space="preserve">Design </w:t>
+      </w:r>
+      <w:proofErr w:type="spellStart"/>
+      <w:r>
+        <w:t>Patterns</w:t>
+      </w:r>
+      <w:bookmarkEnd w:id="0"/>
+      <w:proofErr w:type="spellEnd"/>
+    </w:p>
+    <w:p>
+      <w:pPr>
+        <w:pStyle w:val="Heading2"/>
+      </w:pPr>
+      <w:bookmarkStart w:id="1" w:name="_Toc57051642"/>
+      <w:r>
+        <w:t xml:space="preserve">Wat zijn software design </w:t>
+      </w:r>
+      <w:proofErr w:type="spellStart"/>
+      <w:r>
+        <w:t>patterns</w:t>
+      </w:r>
+      <w:proofErr w:type="spellEnd"/>
+      <w:r>
+        <w:t>?</w:t>
+      </w:r>
+      <w:bookmarkEnd w:id="1"/>
+    </w:p>
+    <w:p>
+      <w:pPr>
+        <w:pStyle w:val="ListParagraph"/>
+        <w:numPr>
+          <w:ilvl w:val="0"/>
+          <w:numId w:val="1"/>
+        </w:numPr>
+      </w:pPr>
+      <w:r>
+        <w:t>Gestandaardiseerde oplossingen voor veel voorkomende problemen in software ontwerp.</w:t>
+      </w:r>
+    </w:p>
+    <w:p>
+      <w:pPr>
+        <w:pStyle w:val="ListParagraph"/>
+        <w:numPr>
+          <w:ilvl w:val="0"/>
+          <w:numId w:val="1"/>
+        </w:numPr>
+      </w:pPr>
+      <w:r>
+        <w:rPr>
+          <w:b/>
+          <w:bCs/>
+        </w:rPr>
+        <w:t>WEL</w:t>
+      </w:r>
+      <w:r>
+        <w:t xml:space="preserve"> een blauwdruk, template of mal. </w:t>
+      </w:r>
+      <w:r>
+        <w:rPr>
+          <w:b/>
+          <w:bCs/>
+        </w:rPr>
+        <w:t>GEEN</w:t>
+      </w:r>
+      <w:r>
+        <w:t xml:space="preserve"> kant en klare code.</w:t>
+      </w:r>
+    </w:p>
+    <w:p>
+      <w:pPr>
+        <w:pStyle w:val="ListParagraph"/>
+        <w:numPr>
+          <w:ilvl w:val="0"/>
+          <w:numId w:val="1"/>
+        </w:numPr>
+      </w:pPr>
+      <w:r>
+        <w:rPr>
+          <w:b/>
+          <w:bCs/>
+        </w:rPr>
+        <w:t>Opbouw:</w:t>
+      </w:r>
+      <w:r>
+        <w:t xml:space="preserve"> </w:t>
+      </w:r>
+    </w:p>
+    <w:p>
+      <w:pPr>
+        <w:pStyle w:val="ListParagraph"/>
+        <w:numPr>
+          <w:ilvl w:val="1"/>
+          <w:numId w:val="1"/>
+        </w:numPr>
+      </w:pPr>
+      <w:proofErr w:type="spellStart"/>
+      <w:r>
+        <w:rPr>
+          <w:u w:val="single"/>
+        </w:rPr>
+        <w:t>Intent</w:t>
+      </w:r>
+      <w:proofErr w:type="spellEnd"/>
+      <w:r>
+        <w:br/>
+        <w:t>Een korte samenvatting van zowel het probleem, als de oplossing</w:t>
+      </w:r>
+    </w:p>
+    <w:p>
+      <w:pPr>
+        <w:pStyle w:val="ListParagraph"/>
+        <w:numPr>
+          <w:ilvl w:val="2"/>
+          <w:numId w:val="1"/>
+        </w:numPr>
+      </w:pPr>
+      <w:r>
+        <w:t>Algemene termen</w:t>
+      </w:r>
+    </w:p>
+    <w:p>
+      <w:pPr>
+        <w:pStyle w:val="ListParagraph"/>
+        <w:numPr>
+          <w:ilvl w:val="1"/>
+          <w:numId w:val="1"/>
+        </w:numPr>
+      </w:pPr>
+      <w:proofErr w:type="spellStart"/>
+      <w:r>
+        <w:rPr>
+          <w:u w:val="single"/>
+        </w:rPr>
+        <w:t>Motivation</w:t>
+      </w:r>
+      <w:proofErr w:type="spellEnd"/>
+      <w:r>
+        <w:br/>
+        <w:t>Een uitgebreidere uitleg van het probleem, en hoe het ontwerp daar een oplossing voor bied.</w:t>
+      </w:r>
+      <w:r>
+        <w:t xml:space="preserve"> Naast de oplossing biedt de design </w:t>
+      </w:r>
+      <w:proofErr w:type="spellStart"/>
+      <w:r>
+        <w:t>pattern</w:t>
+      </w:r>
+      <w:proofErr w:type="spellEnd"/>
+      <w:r>
+        <w:t xml:space="preserve"> ook waarom het specifiek design </w:t>
+      </w:r>
+      <w:proofErr w:type="spellStart"/>
+      <w:r>
+        <w:t>pattern</w:t>
+      </w:r>
+      <w:proofErr w:type="spellEnd"/>
+      <w:r>
+        <w:t xml:space="preserve"> een oplossing is voor het specifiek probleem.</w:t>
+      </w:r>
+    </w:p>
+    <w:p>
+      <w:pPr>
+        <w:pStyle w:val="ListParagraph"/>
+        <w:numPr>
+          <w:ilvl w:val="1"/>
+          <w:numId w:val="1"/>
+        </w:numPr>
+      </w:pPr>
+      <w:proofErr w:type="spellStart"/>
+      <w:r>
+        <w:rPr>
+          <w:u w:val="single"/>
+        </w:rPr>
+        <w:t>Structure</w:t>
+      </w:r>
+      <w:proofErr w:type="spellEnd"/>
+      <w:r>
+        <w:br/>
+        <w:t xml:space="preserve">Een </w:t>
+      </w:r>
+      <w:proofErr w:type="spellStart"/>
+      <w:r>
+        <w:t>gedetaileerdere</w:t>
+      </w:r>
+      <w:proofErr w:type="spellEnd"/>
+      <w:r>
+        <w:t xml:space="preserve"> omschrijving van de verschillende onderdelen/classes binnen het patroon, en hoe deze aan elkaar gerelateerd zijn.</w:t>
+      </w:r>
+    </w:p>
+    <w:p>
+      <w:pPr>
+        <w:pStyle w:val="ListParagraph"/>
+        <w:numPr>
+          <w:ilvl w:val="2"/>
+          <w:numId w:val="1"/>
+        </w:numPr>
+      </w:pPr>
+      <w:r>
+        <w:t>Class diagram</w:t>
+      </w:r>
+    </w:p>
+    <w:p>
+      <w:pPr>
+        <w:pStyle w:val="ListParagraph"/>
+        <w:numPr>
+          <w:ilvl w:val="2"/>
+          <w:numId w:val="1"/>
+        </w:numPr>
+      </w:pPr>
+      <w:r>
+        <w:t>Pseudocode</w:t>
+      </w:r>
+    </w:p>
+    <w:p>
+      <w:pPr>
+        <w:pStyle w:val="ListParagraph"/>
+        <w:numPr>
+          <w:ilvl w:val="2"/>
+          <w:numId w:val="1"/>
+        </w:numPr>
+      </w:pPr>
+      <w:proofErr w:type="spellStart"/>
+      <w:r>
+        <w:t>Entity-relation</w:t>
+      </w:r>
+      <w:proofErr w:type="spellEnd"/>
+      <w:r>
+        <w:t xml:space="preserve"> diagram</w:t>
+      </w:r>
+    </w:p>
+    <w:p>
+      <w:pPr>
+        <w:pStyle w:val="ListParagraph"/>
+        <w:numPr>
+          <w:ilvl w:val="1"/>
+          <w:numId w:val="1"/>
+        </w:numPr>
+      </w:pPr>
+      <w:r>
+        <w:rPr>
+          <w:u w:val="single"/>
+        </w:rPr>
+        <w:t xml:space="preserve">Code </w:t>
+      </w:r>
+      <w:proofErr w:type="spellStart"/>
+      <w:r>
+        <w:rPr>
+          <w:u w:val="single"/>
+        </w:rPr>
+        <w:t>Example</w:t>
+      </w:r>
+      <w:proofErr w:type="spellEnd"/>
+      <w:r>
+        <w:br/>
+      </w:r>
+      <w:r>
+        <w:t>Een uitwerking van het patroon in code om een concreet voorbeeld te geven</w:t>
+      </w:r>
+      <w:r>
+        <w:t xml:space="preserve"> van een probleem en hoe dit opgelost is.</w:t>
+      </w:r>
+    </w:p>
+    <w:p>
+      <w:pPr>
+        <w:pStyle w:val="Heading2"/>
+      </w:pPr>
+      <w:bookmarkStart w:id="2" w:name="_Toc57051643"/>
+      <w:r>
+        <w:t xml:space="preserve">Hoe hebben design </w:t>
+      </w:r>
+      <w:proofErr w:type="spellStart"/>
+      <w:r>
+        <w:t>patterns</w:t>
+      </w:r>
+      <w:proofErr w:type="spellEnd"/>
+      <w:r>
+        <w:t xml:space="preserve"> hun intrede gedaan in het vak van software engineering?</w:t>
+      </w:r>
+      <w:bookmarkEnd w:id="2"/>
+    </w:p>
+    <w:p>
+      <w:pPr>
+        <w:pStyle w:val="ListParagraph"/>
+      </w:pPr>
+      <w:r>
+        <w:t xml:space="preserve">Een vroege poging tot </w:t>
+      </w:r>
+      <w:r>
+        <w:t>definiëren</w:t>
+      </w:r>
+      <w:r>
+        <w:t xml:space="preserve"> van design </w:t>
+      </w:r>
+      <w:proofErr w:type="spellStart"/>
+      <w:r>
+        <w:t>patterns</w:t>
+      </w:r>
+      <w:proofErr w:type="spellEnd"/>
+      <w:r>
+        <w:t xml:space="preserve"> is gedaan door </w:t>
+      </w:r>
+      <w:r>
+        <w:t>C</w:t>
+      </w:r>
+      <w:r>
+        <w:t xml:space="preserve">hristopher Alexander in A </w:t>
+      </w:r>
+      <w:proofErr w:type="spellStart"/>
+      <w:r>
+        <w:t>Pattern</w:t>
+      </w:r>
+      <w:proofErr w:type="spellEnd"/>
+      <w:r>
+        <w:t xml:space="preserve"> Language: Towns, Buildings, Constructio</w:t>
+      </w:r>
+      <w:r>
+        <w:t>n. Wat een boek over ontwerpen van steden is.</w:t>
+      </w:r>
+      <w:r>
+        <w:t xml:space="preserve"> </w:t>
+      </w:r>
+      <w:r>
+        <w:t xml:space="preserve">Een van de </w:t>
+      </w:r>
+      <w:r>
+        <w:t>eerste publicaties van gebruik in context software engineering:</w:t>
+      </w:r>
+      <w:r>
+        <w:tab/>
+        <w:t xml:space="preserve">                      </w:t>
+      </w:r>
+      <w:r>
+        <w:t xml:space="preserve">Design </w:t>
+      </w:r>
+      <w:proofErr w:type="spellStart"/>
+      <w:r>
+        <w:t>Patterns</w:t>
+      </w:r>
+      <w:proofErr w:type="spellEnd"/>
+      <w:r>
+        <w:t xml:space="preserve">: </w:t>
+      </w:r>
+      <w:proofErr w:type="spellStart"/>
+      <w:r>
+        <w:t>Elements</w:t>
+      </w:r>
+      <w:proofErr w:type="spellEnd"/>
+      <w:r>
+        <w:t xml:space="preserve"> of </w:t>
+      </w:r>
+      <w:proofErr w:type="spellStart"/>
+      <w:r>
+        <w:t>Reusable</w:t>
+      </w:r>
+      <w:proofErr w:type="spellEnd"/>
+      <w:r>
+        <w:t xml:space="preserve"> Object-</w:t>
+      </w:r>
+      <w:proofErr w:type="spellStart"/>
+      <w:r>
+        <w:t>Oriented</w:t>
+      </w:r>
+      <w:proofErr w:type="spellEnd"/>
+      <w:r>
+        <w:t xml:space="preserve"> Software (1994)</w:t>
+      </w:r>
+    </w:p>
+    <w:p>
+      <w:pPr>
+        <w:rPr>
+          <w:rFonts w:asciiTheme="majorHAnsi" w:eastAsiaTheme="majorEastAsia" w:hAnsiTheme="majorHAnsi" w:cstheme="majorBidi"/>
+          <w:color w:val="2F5496" w:themeColor="accent1" w:themeShade="BF"/>
+          <w:sz w:val="26"/>
+          <w:szCs w:val="26"/>
+        </w:rPr>
+      </w:pPr>
+      <w:r>
+        <w:br w:type="page"/>
+      </w:r>
+    </w:p>
+    <w:p>
+      <w:pPr>
+        <w:pStyle w:val="Heading2"/>
+      </w:pPr>
+      <w:bookmarkStart w:id="3" w:name="_Toc57051644"/>
+      <w:r>
+        <w:lastRenderedPageBreak/>
+        <w:t xml:space="preserve">Welke software design </w:t>
+      </w:r>
+      <w:proofErr w:type="spellStart"/>
+      <w:r>
+        <w:t>pattern</w:t>
+      </w:r>
+      <w:proofErr w:type="spellEnd"/>
+      <w:r>
+        <w:t xml:space="preserve"> categorieën onder</w:t>
+      </w:r>
+      <w:r>
+        <w:t>kennen we?</w:t>
+      </w:r>
+      <w:bookmarkEnd w:id="3"/>
+    </w:p>
+    <w:p>
+      <w:pPr>
+        <w:pStyle w:val="ListParagraph"/>
+        <w:numPr>
+          <w:ilvl w:val="0"/>
+          <w:numId w:val="1"/>
+        </w:numPr>
+      </w:pPr>
+      <w:r>
+        <w:t>2 manieren van onderscheid:</w:t>
+      </w:r>
+    </w:p>
+    <w:p>
+      <w:pPr>
+        <w:pStyle w:val="ListParagraph"/>
+        <w:numPr>
+          <w:ilvl w:val="1"/>
+          <w:numId w:val="1"/>
+        </w:numPr>
+      </w:pPr>
+      <w:r>
+        <w:t>Toepasbaarheid</w:t>
+      </w:r>
+    </w:p>
+    <w:p>
+      <w:pPr>
+        <w:pStyle w:val="ListParagraph"/>
+        <w:numPr>
+          <w:ilvl w:val="1"/>
+          <w:numId w:val="1"/>
+        </w:numPr>
+      </w:pPr>
+      <w:proofErr w:type="spellStart"/>
+      <w:r>
+        <w:t>Intent</w:t>
+      </w:r>
+      <w:proofErr w:type="spellEnd"/>
+      <w:r>
+        <w:t>/Doel</w:t>
+      </w:r>
+    </w:p>
+    <w:p>
+      <w:pPr>
+        <w:pStyle w:val="Heading3"/>
+      </w:pPr>
+      <w:r>
+        <w:t>Toepasbaarheid</w:t>
+      </w:r>
+    </w:p>
+    <w:p>
+      <w:pPr>
+        <w:pStyle w:val="Heading4"/>
+      </w:pPr>
+      <w:proofErr w:type="spellStart"/>
+      <w:r>
+        <w:t>Idioms</w:t>
+      </w:r>
+      <w:proofErr w:type="spellEnd"/>
+    </w:p>
+    <w:p>
+      <w:pPr>
+        <w:pStyle w:val="ListParagraph"/>
+        <w:numPr>
+          <w:ilvl w:val="0"/>
+          <w:numId w:val="1"/>
+        </w:numPr>
+      </w:pPr>
+      <w:r>
+        <w:t>Basic / Low Level</w:t>
+      </w:r>
+    </w:p>
+    <w:p>
+      <w:pPr>
+        <w:pStyle w:val="ListParagraph"/>
+        <w:numPr>
+          <w:ilvl w:val="0"/>
+          <w:numId w:val="1"/>
+        </w:numPr>
+      </w:pPr>
+      <w:r>
+        <w:t>Toepasbaar op één taal</w:t>
+      </w:r>
+    </w:p>
+    <w:p>
+      <w:pPr>
+        <w:pStyle w:val="Heading4"/>
+      </w:pPr>
+      <w:proofErr w:type="spellStart"/>
+      <w:r>
+        <w:t>Architectural</w:t>
+      </w:r>
+      <w:proofErr w:type="spellEnd"/>
+      <w:r>
+        <w:t xml:space="preserve"> </w:t>
+      </w:r>
+      <w:proofErr w:type="spellStart"/>
+      <w:r>
+        <w:t>Patterns</w:t>
+      </w:r>
+      <w:proofErr w:type="spellEnd"/>
+    </w:p>
+    <w:p>
+      <w:pPr>
+        <w:pStyle w:val="ListParagraph"/>
+        <w:numPr>
+          <w:ilvl w:val="0"/>
+          <w:numId w:val="1"/>
+        </w:numPr>
+      </w:pPr>
+      <w:r>
+        <w:t>Universal / High Level</w:t>
+      </w:r>
+    </w:p>
+    <w:p>
+      <w:pPr>
+        <w:pStyle w:val="ListParagraph"/>
+        <w:numPr>
+          <w:ilvl w:val="0"/>
+          <w:numId w:val="1"/>
+        </w:numPr>
+      </w:pPr>
+      <w:r>
+        <w:t>Toepasbaar in nagenoeg alle talen.</w:t>
+      </w:r>
+    </w:p>
+    <w:p>
+      <w:pPr>
+        <w:pStyle w:val="ListParagraph"/>
+        <w:numPr>
+          <w:ilvl w:val="0"/>
+          <w:numId w:val="1"/>
+        </w:numPr>
+      </w:pPr>
+      <w:r>
+        <w:t xml:space="preserve">Kan </w:t>
+      </w:r>
+      <w:r>
+        <w:t>gebruikt worden voor gehele applicatie ontwikkeling</w:t>
+      </w:r>
+    </w:p>
+    <w:p>
+      <w:pPr>
+        <w:pStyle w:val="Heading3"/>
+      </w:pPr>
+      <w:proofErr w:type="spellStart"/>
+      <w:r>
+        <w:t>Intent</w:t>
+      </w:r>
+      <w:proofErr w:type="spellEnd"/>
+    </w:p>
+    <w:p>
+      <w:pPr>
+        <w:pStyle w:val="Heading4"/>
+      </w:pPr>
+      <w:proofErr w:type="spellStart"/>
+      <w:r>
+        <w:t>Creational</w:t>
+      </w:r>
+      <w:proofErr w:type="spellEnd"/>
+      <w:r>
+        <w:t xml:space="preserve"> </w:t>
+      </w:r>
+      <w:proofErr w:type="spellStart"/>
+      <w:r>
+        <w:t>Patterns</w:t>
+      </w:r>
+      <w:proofErr w:type="spellEnd"/>
+    </w:p>
+    <w:p>
+      <w:pPr>
+        <w:pStyle w:val="ListParagraph"/>
+        <w:numPr>
+          <w:ilvl w:val="0"/>
+          <w:numId w:val="1"/>
+        </w:numPr>
+      </w:pPr>
+      <w:r>
+        <w:t>Leveren mogelijkheden voor object creatie die flexibiliteit en herbruikbaarheid van code bevorderd.</w:t>
+      </w:r>
+    </w:p>
+    <w:p>
+      <w:pPr>
+        <w:pStyle w:val="ListParagraph"/>
+        <w:numPr>
+          <w:ilvl w:val="1"/>
+          <w:numId w:val="1"/>
+        </w:numPr>
+      </w:pPr>
+      <w:proofErr w:type="spellStart"/>
+      <w:r>
+        <w:t>Factory</w:t>
+      </w:r>
+      <w:proofErr w:type="spellEnd"/>
+      <w:r>
+        <w:t xml:space="preserve"> Method</w:t>
+      </w:r>
+    </w:p>
+    <w:p>
+      <w:pPr>
+        <w:pStyle w:val="ListParagraph"/>
+        <w:numPr>
+          <w:ilvl w:val="1"/>
+          <w:numId w:val="1"/>
+        </w:numPr>
+      </w:pPr>
+      <w:r>
+        <w:t xml:space="preserve">Abstract </w:t>
+      </w:r>
+      <w:proofErr w:type="spellStart"/>
+      <w:r>
+        <w:t>Factory</w:t>
+      </w:r>
+      <w:proofErr w:type="spellEnd"/>
+    </w:p>
+    <w:p>
+      <w:pPr>
+        <w:pStyle w:val="ListParagraph"/>
+        <w:numPr>
+          <w:ilvl w:val="1"/>
+          <w:numId w:val="1"/>
+        </w:numPr>
+      </w:pPr>
+      <w:r>
+        <w:t>Builder</w:t>
+      </w:r>
+    </w:p>
+    <w:p>
+      <w:pPr>
+        <w:pStyle w:val="ListParagraph"/>
+        <w:numPr>
+          <w:ilvl w:val="1"/>
+          <w:numId w:val="1"/>
+        </w:numPr>
+      </w:pPr>
+      <w:r>
+        <w:t>Prototype</w:t>
+      </w:r>
+    </w:p>
+    <w:p>
+      <w:pPr>
+        <w:pStyle w:val="ListParagraph"/>
+        <w:numPr>
+          <w:ilvl w:val="1"/>
+          <w:numId w:val="1"/>
+        </w:numPr>
+      </w:pPr>
+      <w:r>
+        <w:t>Singleton</w:t>
+      </w:r>
+    </w:p>
+    <w:p>
+      <w:pPr>
+        <w:pStyle w:val="Heading4"/>
+      </w:pPr>
+      <w:proofErr w:type="spellStart"/>
+      <w:r>
+        <w:t>Structural</w:t>
+      </w:r>
+      <w:proofErr w:type="spellEnd"/>
+      <w:r>
+        <w:t xml:space="preserve"> </w:t>
+      </w:r>
+      <w:proofErr w:type="spellStart"/>
+      <w:r>
+        <w:t>Patterns</w:t>
+      </w:r>
+      <w:proofErr w:type="spellEnd"/>
+    </w:p>
+    <w:p>
+      <w:pPr>
+        <w:pStyle w:val="ListParagraph"/>
+        <w:numPr>
+          <w:ilvl w:val="0"/>
+          <w:numId w:val="1"/>
+        </w:numPr>
+      </w:pPr>
+      <w:r>
+        <w:t>Leveren mogelijkheden om objecten/classes in grotere structuren te verbinden die toch flexibel en efficiënt blijven</w:t>
+      </w:r>
+    </w:p>
+    <w:p>
+      <w:pPr>
+        <w:pStyle w:val="ListParagraph"/>
+        <w:numPr>
+          <w:ilvl w:val="1"/>
+          <w:numId w:val="1"/>
+        </w:numPr>
+      </w:pPr>
+      <w:r>
+        <w:t>Adapter</w:t>
+      </w:r>
+    </w:p>
+    <w:p>
+      <w:pPr>
+        <w:pStyle w:val="ListParagraph"/>
+        <w:numPr>
+          <w:ilvl w:val="1"/>
+          <w:numId w:val="1"/>
+        </w:numPr>
+      </w:pPr>
+      <w:r>
+        <w:t>Bridge</w:t>
+      </w:r>
+    </w:p>
+    <w:p>
+      <w:pPr>
+        <w:pStyle w:val="ListParagraph"/>
+        <w:numPr>
+          <w:ilvl w:val="1"/>
+          <w:numId w:val="1"/>
+        </w:numPr>
+      </w:pPr>
+      <w:proofErr w:type="spellStart"/>
+      <w:r>
+        <w:t>Composite</w:t>
+      </w:r>
+      <w:proofErr w:type="spellEnd"/>
+    </w:p>
+    <w:p>
+      <w:pPr>
+        <w:pStyle w:val="ListParagraph"/>
+        <w:numPr>
+          <w:ilvl w:val="1"/>
+          <w:numId w:val="1"/>
+        </w:numPr>
+      </w:pPr>
+      <w:proofErr w:type="spellStart"/>
+      <w:r>
+        <w:t>Decorator</w:t>
+      </w:r>
+      <w:proofErr w:type="spellEnd"/>
+    </w:p>
+    <w:p>
+      <w:pPr>
+        <w:pStyle w:val="ListParagraph"/>
+        <w:numPr>
+          <w:ilvl w:val="1"/>
+          <w:numId w:val="1"/>
+        </w:numPr>
+      </w:pPr>
+      <w:proofErr w:type="spellStart"/>
+      <w:r>
+        <w:t>Facade</w:t>
+      </w:r>
+      <w:proofErr w:type="spellEnd"/>
+    </w:p>
+    <w:p>
+      <w:pPr>
+        <w:pStyle w:val="ListParagraph"/>
+        <w:numPr>
+          <w:ilvl w:val="1"/>
+          <w:numId w:val="1"/>
+        </w:numPr>
+      </w:pPr>
+      <w:proofErr w:type="spellStart"/>
+      <w:r>
+        <w:t>Flyweight</w:t>
+      </w:r>
+      <w:proofErr w:type="spellEnd"/>
+    </w:p>
+    <w:p>
+      <w:pPr>
+        <w:pStyle w:val="ListParagraph"/>
+        <w:numPr>
+          <w:ilvl w:val="1"/>
+          <w:numId w:val="1"/>
+        </w:numPr>
+      </w:pPr>
+      <w:r>
+        <w:t>Proxy</w:t>
+      </w:r>
+    </w:p>
+    <w:p>
+      <w:pPr>
+        <w:pStyle w:val="Heading4"/>
+      </w:pPr>
+      <w:proofErr w:type="spellStart"/>
+      <w:r>
+        <w:t>Behavioral</w:t>
+      </w:r>
+      <w:proofErr w:type="spellEnd"/>
+      <w:r>
+        <w:t xml:space="preserve"> </w:t>
+      </w:r>
+      <w:proofErr w:type="spellStart"/>
+      <w:r>
+        <w:t>Patterns</w:t>
+      </w:r>
+      <w:proofErr w:type="spellEnd"/>
+    </w:p>
+    <w:p>
+      <w:pPr>
+        <w:pStyle w:val="ListParagraph"/>
+        <w:numPr>
+          <w:ilvl w:val="0"/>
+          <w:numId w:val="1"/>
+        </w:numPr>
+      </w:pPr>
+      <w:r>
+        <w:t>Leveren mogelijkheden voor effectieve communicatie en toekenning van verantwoordelijkheden tussen objecten.</w:t>
+      </w:r>
+    </w:p>
+    <w:p>
+      <w:pPr>
+        <w:pStyle w:val="ListParagraph"/>
+        <w:numPr>
+          <w:ilvl w:val="1"/>
+          <w:numId w:val="1"/>
+        </w:numPr>
+      </w:pPr>
+      <w:r>
+        <w:t xml:space="preserve">Chain of </w:t>
+      </w:r>
+      <w:proofErr w:type="spellStart"/>
+      <w:r>
+        <w:t>Responsibility</w:t>
+      </w:r>
+      <w:proofErr w:type="spellEnd"/>
+    </w:p>
+    <w:p>
+      <w:pPr>
+        <w:pStyle w:val="ListParagraph"/>
+        <w:numPr>
+          <w:ilvl w:val="1"/>
+          <w:numId w:val="1"/>
+        </w:numPr>
+      </w:pPr>
+      <w:proofErr w:type="spellStart"/>
+      <w:r>
+        <w:t>Command</w:t>
+      </w:r>
+      <w:proofErr w:type="spellEnd"/>
+    </w:p>
+    <w:p>
+      <w:pPr>
+        <w:pStyle w:val="ListParagraph"/>
+        <w:numPr>
+          <w:ilvl w:val="1"/>
+          <w:numId w:val="1"/>
+        </w:numPr>
+      </w:pPr>
+      <w:proofErr w:type="spellStart"/>
+      <w:r>
+        <w:t>Itterator</w:t>
+      </w:r>
+      <w:proofErr w:type="spellEnd"/>
+    </w:p>
+    <w:p>
+      <w:pPr>
+        <w:pStyle w:val="ListParagraph"/>
+        <w:numPr>
+          <w:ilvl w:val="1"/>
+          <w:numId w:val="1"/>
+        </w:numPr>
+      </w:pPr>
+      <w:r>
+        <w:t>Mediator</w:t>
+      </w:r>
+    </w:p>
+    <w:p>
+      <w:pPr>
+        <w:pStyle w:val="ListParagraph"/>
+        <w:numPr>
+          <w:ilvl w:val="1"/>
+          <w:numId w:val="1"/>
+        </w:numPr>
+      </w:pPr>
+      <w:r>
+        <w:t>Memento</w:t>
+      </w:r>
+    </w:p>
+    <w:p>
+      <w:pPr>
+        <w:pStyle w:val="ListParagraph"/>
+        <w:numPr>
+          <w:ilvl w:val="1"/>
+          <w:numId w:val="1"/>
+        </w:numPr>
+      </w:pPr>
+      <w:proofErr w:type="spellStart"/>
+      <w:r>
+        <w:t>Observer</w:t>
+      </w:r>
+      <w:proofErr w:type="spellEnd"/>
+    </w:p>
+    <w:p>
+      <w:pPr>
+        <w:pStyle w:val="ListParagraph"/>
+        <w:numPr>
+          <w:ilvl w:val="1"/>
+          <w:numId w:val="1"/>
+        </w:numPr>
+      </w:pPr>
+      <w:r>
+        <w:t>State</w:t>
+      </w:r>
+    </w:p>
+    <w:p>
+      <w:pPr>
+        <w:pStyle w:val="ListParagraph"/>
+        <w:numPr>
+          <w:ilvl w:val="1"/>
+          <w:numId w:val="1"/>
+        </w:numPr>
+      </w:pPr>
+      <w:proofErr w:type="spellStart"/>
+      <w:r>
+        <w:t>Strategy</w:t>
+      </w:r>
+      <w:proofErr w:type="spellEnd"/>
+    </w:p>
+    <w:p>
+      <w:pPr>
+        <w:pStyle w:val="ListParagraph"/>
+        <w:numPr>
+          <w:ilvl w:val="1"/>
+          <w:numId w:val="1"/>
+        </w:numPr>
+      </w:pPr>
+      <w:r>
+        <w:t>Template Method</w:t>
+      </w:r>
+    </w:p>
+    <w:p>
+      <w:pPr>
+        <w:pStyle w:val="ListParagraph"/>
+        <w:numPr>
+          <w:ilvl w:val="1"/>
+          <w:numId w:val="1"/>
+        </w:numPr>
+      </w:pPr>
+      <w:r>
+        <w:t>Visitor</w:t>
+      </w:r>
+    </w:p>
+    <w:p>
+      <w:pPr>
+        <w:pStyle w:val="Heading2"/>
+      </w:pPr>
+      <w:bookmarkStart w:id="4" w:name="_Toc57051645"/>
+      <w:r>
+        <w:lastRenderedPageBreak/>
+        <w:t xml:space="preserve">Wat zijn de voordelen van design </w:t>
+      </w:r>
+      <w:proofErr w:type="spellStart"/>
+      <w:r>
+        <w:t>patterns</w:t>
+      </w:r>
+      <w:proofErr w:type="spellEnd"/>
+      <w:r>
+        <w:t>?</w:t>
+      </w:r>
+      <w:bookmarkEnd w:id="4"/>
+    </w:p>
+    <w:p>
+      <w:pPr>
+        <w:pStyle w:val="ListParagraph"/>
+        <w:numPr>
+          <w:ilvl w:val="0"/>
+          <w:numId w:val="1"/>
+        </w:numPr>
+      </w:pPr>
+      <w:r>
+        <w:t xml:space="preserve">Design </w:t>
+      </w:r>
+      <w:proofErr w:type="spellStart"/>
+      <w:r>
+        <w:t>patterns</w:t>
+      </w:r>
+      <w:proofErr w:type="spellEnd"/>
+      <w:r>
+        <w:t xml:space="preserve"> zijn beproefde oplossingen voor veel voorkomende problemen</w:t>
+      </w:r>
+    </w:p>
+    <w:p>
+      <w:pPr>
+        <w:pStyle w:val="ListParagraph"/>
+        <w:numPr>
+          <w:ilvl w:val="1"/>
+          <w:numId w:val="1"/>
+        </w:numPr>
+      </w:pPr>
+      <w:r>
+        <w:t>Het wiel hoeft niet telkens opnieuw ontworpen te worden.</w:t>
+      </w:r>
+    </w:p>
+    <w:p>
+      <w:pPr>
+        <w:pStyle w:val="ListParagraph"/>
+        <w:numPr>
+          <w:ilvl w:val="1"/>
+          <w:numId w:val="1"/>
+        </w:numPr>
+      </w:pPr>
+      <w:r>
+        <w:t>Minder kans op onverwachte verassingen.</w:t>
+      </w:r>
+    </w:p>
+    <w:p>
+      <w:pPr>
+        <w:pStyle w:val="ListParagraph"/>
+        <w:numPr>
+          <w:ilvl w:val="0"/>
+          <w:numId w:val="1"/>
+        </w:numPr>
+      </w:pPr>
+      <w:r>
+        <w:t>Beter Programmeren.</w:t>
+      </w:r>
+    </w:p>
+    <w:p>
+      <w:pPr>
+        <w:pStyle w:val="ListParagraph"/>
+        <w:numPr>
+          <w:ilvl w:val="0"/>
+          <w:numId w:val="1"/>
+        </w:numPr>
+      </w:pPr>
+      <w:r>
+        <w:t xml:space="preserve">Design </w:t>
+      </w:r>
+      <w:proofErr w:type="spellStart"/>
+      <w:r>
+        <w:t>patterns</w:t>
+      </w:r>
+      <w:proofErr w:type="spellEnd"/>
+      <w:r>
+        <w:t xml:space="preserve"> bieden een gedeelde vocabulaire voor  communicatie over ontwerp</w:t>
+      </w:r>
+    </w:p>
+    <w:p>
+      <w:pPr>
+        <w:pStyle w:val="Heading2"/>
+      </w:pPr>
+      <w:bookmarkStart w:id="5" w:name="_Toc57051646"/>
+      <w:r>
+        <w:t xml:space="preserve">Wat zijn de nadelen van design </w:t>
+      </w:r>
+      <w:proofErr w:type="spellStart"/>
+      <w:r>
+        <w:t>patterns</w:t>
+      </w:r>
+      <w:proofErr w:type="spellEnd"/>
+      <w:r>
+        <w:t>?</w:t>
+      </w:r>
+      <w:bookmarkEnd w:id="5"/>
+    </w:p>
+    <w:p>
+      <w:pPr>
+        <w:pStyle w:val="ListParagraph"/>
+        <w:numPr>
+          <w:ilvl w:val="0"/>
+          <w:numId w:val="1"/>
+        </w:numPr>
+      </w:pPr>
+      <w:r>
+        <w:t>Het is een steunpillaar voor zwakke programmeer tale</w:t>
+      </w:r>
+      <w:r>
+        <w:t>n die weinig ondersteuning voor abstractie bieden.</w:t>
+      </w:r>
+    </w:p>
+    <w:p>
+      <w:pPr>
+        <w:pStyle w:val="ListParagraph"/>
+        <w:numPr>
+          <w:ilvl w:val="0"/>
+          <w:numId w:val="1"/>
+        </w:numPr>
+      </w:pPr>
+      <w:r>
+        <w:t>Inefficiënte oplossingen voor problemen wanneer ze blindelings gevolgd worden zonder ze naar de situatie aan te passen.</w:t>
+      </w:r>
+    </w:p>
+    <w:p>
+      <w:pPr>
+        <w:pStyle w:val="ListParagraph"/>
+        <w:numPr>
+          <w:ilvl w:val="0"/>
+          <w:numId w:val="1"/>
+        </w:numPr>
+      </w:pPr>
+      <w:r>
+        <w:t xml:space="preserve">Ongerechtvaardigd gebruik / Toepassing op momenten waar het niet nodig is en een simpelere oplossing zou volstaan. </w:t>
+      </w:r>
+    </w:p>
+    <w:p>
       <w:pPr>
         <w:rPr>
           <w:rFonts w:asciiTheme="majorHAnsi" w:eastAsiaTheme="majorEastAsia" w:hAnsiTheme="majorHAnsi" w:cstheme="majorBidi"/>
@@ -1774,274 +2941,312 @@
         </w:rPr>
       </w:pPr>
       <w:r>
-        <w:fldChar w:fldCharType="end"/>
-      </w:r>
-      <w:r>
         <w:br w:type="page"/>
       </w:r>
     </w:p>
     <w:p>
       <w:pPr>
-        <w:pStyle w:val="Kop1"/>
-      </w:pPr>
-      <w:bookmarkStart w:id="0" w:name="_Toc57051641"/>
+        <w:pStyle w:val="Heading1"/>
+      </w:pPr>
+      <w:bookmarkStart w:id="6" w:name="_Toc57051647"/>
       <w:r>
         <w:lastRenderedPageBreak/>
-        <w:t>Design Patterns</w:t>
-      </w:r>
-      <w:bookmarkEnd w:id="0"/>
-    </w:p>
-    <w:p>
-      <w:pPr>
-        <w:pStyle w:val="Kop2"/>
-      </w:pPr>
-      <w:bookmarkStart w:id="1" w:name="_Toc57051642"/>
-      <w:r>
-        <w:t>Wat zijn software design patterns?</w:t>
-      </w:r>
-      <w:bookmarkEnd w:id="1"/>
-    </w:p>
-    <w:p>
-      <w:pPr>
-        <w:pStyle w:val="Lijstalinea"/>
+        <w:t xml:space="preserve">Proxy </w:t>
+      </w:r>
+      <w:proofErr w:type="spellStart"/>
+      <w:r>
+        <w:t>Structural</w:t>
+      </w:r>
+      <w:proofErr w:type="spellEnd"/>
+      <w:r>
+        <w:t xml:space="preserve"> Design </w:t>
+      </w:r>
+      <w:proofErr w:type="spellStart"/>
+      <w:r>
+        <w:t>Pattern</w:t>
+      </w:r>
+      <w:bookmarkEnd w:id="6"/>
+      <w:proofErr w:type="spellEnd"/>
+    </w:p>
+    <w:p>
+      <w:r>
+        <w:t>Zoals eerder in d</w:t>
+      </w:r>
+      <w:r>
+        <w:t xml:space="preserve">e presentatie aangegeven bestaat een Design </w:t>
+      </w:r>
+      <w:proofErr w:type="spellStart"/>
+      <w:r>
+        <w:t>pattern</w:t>
+      </w:r>
+      <w:proofErr w:type="spellEnd"/>
+      <w:r>
+        <w:t xml:space="preserve"> uit 4 onderdelen:</w:t>
+      </w:r>
+    </w:p>
+    <w:p>
+      <w:pPr>
+        <w:pStyle w:val="ListParagraph"/>
         <w:numPr>
           <w:ilvl w:val="0"/>
           <w:numId w:val="1"/>
         </w:numPr>
       </w:pPr>
-      <w:r>
-        <w:t>Gestandaardiseerde oplossingen voor veel voorkomende problemen in software ontwerp.</w:t>
-      </w:r>
-    </w:p>
-    <w:p>
-      <w:pPr>
-        <w:pStyle w:val="Lijstalinea"/>
+      <w:proofErr w:type="spellStart"/>
+      <w:r>
+        <w:t>Intent</w:t>
+      </w:r>
+      <w:proofErr w:type="spellEnd"/>
+    </w:p>
+    <w:p>
+      <w:pPr>
+        <w:pStyle w:val="ListParagraph"/>
         <w:numPr>
           <w:ilvl w:val="0"/>
           <w:numId w:val="1"/>
         </w:numPr>
       </w:pPr>
+      <w:proofErr w:type="spellStart"/>
+      <w:r>
+        <w:t>Motivation</w:t>
+      </w:r>
+      <w:proofErr w:type="spellEnd"/>
+    </w:p>
+    <w:p>
+      <w:pPr>
+        <w:pStyle w:val="ListParagraph"/>
+        <w:numPr>
+          <w:ilvl w:val="0"/>
+          <w:numId w:val="1"/>
+        </w:numPr>
+      </w:pPr>
+      <w:proofErr w:type="spellStart"/>
+      <w:r>
+        <w:t>Structure</w:t>
+      </w:r>
+      <w:proofErr w:type="spellEnd"/>
+    </w:p>
+    <w:p>
+      <w:pPr>
+        <w:pStyle w:val="ListParagraph"/>
+        <w:numPr>
+          <w:ilvl w:val="0"/>
+          <w:numId w:val="1"/>
+        </w:numPr>
+      </w:pPr>
+      <w:proofErr w:type="spellStart"/>
+      <w:r>
+        <w:t>Example</w:t>
+      </w:r>
+      <w:proofErr w:type="spellEnd"/>
+    </w:p>
+    <w:p>
+      <w:r>
+        <w:t xml:space="preserve">De eerste drie zal ik hier bespreken, en daarna hebben we nog enkele voordelen van hoe het proxy </w:t>
+      </w:r>
+      <w:proofErr w:type="spellStart"/>
+      <w:r>
+        <w:t>pattern</w:t>
+      </w:r>
+      <w:proofErr w:type="spellEnd"/>
+      <w:r>
+        <w:t xml:space="preserve"> in de </w:t>
+      </w:r>
+      <w:proofErr w:type="spellStart"/>
+      <w:r>
+        <w:t>practijk</w:t>
+      </w:r>
+      <w:proofErr w:type="spellEnd"/>
+      <w:r>
+        <w:t xml:space="preserve"> nu doorgevoerd kan worden.</w:t>
+      </w:r>
+    </w:p>
+    <w:p>
+      <w:pPr>
+        <w:pStyle w:val="Heading2"/>
+      </w:pPr>
+      <w:proofErr w:type="spellStart"/>
+      <w:r>
+        <w:t>Intent</w:t>
+      </w:r>
+      <w:proofErr w:type="spellEnd"/>
+    </w:p>
+    <w:p>
       <w:r>
         <w:rPr>
-          <w:b/>
-          <w:bCs/>
+          <w:rStyle w:val="Strong"/>
+          <w:b w:val="0"/>
+          <w:bCs w:val="0"/>
         </w:rPr>
-        <w:t>WEL</w:t>
-      </w:r>
-      <w:r>
-        <w:t xml:space="preserve"> een blauwdruk, template of mal. </w:t>
+        <w:t>Een proxy behoort tot d</w:t>
       </w:r>
       <w:r>
         <w:rPr>
-          <w:b/>
-          <w:bCs/>
+          <w:rStyle w:val="Strong"/>
+          <w:b w:val="0"/>
+          <w:bCs w:val="0"/>
         </w:rPr>
-        <w:t>GEEN</w:t>
-      </w:r>
-      <w:r>
-        <w:t xml:space="preserve"> kant en klare code.</w:t>
-      </w:r>
-    </w:p>
-    <w:p>
-      <w:pPr>
-        <w:pStyle w:val="Lijstalinea"/>
+        <w:t xml:space="preserve">e groep structurele design </w:t>
+      </w:r>
+      <w:proofErr w:type="spellStart"/>
+      <w:r>
+        <w:rPr>
+          <w:rStyle w:val="Strong"/>
+          <w:b w:val="0"/>
+          <w:bCs w:val="0"/>
+        </w:rPr>
+        <w:t>patterns</w:t>
+      </w:r>
+      <w:proofErr w:type="spellEnd"/>
+      <w:r>
+        <w:rPr>
+          <w:rStyle w:val="Strong"/>
+          <w:b w:val="0"/>
+          <w:bCs w:val="0"/>
+        </w:rPr>
+        <w:t xml:space="preserve">. Kort gezegd, bied het de mogelijkheid om een plaatsvervanger voor een object te zetten die het contact met het gekozen object beheert. </w:t>
+      </w:r>
+      <w:r>
+        <w:rPr>
+          <w:rStyle w:val="Strong"/>
+          <w:b w:val="0"/>
+          <w:bCs w:val="0"/>
+        </w:rPr>
+        <w:t>Dit maakt het mogelijk om extra functionaliteit toe te v</w:t>
+      </w:r>
+      <w:r>
+        <w:rPr>
+          <w:rStyle w:val="Strong"/>
+          <w:b w:val="0"/>
+          <w:bCs w:val="0"/>
+        </w:rPr>
+        <w:t>oegen die voor of na het aanroepen van het oorspronkelijke object plaats vindt.</w:t>
+      </w:r>
+    </w:p>
+    <w:p>
+      <w:pPr>
+        <w:pStyle w:val="Heading2"/>
+      </w:pPr>
+      <w:proofErr w:type="spellStart"/>
+      <w:r>
+        <w:t>Motivation</w:t>
+      </w:r>
+      <w:proofErr w:type="spellEnd"/>
+    </w:p>
+    <w:p>
+      <w:pPr>
+        <w:pStyle w:val="Heading3"/>
+      </w:pPr>
+      <w:r>
+        <w:t>Probleem:</w:t>
+      </w:r>
+    </w:p>
+    <w:p>
+      <w:r>
+        <w:t xml:space="preserve">Wanneer gebruik je nu een proxy </w:t>
+      </w:r>
+      <w:proofErr w:type="spellStart"/>
+      <w:r>
+        <w:t>pattern</w:t>
+      </w:r>
+      <w:proofErr w:type="spellEnd"/>
+      <w:r>
+        <w:t>? In de praktijk zijn er verschillende problemen die door middel van een proxy patro</w:t>
+      </w:r>
+      <w:r>
+        <w:t>o</w:t>
+      </w:r>
+      <w:r>
+        <w:t>n opgelost kunnen worden. We zullen later op wat details in gaan, maar enkele voorbeelden zijn bijvoorbeeld:</w:t>
+      </w:r>
+    </w:p>
+    <w:p>
+      <w:pPr>
+        <w:pStyle w:val="ListParagraph"/>
         <w:numPr>
           <w:ilvl w:val="0"/>
           <w:numId w:val="1"/>
         </w:numPr>
       </w:pPr>
       <w:r>
-        <w:rPr>
-          <w:b/>
-          <w:bCs/>
-        </w:rPr>
-        <w:t>Opbouw:</w:t>
-      </w:r>
-      <w:r>
-        <w:t xml:space="preserve"> </w:t>
-      </w:r>
-    </w:p>
-    <w:p>
-      <w:pPr>
-        <w:pStyle w:val="Lijstalinea"/>
-        <w:numPr>
-          <w:ilvl w:val="1"/>
-          <w:numId w:val="1"/>
-        </w:numPr>
-      </w:pPr>
-      <w:r>
-        <w:rPr>
-          <w:u w:val="single"/>
-        </w:rPr>
-        <w:t>Intent</w:t>
-      </w:r>
-      <w:r>
-        <w:br/>
-        <w:t>Een korte samenvatting van zowel het probleem, als de oplossing</w:t>
-      </w:r>
-    </w:p>
-    <w:p>
-      <w:pPr>
-        <w:pStyle w:val="Lijstalinea"/>
-        <w:numPr>
-          <w:ilvl w:val="2"/>
-          <w:numId w:val="1"/>
-        </w:numPr>
-      </w:pPr>
-      <w:r>
-        <w:t>Algemene termen</w:t>
-      </w:r>
-    </w:p>
-    <w:p>
-      <w:pPr>
-        <w:pStyle w:val="Lijstalinea"/>
-        <w:numPr>
-          <w:ilvl w:val="1"/>
-          <w:numId w:val="1"/>
-        </w:numPr>
-      </w:pPr>
-      <w:r>
-        <w:rPr>
-          <w:u w:val="single"/>
-        </w:rPr>
-        <w:t>Motivation</w:t>
-      </w:r>
-      <w:r>
-        <w:br/>
-        <w:t>Een uitgebreidere uitleg van het probleem, en hoe het ontwerp daar een oplossing voor bied.</w:t>
-      </w:r>
-      <w:r>
-        <w:t xml:space="preserve"> Naast de oplossing biedt de design pattern ook waarom het specifiek design pattern een oplossing is voor het specifiek probleem.</w:t>
-      </w:r>
-    </w:p>
-    <w:p>
-      <w:pPr>
-        <w:pStyle w:val="Lijstalinea"/>
-        <w:numPr>
-          <w:ilvl w:val="1"/>
-          <w:numId w:val="1"/>
-        </w:numPr>
-      </w:pPr>
-      <w:r>
-        <w:rPr>
-          <w:u w:val="single"/>
-        </w:rPr>
-        <w:t>Structure</w:t>
-      </w:r>
-      <w:r>
-        <w:br/>
-        <w:t>Een gedetaileerdere omschrijving van de verschillende onderdelen/classes binnen het patroon, en hoe deze aan elkaar gerelateerd zijn.</w:t>
-      </w:r>
-    </w:p>
-    <w:p>
-      <w:pPr>
-        <w:pStyle w:val="Lijstalinea"/>
-        <w:numPr>
-          <w:ilvl w:val="2"/>
-          <w:numId w:val="1"/>
-        </w:numPr>
-      </w:pPr>
-      <w:r>
-        <w:t>Class diagram</w:t>
-      </w:r>
-    </w:p>
-    <w:p>
-      <w:pPr>
-        <w:pStyle w:val="Lijstalinea"/>
-        <w:numPr>
-          <w:ilvl w:val="2"/>
-          <w:numId w:val="1"/>
-        </w:numPr>
-      </w:pPr>
-      <w:r>
-        <w:t>Pseudocode</w:t>
-      </w:r>
-    </w:p>
-    <w:p>
-      <w:pPr>
-        <w:pStyle w:val="Lijstalinea"/>
-        <w:numPr>
-          <w:ilvl w:val="2"/>
-          <w:numId w:val="1"/>
-        </w:numPr>
-      </w:pPr>
-      <w:r>
-        <w:t>Entity-relation diagram</w:t>
-      </w:r>
-    </w:p>
-    <w:p>
-      <w:pPr>
-        <w:pStyle w:val="Lijstalinea"/>
-        <w:numPr>
-          <w:ilvl w:val="1"/>
-          <w:numId w:val="1"/>
-        </w:numPr>
-      </w:pPr>
-      <w:r>
-        <w:rPr>
-          <w:u w:val="single"/>
-        </w:rPr>
-        <w:t>Code Example</w:t>
-      </w:r>
-      <w:r>
-        <w:br/>
-      </w:r>
-      <w:r>
-        <w:t>Een uitwerking van het patroon in code om een concreet voorbeeld te geven</w:t>
-      </w:r>
-      <w:r>
-        <w:t xml:space="preserve"> van een probleem en hoe dit opgelost is.</w:t>
-      </w:r>
-    </w:p>
-    <w:p>
-      <w:pPr>
-        <w:pStyle w:val="Kop2"/>
-      </w:pPr>
-      <w:bookmarkStart w:id="2" w:name="_Toc57051643"/>
-      <w:r>
-        <w:t>Hoe hebben design patterns hun intrede gedaan in het vak van software engineering?</w:t>
-      </w:r>
-      <w:bookmarkEnd w:id="2"/>
-    </w:p>
-    <w:p>
-      <w:pPr>
-        <w:pStyle w:val="Lijstalinea"/>
-      </w:pPr>
-      <w:r>
-        <w:t xml:space="preserve">Een vroege poging tot </w:t>
-      </w:r>
-      <w:r>
-        <w:t>definiëren</w:t>
-      </w:r>
-      <w:r>
-        <w:t xml:space="preserve"> van design patterns</w:t>
-      </w:r>
-      <w:r>
-        <w:t xml:space="preserve"> is gedaan door </w:t>
-      </w:r>
-      <w:r>
-        <w:t>hristopher Alexander in A Pattern Language: Towns, Buildings, Constructio</w:t>
-      </w:r>
-      <w:r>
-        <w:t>n. Wat een boek over ontwerpen van steden is.</w:t>
-      </w:r>
-      <w:r>
-        <w:t xml:space="preserve"> </w:t>
-      </w:r>
-      <w:r>
-        <w:t xml:space="preserve">Een van de </w:t>
-      </w:r>
-      <w:r>
-        <w:t>eerste publicaties van gebruik in context software engineering:</w:t>
-      </w:r>
-      <w:r>
-        <w:tab/>
-        <w:t xml:space="preserve">                      </w:t>
-      </w:r>
-      <w:r>
-        <w:t>Design Patterns: Elements of Reusable Object-Oriented Software (1994)</w:t>
-      </w:r>
-    </w:p>
+        <w:t>Je hebt een object wat veel resources vraagt, maar wat maar sporadisch gebruikt wordt.</w:t>
+      </w:r>
+    </w:p>
+    <w:p>
+      <w:pPr>
+        <w:pStyle w:val="ListParagraph"/>
+        <w:numPr>
+          <w:ilvl w:val="0"/>
+          <w:numId w:val="1"/>
+        </w:numPr>
+      </w:pPr>
+      <w:r>
+        <w:t>Je wilt de toegang tot bepaalde objecten op basis van bepaalde criteria beperken.</w:t>
+      </w:r>
+    </w:p>
+    <w:p>
+      <w:pPr>
+        <w:pStyle w:val="ListParagraph"/>
+        <w:numPr>
+          <w:ilvl w:val="0"/>
+          <w:numId w:val="1"/>
+        </w:numPr>
+      </w:pPr>
+      <w:r>
+        <w:t>Je wilt een object gebruiken wat niet lokaal beschikbaar is.</w:t>
+      </w:r>
+    </w:p>
+    <w:p>
+      <w:pPr>
+        <w:pStyle w:val="ListParagraph"/>
+        <w:numPr>
+          <w:ilvl w:val="0"/>
+          <w:numId w:val="1"/>
+        </w:numPr>
+      </w:pPr>
+      <w:r>
+        <w:t>Je wilt een overzicht van het gebruik van een object registreren</w:t>
+      </w:r>
+    </w:p>
+    <w:p>
+      <w:pPr>
+        <w:pStyle w:val="ListParagraph"/>
+        <w:numPr>
+          <w:ilvl w:val="0"/>
+          <w:numId w:val="1"/>
+        </w:numPr>
+      </w:pPr>
+      <w:r>
+        <w:t>Je wilt een cache van de resultaten van verzoeken aan het object (tijdelijk) bewaren</w:t>
+      </w:r>
+    </w:p>
+    <w:p>
+      <w:r>
+        <w:t>In sommige situaties kun of wil je het service object zelf aanpassen, maar dit is niet altijd een optie. Wellicht zijn het objecten uit een externe resource, of zijn er verschillende cliënten waar verschillende wensen voor zijn.</w:t>
+      </w:r>
+    </w:p>
+    <w:p>
+      <w:pPr>
+        <w:pStyle w:val="Heading3"/>
+      </w:pPr>
+      <w:r>
+        <w:t>Oplossing:</w:t>
+      </w:r>
+    </w:p>
+    <w:p>
+      <w:r>
+        <w:t xml:space="preserve">Een Proxy </w:t>
+      </w:r>
+      <w:proofErr w:type="spellStart"/>
+      <w:r>
+        <w:t>pattern</w:t>
+      </w:r>
+      <w:proofErr w:type="spellEnd"/>
+      <w:r>
+        <w:t xml:space="preserve"> kan door de zelfde interface te implementeren als het daadwerkelijke service object als tussenpersoon fungeren voor een client. Op deze manier hoeft in veel gevallen de client, noch het service object aangepast te worden, en is het toch mogelijk om de gewenste extra functionaliteit te implementeren. </w:t>
+      </w:r>
+    </w:p>
+    <w:p/>
     <w:p>
       <w:pPr>
         <w:rPr>
@@ -2057,839 +3262,18 @@
     </w:p>
     <w:p>
       <w:pPr>
-        <w:pStyle w:val="Kop2"/>
-      </w:pPr>
-      <w:bookmarkStart w:id="3" w:name="_Toc57051644"/>
-      <w:r>
-        <w:lastRenderedPageBreak/>
-        <w:t>Welke software design pattern categorieën onder</w:t>
-      </w:r>
-      <w:r>
-        <w:t>kennen we?</w:t>
-      </w:r>
-      <w:bookmarkEnd w:id="3"/>
-    </w:p>
-    <w:p>
-      <w:pPr>
-        <w:pStyle w:val="Lijstalinea"/>
-        <w:numPr>
-          <w:ilvl w:val="0"/>
-          <w:numId w:val="1"/>
-        </w:numPr>
-      </w:pPr>
-      <w:r>
-        <w:t>2 manieren van onderscheid:</w:t>
-      </w:r>
-    </w:p>
-    <w:p>
-      <w:pPr>
-        <w:pStyle w:val="Lijstalinea"/>
-        <w:numPr>
-          <w:ilvl w:val="1"/>
-          <w:numId w:val="1"/>
-        </w:numPr>
-      </w:pPr>
-      <w:r>
-        <w:t>Toepasbaarheid</w:t>
-      </w:r>
-    </w:p>
-    <w:p>
-      <w:pPr>
-        <w:pStyle w:val="Lijstalinea"/>
-        <w:numPr>
-          <w:ilvl w:val="1"/>
-          <w:numId w:val="1"/>
-        </w:numPr>
-      </w:pPr>
-      <w:r>
-        <w:t>Intent/Doel</w:t>
-      </w:r>
-    </w:p>
-    <w:p>
-      <w:pPr>
-        <w:pStyle w:val="Kop3"/>
-      </w:pPr>
-      <w:r>
-        <w:t>Toepasbaarheid</w:t>
-      </w:r>
-    </w:p>
-    <w:p>
-      <w:pPr>
-        <w:pStyle w:val="Kop4"/>
-      </w:pPr>
-      <w:r>
-        <w:t>Idioms</w:t>
-      </w:r>
-    </w:p>
-    <w:p>
-      <w:pPr>
-        <w:pStyle w:val="Lijstalinea"/>
-        <w:numPr>
-          <w:ilvl w:val="0"/>
-          <w:numId w:val="1"/>
-        </w:numPr>
-      </w:pPr>
-      <w:r>
-        <w:t>Basic / Low Level</w:t>
-      </w:r>
-    </w:p>
-    <w:p>
-      <w:pPr>
-        <w:pStyle w:val="Lijstalinea"/>
-        <w:numPr>
-          <w:ilvl w:val="0"/>
-          <w:numId w:val="1"/>
-        </w:numPr>
-      </w:pPr>
-      <w:r>
-        <w:t>Toepasbaar op één taal</w:t>
-      </w:r>
-    </w:p>
-    <w:p>
-      <w:pPr>
-        <w:pStyle w:val="Kop4"/>
-      </w:pPr>
-      <w:r>
-        <w:t>Architectural Patterns</w:t>
-      </w:r>
-    </w:p>
-    <w:p>
-      <w:pPr>
-        <w:pStyle w:val="Lijstalinea"/>
-        <w:numPr>
-          <w:ilvl w:val="0"/>
-          <w:numId w:val="1"/>
-        </w:numPr>
-      </w:pPr>
-      <w:r>
-        <w:t>Universal / High Level</w:t>
-      </w:r>
-    </w:p>
-    <w:p>
-      <w:pPr>
-        <w:pStyle w:val="Lijstalinea"/>
-        <w:numPr>
-          <w:ilvl w:val="0"/>
-          <w:numId w:val="1"/>
-        </w:numPr>
-      </w:pPr>
-      <w:r>
-        <w:t>Toepasbaar in nagenoeg alle talen.</w:t>
-      </w:r>
-    </w:p>
-    <w:p>
-      <w:pPr>
-        <w:pStyle w:val="Lijstalinea"/>
-        <w:numPr>
-          <w:ilvl w:val="0"/>
-          <w:numId w:val="1"/>
-        </w:numPr>
-      </w:pPr>
-      <w:r>
-        <w:t xml:space="preserve">Kan </w:t>
-      </w:r>
-      <w:r>
-        <w:t>gebruikt worden voor gehele applicatie ontwikkeling</w:t>
-      </w:r>
-    </w:p>
-    <w:p>
-      <w:pPr>
-        <w:pStyle w:val="Kop3"/>
-      </w:pPr>
-      <w:r>
-        <w:t>Intent</w:t>
-      </w:r>
-    </w:p>
-    <w:p>
-      <w:pPr>
-        <w:pStyle w:val="Kop4"/>
-      </w:pPr>
-      <w:r>
-        <w:t>Creational Patterns</w:t>
-      </w:r>
-    </w:p>
-    <w:p>
-      <w:pPr>
-        <w:pStyle w:val="Lijstalinea"/>
-        <w:numPr>
-          <w:ilvl w:val="0"/>
-          <w:numId w:val="1"/>
-        </w:numPr>
-      </w:pPr>
-      <w:r>
-        <w:t>Leveren mogelijkheden voor object creatie die flexibiliteit en herbruikbaarheid van code bevorderd.</w:t>
-      </w:r>
-    </w:p>
-    <w:p>
-      <w:pPr>
-        <w:pStyle w:val="Lijstalinea"/>
-        <w:numPr>
-          <w:ilvl w:val="1"/>
-          <w:numId w:val="1"/>
-        </w:numPr>
-      </w:pPr>
-      <w:r>
-        <w:t>Factory Method</w:t>
-      </w:r>
-    </w:p>
-    <w:p>
-      <w:pPr>
-        <w:pStyle w:val="Lijstalinea"/>
-        <w:numPr>
-          <w:ilvl w:val="1"/>
-          <w:numId w:val="1"/>
-        </w:numPr>
-      </w:pPr>
-      <w:r>
-        <w:t>Abstract Factory</w:t>
-      </w:r>
-    </w:p>
-    <w:p>
-      <w:pPr>
-        <w:pStyle w:val="Lijstalinea"/>
-        <w:numPr>
-          <w:ilvl w:val="1"/>
-          <w:numId w:val="1"/>
-        </w:numPr>
-      </w:pPr>
-      <w:r>
-        <w:t>Builder</w:t>
-      </w:r>
-    </w:p>
-    <w:p>
-      <w:pPr>
-        <w:pStyle w:val="Lijstalinea"/>
-        <w:numPr>
-          <w:ilvl w:val="1"/>
-          <w:numId w:val="1"/>
-        </w:numPr>
-      </w:pPr>
-      <w:r>
-        <w:t>Prototype</w:t>
-      </w:r>
-    </w:p>
-    <w:p>
-      <w:pPr>
-        <w:pStyle w:val="Lijstalinea"/>
-        <w:numPr>
-          <w:ilvl w:val="1"/>
-          <w:numId w:val="1"/>
-        </w:numPr>
-      </w:pPr>
-      <w:r>
-        <w:t>Singleton</w:t>
-      </w:r>
-    </w:p>
-    <w:p>
-      <w:pPr>
-        <w:pStyle w:val="Kop4"/>
-      </w:pPr>
-      <w:r>
-        <w:t>Structural Patterns</w:t>
-      </w:r>
-    </w:p>
-    <w:p>
-      <w:pPr>
-        <w:pStyle w:val="Lijstalinea"/>
-        <w:numPr>
-          <w:ilvl w:val="0"/>
-          <w:numId w:val="1"/>
-        </w:numPr>
-      </w:pPr>
-      <w:r>
-        <w:t>Leveren mogelijkheden om objecten/classes in grotere structuren te verbinden die toch flexibel en efficiënt blijven</w:t>
-      </w:r>
-    </w:p>
-    <w:p>
-      <w:pPr>
-        <w:pStyle w:val="Lijstalinea"/>
-        <w:numPr>
-          <w:ilvl w:val="1"/>
-          <w:numId w:val="1"/>
-        </w:numPr>
-      </w:pPr>
-      <w:r>
-        <w:t>Adapter</w:t>
-      </w:r>
-    </w:p>
-    <w:p>
-      <w:pPr>
-        <w:pStyle w:val="Lijstalinea"/>
-        <w:numPr>
-          <w:ilvl w:val="1"/>
-          <w:numId w:val="1"/>
-        </w:numPr>
-      </w:pPr>
-      <w:r>
-        <w:t>Bridge</w:t>
-      </w:r>
-    </w:p>
-    <w:p>
-      <w:pPr>
-        <w:pStyle w:val="Lijstalinea"/>
-        <w:numPr>
-          <w:ilvl w:val="1"/>
-          <w:numId w:val="1"/>
-        </w:numPr>
-      </w:pPr>
-      <w:r>
-        <w:t>Composite</w:t>
-      </w:r>
-    </w:p>
-    <w:p>
-      <w:pPr>
-        <w:pStyle w:val="Lijstalinea"/>
-        <w:numPr>
-          <w:ilvl w:val="1"/>
-          <w:numId w:val="1"/>
-        </w:numPr>
-      </w:pPr>
-      <w:r>
-        <w:t>Decorator</w:t>
-      </w:r>
-    </w:p>
-    <w:p>
-      <w:pPr>
-        <w:pStyle w:val="Lijstalinea"/>
-        <w:numPr>
-          <w:ilvl w:val="1"/>
-          <w:numId w:val="1"/>
-        </w:numPr>
-      </w:pPr>
-      <w:r>
-        <w:t>Facade</w:t>
-      </w:r>
-    </w:p>
-    <w:p>
-      <w:pPr>
-        <w:pStyle w:val="Lijstalinea"/>
-        <w:numPr>
-          <w:ilvl w:val="1"/>
-          <w:numId w:val="1"/>
-        </w:numPr>
-      </w:pPr>
-      <w:r>
-        <w:t>Flyweight</w:t>
-      </w:r>
-    </w:p>
-    <w:p>
-      <w:pPr>
-        <w:pStyle w:val="Lijstalinea"/>
-        <w:numPr>
-          <w:ilvl w:val="1"/>
-          <w:numId w:val="1"/>
-        </w:numPr>
-      </w:pPr>
-      <w:r>
-        <w:t>Proxy</w:t>
-      </w:r>
-    </w:p>
-    <w:p>
-      <w:pPr>
-        <w:pStyle w:val="Kop4"/>
-      </w:pPr>
-      <w:r>
-        <w:t>Behavioral Patterns</w:t>
-      </w:r>
-    </w:p>
-    <w:p>
-      <w:pPr>
-        <w:pStyle w:val="Lijstalinea"/>
-        <w:numPr>
-          <w:ilvl w:val="0"/>
-          <w:numId w:val="1"/>
-        </w:numPr>
-      </w:pPr>
-      <w:r>
-        <w:t>Leveren mogelijkheden voor effectieve communicatie en toekenning van verantwoordelijkheden tussen objecten.</w:t>
-      </w:r>
-    </w:p>
-    <w:p>
-      <w:pPr>
-        <w:pStyle w:val="Lijstalinea"/>
-        <w:numPr>
-          <w:ilvl w:val="1"/>
-          <w:numId w:val="1"/>
-        </w:numPr>
-      </w:pPr>
-      <w:r>
-        <w:t>Chain of Responsibility</w:t>
-      </w:r>
-    </w:p>
-    <w:p>
-      <w:pPr>
-        <w:pStyle w:val="Lijstalinea"/>
-        <w:numPr>
-          <w:ilvl w:val="1"/>
-          <w:numId w:val="1"/>
-        </w:numPr>
-      </w:pPr>
-      <w:r>
-        <w:t>Command</w:t>
-      </w:r>
-    </w:p>
-    <w:p>
-      <w:pPr>
-        <w:pStyle w:val="Lijstalinea"/>
-        <w:numPr>
-          <w:ilvl w:val="1"/>
-          <w:numId w:val="1"/>
-        </w:numPr>
-      </w:pPr>
-      <w:r>
-        <w:t>Itterator</w:t>
-      </w:r>
-    </w:p>
-    <w:p>
-      <w:pPr>
-        <w:pStyle w:val="Lijstalinea"/>
-        <w:numPr>
-          <w:ilvl w:val="1"/>
-          <w:numId w:val="1"/>
-        </w:numPr>
-      </w:pPr>
-      <w:r>
-        <w:t>Mediator</w:t>
-      </w:r>
-    </w:p>
-    <w:p>
-      <w:pPr>
-        <w:pStyle w:val="Lijstalinea"/>
-        <w:numPr>
-          <w:ilvl w:val="1"/>
-          <w:numId w:val="1"/>
-        </w:numPr>
-      </w:pPr>
-      <w:r>
-        <w:t>Memento</w:t>
-      </w:r>
-    </w:p>
-    <w:p>
-      <w:pPr>
-        <w:pStyle w:val="Lijstalinea"/>
-        <w:numPr>
-          <w:ilvl w:val="1"/>
-          <w:numId w:val="1"/>
-        </w:numPr>
-      </w:pPr>
-      <w:r>
-        <w:t>Observer</w:t>
-      </w:r>
-    </w:p>
-    <w:p>
-      <w:pPr>
-        <w:pStyle w:val="Lijstalinea"/>
-        <w:numPr>
-          <w:ilvl w:val="1"/>
-          <w:numId w:val="1"/>
-        </w:numPr>
-      </w:pPr>
-      <w:r>
-        <w:t>State</w:t>
-      </w:r>
-    </w:p>
-    <w:p>
-      <w:pPr>
-        <w:pStyle w:val="Lijstalinea"/>
-        <w:numPr>
-          <w:ilvl w:val="1"/>
-          <w:numId w:val="1"/>
-        </w:numPr>
-      </w:pPr>
-      <w:r>
-        <w:t>Strategy</w:t>
-      </w:r>
-    </w:p>
-    <w:p>
-      <w:pPr>
-        <w:pStyle w:val="Lijstalinea"/>
-        <w:numPr>
-          <w:ilvl w:val="1"/>
-          <w:numId w:val="1"/>
-        </w:numPr>
-      </w:pPr>
-      <w:r>
-        <w:t>Template Method</w:t>
-      </w:r>
-    </w:p>
-    <w:p>
-      <w:pPr>
-        <w:pStyle w:val="Lijstalinea"/>
-        <w:numPr>
-          <w:ilvl w:val="1"/>
-          <w:numId w:val="1"/>
-        </w:numPr>
-      </w:pPr>
-      <w:r>
-        <w:t>Visitor</w:t>
-      </w:r>
-    </w:p>
-    <w:p>
-      <w:pPr>
-        <w:pStyle w:val="Kop2"/>
-      </w:pPr>
-      <w:bookmarkStart w:id="4" w:name="_Toc57051645"/>
-      <w:r>
-        <w:lastRenderedPageBreak/>
-        <w:t>Wat zijn de voordelen van design patterns?</w:t>
-      </w:r>
-      <w:bookmarkEnd w:id="4"/>
-    </w:p>
-    <w:p>
-      <w:pPr>
-        <w:pStyle w:val="Lijstalinea"/>
-        <w:numPr>
-          <w:ilvl w:val="0"/>
-          <w:numId w:val="1"/>
-        </w:numPr>
-      </w:pPr>
-      <w:r>
-        <w:t>Design patterns zijn beproefde oplossingen voor veel voorkomende problemen</w:t>
-      </w:r>
-    </w:p>
-    <w:p>
-      <w:pPr>
-        <w:pStyle w:val="Lijstalinea"/>
-        <w:numPr>
-          <w:ilvl w:val="1"/>
-          <w:numId w:val="1"/>
-        </w:numPr>
-      </w:pPr>
-      <w:r>
-        <w:t>Het wiel hoeft niet telkens opnieuw ontworpen te worden.</w:t>
-      </w:r>
-    </w:p>
-    <w:p>
-      <w:pPr>
-        <w:pStyle w:val="Lijstalinea"/>
-        <w:numPr>
-          <w:ilvl w:val="1"/>
-          <w:numId w:val="1"/>
-        </w:numPr>
-      </w:pPr>
-      <w:r>
-        <w:t>Minder kans op onverwachte verassingen.</w:t>
-      </w:r>
-    </w:p>
-    <w:p>
-      <w:pPr>
-        <w:pStyle w:val="Lijstalinea"/>
-        <w:numPr>
-          <w:ilvl w:val="0"/>
-          <w:numId w:val="1"/>
-        </w:numPr>
-      </w:pPr>
-      <w:r>
-        <w:t>Design patterns bieden een gedeelde vocabulaire voor  communicatie over ontwerp</w:t>
-      </w:r>
-    </w:p>
-    <w:p>
-      <w:pPr>
-        <w:pStyle w:val="Kop2"/>
-      </w:pPr>
-      <w:bookmarkStart w:id="5" w:name="_Toc57051646"/>
-      <w:r>
-        <w:t>Wat zijn de nadelen van design patterns?</w:t>
-      </w:r>
-      <w:bookmarkEnd w:id="5"/>
-    </w:p>
-    <w:p>
-      <w:pPr>
-        <w:pStyle w:val="Lijstalinea"/>
-        <w:numPr>
-          <w:ilvl w:val="0"/>
-          <w:numId w:val="1"/>
-        </w:numPr>
-      </w:pPr>
-      <w:r>
-        <w:t>Het is een steunpillaar voor zwakke programmeer tale</w:t>
-      </w:r>
-      <w:r>
-        <w:t>n die weinig ondersteuning voor abstractie bieden.</w:t>
-      </w:r>
-    </w:p>
-    <w:p>
-      <w:pPr>
-        <w:pStyle w:val="Lijstalinea"/>
-        <w:numPr>
-          <w:ilvl w:val="0"/>
-          <w:numId w:val="1"/>
-        </w:numPr>
-      </w:pPr>
-      <w:r>
-        <w:t>Inefficiënte oplossingen voor problemen wanneer ze blindelings gevolgd worden zonder ze naar de situatie aan te passen.</w:t>
-      </w:r>
-    </w:p>
-    <w:p>
-      <w:pPr>
-        <w:pStyle w:val="Lijstalinea"/>
-        <w:numPr>
-          <w:ilvl w:val="0"/>
-          <w:numId w:val="1"/>
-        </w:numPr>
-      </w:pPr>
-      <w:r>
-        <w:t xml:space="preserve">Ongerechtvaardigd gebruik / Toepassing op momenten waar het niet nodig is en een simpelere oplossing zou volstaan. </w:t>
-      </w:r>
-    </w:p>
-    <w:p>
-      <w:pPr>
-        <w:rPr>
-          <w:rFonts w:asciiTheme="majorHAnsi" w:eastAsiaTheme="majorEastAsia" w:hAnsiTheme="majorHAnsi" w:cstheme="majorBidi"/>
-          <w:color w:val="2F5496" w:themeColor="accent1" w:themeShade="BF"/>
-          <w:sz w:val="32"/>
-          <w:szCs w:val="32"/>
-        </w:rPr>
-      </w:pPr>
-      <w:r>
-        <w:br w:type="page"/>
-      </w:r>
-    </w:p>
-    <w:p>
-      <w:pPr>
-        <w:pStyle w:val="Kop1"/>
-      </w:pPr>
-      <w:bookmarkStart w:id="6" w:name="_Toc57051647"/>
-      <w:r>
-        <w:lastRenderedPageBreak/>
-        <w:t>Proxy Structural Design Pattern</w:t>
-      </w:r>
-      <w:bookmarkEnd w:id="6"/>
-    </w:p>
-    <w:p>
-      <w:r>
-        <w:t>Zoals eerder in d</w:t>
-      </w:r>
-      <w:r>
-        <w:t>e presentatie aangegeven bestaat een Design pattern uit 4 onderdelen:</w:t>
-      </w:r>
-    </w:p>
-    <w:p>
-      <w:pPr>
-        <w:pStyle w:val="Lijstalinea"/>
-        <w:numPr>
-          <w:ilvl w:val="0"/>
-          <w:numId w:val="1"/>
-        </w:numPr>
-      </w:pPr>
-      <w:r>
-        <w:t>Intent</w:t>
-      </w:r>
-    </w:p>
-    <w:p>
-      <w:pPr>
-        <w:pStyle w:val="Lijstalinea"/>
-        <w:numPr>
-          <w:ilvl w:val="0"/>
-          <w:numId w:val="1"/>
-        </w:numPr>
-      </w:pPr>
-      <w:r>
-        <w:t>Motivation</w:t>
-      </w:r>
-    </w:p>
-    <w:p>
-      <w:pPr>
-        <w:pStyle w:val="Lijstalinea"/>
-        <w:numPr>
-          <w:ilvl w:val="0"/>
-          <w:numId w:val="1"/>
-        </w:numPr>
-      </w:pPr>
-      <w:r>
-        <w:t>Structure</w:t>
-      </w:r>
-    </w:p>
-    <w:p>
-      <w:pPr>
-        <w:pStyle w:val="Lijstalinea"/>
-        <w:numPr>
-          <w:ilvl w:val="0"/>
-          <w:numId w:val="1"/>
-        </w:numPr>
-      </w:pPr>
-      <w:r>
-        <w:t>Example</w:t>
-      </w:r>
-    </w:p>
-    <w:p>
-      <w:r>
-        <w:t>De eerste drie zal ik hier bespreken, en daarna hebben we nog enkele voordelen van hoe het proxy pattern in de practijk nu doorgevoerd kan worden.</w:t>
-      </w:r>
-    </w:p>
-    <w:p>
-      <w:pPr>
-        <w:pStyle w:val="Kop2"/>
-      </w:pPr>
-      <w:r>
-        <w:t>Intent</w:t>
-      </w:r>
-    </w:p>
-    <w:p>
-      <w:r>
-        <w:rPr>
-          <w:rStyle w:val="Zwaar"/>
-          <w:b w:val="0"/>
-          <w:bCs w:val="0"/>
-        </w:rPr>
-        <w:t>Een proxy behoort tot d</w:t>
-      </w:r>
-      <w:r>
-        <w:rPr>
-          <w:rStyle w:val="Zwaar"/>
-          <w:b w:val="0"/>
-          <w:bCs w:val="0"/>
-        </w:rPr>
-        <w:t xml:space="preserve">e groep structurele design patterns. Kort gezegd, bied het de mogelijkheid om een plaatsvervanger voor een object te zetten die het contact met het gekozen object beheert. </w:t>
-      </w:r>
-      <w:r>
-        <w:rPr>
-          <w:rStyle w:val="Zwaar"/>
-          <w:b w:val="0"/>
-          <w:bCs w:val="0"/>
-        </w:rPr>
-        <w:t>Dit maakt het mogelijk om extra functionaliteit toe te v</w:t>
-      </w:r>
-      <w:r>
-        <w:rPr>
-          <w:rStyle w:val="Zwaar"/>
-          <w:b w:val="0"/>
-          <w:bCs w:val="0"/>
-        </w:rPr>
-        <w:t>oegen die voor of na het aanroepen van het oorspronkelijke object plaats vindt.</w:t>
-      </w:r>
-    </w:p>
-    <w:p>
-      <w:pPr>
-        <w:pStyle w:val="Kop2"/>
-      </w:pPr>
-      <w:r>
-        <w:t>Motivation</w:t>
-      </w:r>
-    </w:p>
-    <w:p>
-      <w:pPr>
-        <w:pStyle w:val="Kop3"/>
-      </w:pPr>
-      <w:r>
-        <w:t>Probleem:</w:t>
-      </w:r>
-    </w:p>
-    <w:p>
-      <w:r>
-        <w:t>Wanneer gebruik je nu een proxy pattern? In de praktijk zijn er verschillende problemen die door middel van een proxy patro</w:t>
-      </w:r>
-      <w:r>
-        <w:t>o</w:t>
-      </w:r>
-      <w:r>
-        <w:t>n opgelost kunnen worden. We zullen later op wat details in gaan, maar enkele voorbeelden zijn bijvoorbeeld:</w:t>
-      </w:r>
-    </w:p>
-    <w:p>
-      <w:pPr>
-        <w:pStyle w:val="Lijstalinea"/>
-        <w:numPr>
-          <w:ilvl w:val="0"/>
-          <w:numId w:val="1"/>
-        </w:numPr>
-      </w:pPr>
-      <w:r>
-        <w:t>Je hebt een object wat veel resources vraagt, maar wat maar sporadisch gebruikt wordt.</w:t>
-      </w:r>
-    </w:p>
-    <w:p>
-      <w:pPr>
-        <w:pStyle w:val="Lijstalinea"/>
-        <w:numPr>
-          <w:ilvl w:val="0"/>
-          <w:numId w:val="1"/>
-        </w:numPr>
-      </w:pPr>
-      <w:r>
-        <w:t>Je wilt de toegang tot bepaalde objecten op basis van bepaalde criteria beperken.</w:t>
-      </w:r>
-    </w:p>
-    <w:p>
-      <w:pPr>
-        <w:pStyle w:val="Lijstalinea"/>
-        <w:numPr>
-          <w:ilvl w:val="0"/>
-          <w:numId w:val="1"/>
-        </w:numPr>
-      </w:pPr>
-      <w:r>
-        <w:t>Je wilt een object gebruiken wat niet lokaal beschikbaar is.</w:t>
-      </w:r>
-    </w:p>
-    <w:p>
-      <w:pPr>
-        <w:pStyle w:val="Lijstalinea"/>
-        <w:numPr>
-          <w:ilvl w:val="0"/>
-          <w:numId w:val="1"/>
-        </w:numPr>
-      </w:pPr>
-      <w:r>
-        <w:t>Je wilt een overzicht van het gebruik van een object registreren</w:t>
-      </w:r>
-    </w:p>
-    <w:p>
-      <w:pPr>
-        <w:pStyle w:val="Lijstalinea"/>
-        <w:numPr>
-          <w:ilvl w:val="0"/>
-          <w:numId w:val="1"/>
-        </w:numPr>
-      </w:pPr>
-      <w:r>
-        <w:t>Je wilt een cache van de resultaten van verzoeken aan het object (tijdelijk) bewaren</w:t>
-      </w:r>
-    </w:p>
-    <w:p>
-      <w:r>
-        <w:t>In sommige situaties kun of wil je het service object zelf aanpassen, maar dit is niet altijd een optie. Wellicht zijn het objecten uit een externe resource, of zijn er verschillende cliënten waar verschillende wensen voor zijn.</w:t>
-      </w:r>
-    </w:p>
-    <w:p>
-      <w:pPr>
-        <w:pStyle w:val="Kop3"/>
-      </w:pPr>
-      <w:r>
-        <w:t>Oplossing:</w:t>
-      </w:r>
-    </w:p>
-    <w:p>
-      <w:r>
-        <w:t xml:space="preserve">Een Proxy pattern kan door de zelfde interface te implementeren als het daadwerkelijke service object als tussenpersoon fungeren voor een client. Op deze manier hoeft in veel gevallen de client, noch het service object aangepast te worden, en is het toch mogelijk om de gewenste extra functionaliteit te implementeren. </w:t>
-      </w:r>
-    </w:p>
-    <w:p/>
-    <w:p>
-      <w:pPr>
-        <w:rPr>
-          <w:rFonts w:asciiTheme="majorHAnsi" w:eastAsiaTheme="majorEastAsia" w:hAnsiTheme="majorHAnsi" w:cstheme="majorBidi"/>
-          <w:color w:val="2F5496" w:themeColor="accent1" w:themeShade="BF"/>
-          <w:sz w:val="26"/>
-          <w:szCs w:val="26"/>
-        </w:rPr>
-      </w:pPr>
-      <w:r>
-        <w:br w:type="page"/>
-      </w:r>
-    </w:p>
-    <w:p>
-      <w:pPr>
-        <w:pStyle w:val="Kop2"/>
-      </w:pPr>
+        <w:pStyle w:val="Heading2"/>
+      </w:pPr>
+      <w:proofErr w:type="spellStart"/>
       <w:r>
         <w:lastRenderedPageBreak/>
         <w:t>Structure</w:t>
       </w:r>
-    </w:p>
-    <w:p>
-      <w:pPr>
-        <w:pStyle w:val="Kop3"/>
+      <w:proofErr w:type="spellEnd"/>
+    </w:p>
+    <w:p>
+      <w:pPr>
+        <w:pStyle w:val="Heading3"/>
       </w:pPr>
       <w:r>
         <w:rPr>
@@ -2959,17 +3343,30 @@
         </w:drawing>
       </w:r>
       <w:r>
-        <w:t>Opbouw van een proxy design pattern</w:t>
-      </w:r>
-    </w:p>
-    <w:p>
-      <w:r>
-        <w:t>Een proxy pattern bestaat uit 3 onderdelen:</w:t>
-      </w:r>
-    </w:p>
-    <w:p>
-      <w:pPr>
-        <w:pStyle w:val="Kop4"/>
+        <w:t xml:space="preserve">Opbouw van een proxy design </w:t>
+      </w:r>
+      <w:proofErr w:type="spellStart"/>
+      <w:r>
+        <w:t>pattern</w:t>
+      </w:r>
+      <w:proofErr w:type="spellEnd"/>
+    </w:p>
+    <w:p>
+      <w:r>
+        <w:t xml:space="preserve">Een proxy </w:t>
+      </w:r>
+      <w:proofErr w:type="spellStart"/>
+      <w:r>
+        <w:t>pattern</w:t>
+      </w:r>
+      <w:proofErr w:type="spellEnd"/>
+      <w:r>
+        <w:t xml:space="preserve"> bestaat uit 3 onderdelen:</w:t>
+      </w:r>
+    </w:p>
+    <w:p>
+      <w:pPr>
+        <w:pStyle w:val="Heading4"/>
       </w:pPr>
       <w:r>
         <w:t>Service Object</w:t>
@@ -2985,7 +3382,7 @@
     </w:p>
     <w:p>
       <w:pPr>
-        <w:pStyle w:val="Kop4"/>
+        <w:pStyle w:val="Heading4"/>
       </w:pPr>
       <w:r>
         <w:t>Service Interface</w:t>
@@ -3001,7 +3398,7 @@
     </w:p>
     <w:p>
       <w:pPr>
-        <w:pStyle w:val="Kop4"/>
+        <w:pStyle w:val="Heading4"/>
       </w:pPr>
       <w:r>
         <w:t>Proxy Object</w:t>
@@ -3019,7 +3416,7 @@
     </w:p>
     <w:p>
       <w:pPr>
-        <w:pStyle w:val="Kop2"/>
+        <w:pStyle w:val="Heading2"/>
       </w:pPr>
       <w:r>
         <w:t>Voordelen &amp; Nadelen</w:t>
@@ -3027,7 +3424,23 @@
     </w:p>
     <w:p>
       <w:r>
-        <w:t>Het gebruik van Design Patterns heeft net als alle andere design patterns voor en nadelen.</w:t>
+        <w:t xml:space="preserve">Het gebruik van Design </w:t>
+      </w:r>
+      <w:proofErr w:type="spellStart"/>
+      <w:r>
+        <w:t>Patterns</w:t>
+      </w:r>
+      <w:proofErr w:type="spellEnd"/>
+      <w:r>
+        <w:t xml:space="preserve"> heeft net als alle andere design </w:t>
+      </w:r>
+      <w:proofErr w:type="spellStart"/>
+      <w:r>
+        <w:t>patterns</w:t>
+      </w:r>
+      <w:proofErr w:type="spellEnd"/>
+      <w:r>
+        <w:t xml:space="preserve"> voor en nadelen.</w:t>
       </w:r>
     </w:p>
     <w:p>
@@ -3056,7 +3469,7 @@
     </w:p>
     <w:p>
       <w:pPr>
-        <w:pStyle w:val="Lijstalinea"/>
+        <w:pStyle w:val="ListParagraph"/>
         <w:numPr>
           <w:ilvl w:val="0"/>
           <w:numId w:val="2"/>
@@ -3068,7 +3481,7 @@
     </w:p>
     <w:p>
       <w:pPr>
-        <w:pStyle w:val="Lijstalinea"/>
+        <w:pStyle w:val="ListParagraph"/>
         <w:numPr>
           <w:ilvl w:val="0"/>
           <w:numId w:val="2"/>
@@ -3080,7 +3493,7 @@
     </w:p>
     <w:p>
       <w:pPr>
-        <w:pStyle w:val="Lijstalinea"/>
+        <w:pStyle w:val="ListParagraph"/>
         <w:numPr>
           <w:ilvl w:val="0"/>
           <w:numId w:val="2"/>
@@ -3092,7 +3505,7 @@
     </w:p>
     <w:p>
       <w:pPr>
-        <w:pStyle w:val="Lijstalinea"/>
+        <w:pStyle w:val="ListParagraph"/>
         <w:numPr>
           <w:ilvl w:val="0"/>
           <w:numId w:val="2"/>
@@ -3116,7 +3529,7 @@
     </w:p>
     <w:p>
       <w:pPr>
-        <w:pStyle w:val="Lijstalinea"/>
+        <w:pStyle w:val="ListParagraph"/>
         <w:numPr>
           <w:ilvl w:val="0"/>
           <w:numId w:val="3"/>
@@ -3128,7 +3541,7 @@
     </w:p>
     <w:p>
       <w:pPr>
-        <w:pStyle w:val="Lijstalinea"/>
+        <w:pStyle w:val="ListParagraph"/>
         <w:numPr>
           <w:ilvl w:val="0"/>
           <w:numId w:val="3"/>
@@ -3170,27 +3583,56 @@
     </w:p>
     <w:p>
       <w:pPr>
-        <w:pStyle w:val="Kop3"/>
+        <w:pStyle w:val="Heading3"/>
       </w:pPr>
       <w:r>
         <w:lastRenderedPageBreak/>
-        <w:t>Vergelijking met andere design p</w:t>
+        <w:t xml:space="preserve">Vergelijking met andere design </w:t>
+      </w:r>
+      <w:proofErr w:type="spellStart"/>
+      <w:r>
+        <w:t>p</w:t>
       </w:r>
       <w:r>
         <w:t>atterns</w:t>
       </w:r>
-    </w:p>
-    <w:p>
-      <w:r>
-        <w:t>Het proxy object heeft een zekere mate van overlap met sommige andere design patterns. Toch verschillen ze in intent en functionaliteit</w:t>
-      </w:r>
-    </w:p>
-    <w:p>
-      <w:pPr>
-        <w:pStyle w:val="Kop4"/>
-      </w:pPr>
-      <w:r>
-        <w:t>Adapter vs Proxy</w:t>
+      <w:proofErr w:type="spellEnd"/>
+    </w:p>
+    <w:p>
+      <w:r>
+        <w:t xml:space="preserve">Het proxy object heeft een zekere mate van overlap met sommige andere design </w:t>
+      </w:r>
+      <w:proofErr w:type="spellStart"/>
+      <w:r>
+        <w:t>patterns</w:t>
+      </w:r>
+      <w:proofErr w:type="spellEnd"/>
+      <w:r>
+        <w:t xml:space="preserve">. Toch verschillen ze in </w:t>
+      </w:r>
+      <w:proofErr w:type="spellStart"/>
+      <w:r>
+        <w:t>intent</w:t>
+      </w:r>
+      <w:proofErr w:type="spellEnd"/>
+      <w:r>
+        <w:t xml:space="preserve"> en functionaliteit</w:t>
+      </w:r>
+    </w:p>
+    <w:p>
+      <w:pPr>
+        <w:pStyle w:val="Heading4"/>
+      </w:pPr>
+      <w:r>
+        <w:t xml:space="preserve">Adapter </w:t>
+      </w:r>
+      <w:proofErr w:type="spellStart"/>
+      <w:r>
+        <w:t>vs</w:t>
+      </w:r>
+      <w:proofErr w:type="spellEnd"/>
+      <w:r>
+        <w:t xml:space="preserve"> Proxy</w:t>
       </w:r>
     </w:p>
     <w:p>
@@ -3210,10 +3652,23 @@
     </w:p>
     <w:p>
       <w:pPr>
-        <w:pStyle w:val="Kop4"/>
-      </w:pPr>
-      <w:r>
-        <w:t>Facade vs Proxy</w:t>
+        <w:pStyle w:val="Heading4"/>
+      </w:pPr>
+      <w:proofErr w:type="spellStart"/>
+      <w:r>
+        <w:t>Facade</w:t>
+      </w:r>
+      <w:proofErr w:type="spellEnd"/>
+      <w:r>
+        <w:t xml:space="preserve"> </w:t>
+      </w:r>
+      <w:proofErr w:type="spellStart"/>
+      <w:r>
+        <w:t>vs</w:t>
+      </w:r>
+      <w:proofErr w:type="spellEnd"/>
+      <w:r>
+        <w:t xml:space="preserve"> Proxy</w:t>
       </w:r>
     </w:p>
     <w:p>
@@ -3226,18 +3681,47 @@
     </w:p>
     <w:p>
       <w:pPr>
-        <w:pStyle w:val="Kop4"/>
-      </w:pPr>
-      <w:r>
-        <w:t>Decorator vs Proxy</w:t>
-      </w:r>
-    </w:p>
-    <w:p>
-      <w:r>
-        <w:t>Zowel een decorator als e</w:t>
-      </w:r>
-      <w:r>
-        <w:t>en proxy implementeren de zelfde interface als het service object en voegen op deze manier extra functionaliteit aan een bestaand service object toe. Maar waar een proxy over het algemeen de levenscyclus van het service object zelf beheert, wordt dit bij een decorator altijd door de client beheerd.</w:t>
+        <w:pStyle w:val="Heading4"/>
+      </w:pPr>
+      <w:proofErr w:type="spellStart"/>
+      <w:r>
+        <w:t>Decorator</w:t>
+      </w:r>
+      <w:proofErr w:type="spellEnd"/>
+      <w:r>
+        <w:t xml:space="preserve"> </w:t>
+      </w:r>
+      <w:proofErr w:type="spellStart"/>
+      <w:r>
+        <w:t>vs</w:t>
+      </w:r>
+      <w:proofErr w:type="spellEnd"/>
+      <w:r>
+        <w:t xml:space="preserve"> Proxy</w:t>
+      </w:r>
+    </w:p>
+    <w:p>
+      <w:r>
+        <w:t xml:space="preserve">Zowel een </w:t>
+      </w:r>
+      <w:proofErr w:type="spellStart"/>
+      <w:r>
+        <w:t>decorator</w:t>
+      </w:r>
+      <w:proofErr w:type="spellEnd"/>
+      <w:r>
+        <w:t xml:space="preserve"> als e</w:t>
+      </w:r>
+      <w:r>
+        <w:t xml:space="preserve">en proxy implementeren de zelfde interface als het service object en voegen op deze manier extra functionaliteit aan een bestaand service object toe. Maar waar een proxy over het algemeen de levenscyclus van het service object zelf beheert, wordt dit bij een </w:t>
+      </w:r>
+      <w:proofErr w:type="spellStart"/>
+      <w:r>
+        <w:t>decorator</w:t>
+      </w:r>
+      <w:proofErr w:type="spellEnd"/>
+      <w:r>
+        <w:t xml:space="preserve"> altijd door de client beheerd.</w:t>
       </w:r>
     </w:p>
     <w:p/>
@@ -3953,15 +4437,15 @@
     <w:lsdException w:name="Unresolved Mention" w:semiHidden="1" w:unhideWhenUsed="1"/>
     <w:lsdException w:name="Smart Link" w:semiHidden="1" w:unhideWhenUsed="1"/>
   </w:latentStyles>
-  <w:style w:type="paragraph" w:default="1" w:styleId="Standaard">
+  <w:style w:type="paragraph" w:default="1" w:styleId="Normal">
     <w:name w:val="Normal"/>
     <w:qFormat/>
   </w:style>
-  <w:style w:type="paragraph" w:styleId="Kop1">
+  <w:style w:type="paragraph" w:styleId="Heading1">
     <w:name w:val="heading 1"/>
-    <w:basedOn w:val="Standaard"/>
-    <w:next w:val="Standaard"/>
-    <w:link w:val="Kop1Char"/>
+    <w:basedOn w:val="Normal"/>
+    <w:next w:val="Normal"/>
+    <w:link w:val="Heading1Char"/>
     <w:uiPriority w:val="9"/>
     <w:qFormat/>
     <w:rsid w:val="00F82322"/>
@@ -3978,11 +4462,11 @@
       <w:szCs w:val="32"/>
     </w:rPr>
   </w:style>
-  <w:style w:type="paragraph" w:styleId="Kop2">
+  <w:style w:type="paragraph" w:styleId="Heading2">
     <w:name w:val="heading 2"/>
-    <w:basedOn w:val="Standaard"/>
-    <w:next w:val="Standaard"/>
-    <w:link w:val="Kop2Char"/>
+    <w:basedOn w:val="Normal"/>
+    <w:next w:val="Normal"/>
+    <w:link w:val="Heading2Char"/>
     <w:uiPriority w:val="9"/>
     <w:unhideWhenUsed/>
     <w:qFormat/>
@@ -4000,11 +4484,11 @@
       <w:szCs w:val="26"/>
     </w:rPr>
   </w:style>
-  <w:style w:type="paragraph" w:styleId="Kop3">
+  <w:style w:type="paragraph" w:styleId="Heading3">
     <w:name w:val="heading 3"/>
-    <w:basedOn w:val="Standaard"/>
-    <w:next w:val="Standaard"/>
-    <w:link w:val="Kop3Char"/>
+    <w:basedOn w:val="Normal"/>
+    <w:next w:val="Normal"/>
+    <w:link w:val="Heading3Char"/>
     <w:uiPriority w:val="9"/>
     <w:unhideWhenUsed/>
     <w:qFormat/>
@@ -4022,11 +4506,11 @@
       <w:szCs w:val="24"/>
     </w:rPr>
   </w:style>
-  <w:style w:type="paragraph" w:styleId="Kop4">
+  <w:style w:type="paragraph" w:styleId="Heading4">
     <w:name w:val="heading 4"/>
-    <w:basedOn w:val="Standaard"/>
-    <w:next w:val="Standaard"/>
-    <w:link w:val="Kop4Char"/>
+    <w:basedOn w:val="Normal"/>
+    <w:next w:val="Normal"/>
+    <w:link w:val="Heading4Char"/>
     <w:uiPriority w:val="9"/>
     <w:unhideWhenUsed/>
     <w:qFormat/>
@@ -4044,13 +4528,13 @@
       <w:color w:val="2F5496" w:themeColor="accent1" w:themeShade="BF"/>
     </w:rPr>
   </w:style>
-  <w:style w:type="character" w:default="1" w:styleId="Standaardalinea-lettertype">
+  <w:style w:type="character" w:default="1" w:styleId="DefaultParagraphFont">
     <w:name w:val="Default Paragraph Font"/>
     <w:uiPriority w:val="1"/>
     <w:semiHidden/>
     <w:unhideWhenUsed/>
   </w:style>
-  <w:style w:type="table" w:default="1" w:styleId="Standaardtabel">
+  <w:style w:type="table" w:default="1" w:styleId="TableNormal">
     <w:name w:val="Normal Table"/>
     <w:uiPriority w:val="99"/>
     <w:semiHidden/>
@@ -4065,16 +4549,16 @@
       </w:tblCellMar>
     </w:tblPr>
   </w:style>
-  <w:style w:type="numbering" w:default="1" w:styleId="Geenlijst">
+  <w:style w:type="numbering" w:default="1" w:styleId="NoList">
     <w:name w:val="No List"/>
     <w:uiPriority w:val="99"/>
     <w:semiHidden/>
     <w:unhideWhenUsed/>
   </w:style>
-  <w:style w:type="character" w:customStyle="1" w:styleId="Kop1Char">
-    <w:name w:val="Kop 1 Char"/>
-    <w:basedOn w:val="Standaardalinea-lettertype"/>
-    <w:link w:val="Kop1"/>
+  <w:style w:type="character" w:customStyle="1" w:styleId="Heading1Char">
+    <w:name w:val="Heading 1 Char"/>
+    <w:basedOn w:val="DefaultParagraphFont"/>
+    <w:link w:val="Heading1"/>
     <w:uiPriority w:val="9"/>
     <w:rsid w:val="00F82322"/>
     <w:rPr>
@@ -4084,10 +4568,10 @@
       <w:szCs w:val="32"/>
     </w:rPr>
   </w:style>
-  <w:style w:type="character" w:customStyle="1" w:styleId="Kop2Char">
-    <w:name w:val="Kop 2 Char"/>
-    <w:basedOn w:val="Standaardalinea-lettertype"/>
-    <w:link w:val="Kop2"/>
+  <w:style w:type="character" w:customStyle="1" w:styleId="Heading2Char">
+    <w:name w:val="Heading 2 Char"/>
+    <w:basedOn w:val="DefaultParagraphFont"/>
+    <w:link w:val="Heading2"/>
     <w:uiPriority w:val="9"/>
     <w:rsid w:val="00CB08D5"/>
     <w:rPr>
@@ -4097,9 +4581,9 @@
       <w:szCs w:val="26"/>
     </w:rPr>
   </w:style>
-  <w:style w:type="paragraph" w:styleId="Geenafstand">
+  <w:style w:type="paragraph" w:styleId="NoSpacing">
     <w:name w:val="No Spacing"/>
-    <w:link w:val="GeenafstandChar"/>
+    <w:link w:val="NoSpacingChar"/>
     <w:uiPriority w:val="1"/>
     <w:qFormat/>
     <w:rsid w:val="00BB1982"/>
@@ -4111,10 +4595,10 @@
       <w:lang w:val="en-US"/>
     </w:rPr>
   </w:style>
-  <w:style w:type="character" w:customStyle="1" w:styleId="GeenafstandChar">
-    <w:name w:val="Geen afstand Char"/>
-    <w:basedOn w:val="Standaardalinea-lettertype"/>
-    <w:link w:val="Geenafstand"/>
+  <w:style w:type="character" w:customStyle="1" w:styleId="NoSpacingChar">
+    <w:name w:val="No Spacing Char"/>
+    <w:basedOn w:val="DefaultParagraphFont"/>
+    <w:link w:val="NoSpacing"/>
     <w:uiPriority w:val="1"/>
     <w:rsid w:val="00BB1982"/>
     <w:rPr>
@@ -4122,10 +4606,10 @@
       <w:lang w:val="en-US"/>
     </w:rPr>
   </w:style>
-  <w:style w:type="paragraph" w:styleId="Inhopg1">
+  <w:style w:type="paragraph" w:styleId="TOC1">
     <w:name w:val="toc 1"/>
-    <w:basedOn w:val="Standaard"/>
-    <w:next w:val="Standaard"/>
+    <w:basedOn w:val="Normal"/>
+    <w:next w:val="Normal"/>
     <w:autoRedefine/>
     <w:uiPriority w:val="39"/>
     <w:unhideWhenUsed/>
@@ -4134,10 +4618,10 @@
       <w:spacing w:after="100"/>
     </w:pPr>
   </w:style>
-  <w:style w:type="paragraph" w:styleId="Inhopg2">
+  <w:style w:type="paragraph" w:styleId="TOC2">
     <w:name w:val="toc 2"/>
-    <w:basedOn w:val="Standaard"/>
-    <w:next w:val="Standaard"/>
+    <w:basedOn w:val="Normal"/>
+    <w:next w:val="Normal"/>
     <w:autoRedefine/>
     <w:uiPriority w:val="39"/>
     <w:unhideWhenUsed/>
@@ -4149,7 +4633,7 @@
   </w:style>
   <w:style w:type="character" w:styleId="Hyperlink">
     <w:name w:val="Hyperlink"/>
-    <w:basedOn w:val="Standaardalinea-lettertype"/>
+    <w:basedOn w:val="DefaultParagraphFont"/>
     <w:uiPriority w:val="99"/>
     <w:unhideWhenUsed/>
     <w:rsid w:val="006E48E3"/>
@@ -4158,10 +4642,10 @@
       <w:u w:val="single"/>
     </w:rPr>
   </w:style>
-  <w:style w:type="character" w:customStyle="1" w:styleId="Kop3Char">
-    <w:name w:val="Kop 3 Char"/>
-    <w:basedOn w:val="Standaardalinea-lettertype"/>
-    <w:link w:val="Kop3"/>
+  <w:style w:type="character" w:customStyle="1" w:styleId="Heading3Char">
+    <w:name w:val="Heading 3 Char"/>
+    <w:basedOn w:val="DefaultParagraphFont"/>
+    <w:link w:val="Heading3"/>
     <w:uiPriority w:val="9"/>
     <w:rsid w:val="008A1A01"/>
     <w:rPr>
@@ -4171,9 +4655,9 @@
       <w:szCs w:val="24"/>
     </w:rPr>
   </w:style>
-  <w:style w:type="paragraph" w:styleId="Lijstalinea">
+  <w:style w:type="paragraph" w:styleId="ListParagraph">
     <w:name w:val="List Paragraph"/>
-    <w:basedOn w:val="Standaard"/>
+    <w:basedOn w:val="Normal"/>
     <w:uiPriority w:val="34"/>
     <w:qFormat/>
     <w:rsid w:val="00A33E82"/>
@@ -4182,10 +4666,10 @@
       <w:contextualSpacing/>
     </w:pPr>
   </w:style>
-  <w:style w:type="character" w:customStyle="1" w:styleId="Kop4Char">
-    <w:name w:val="Kop 4 Char"/>
-    <w:basedOn w:val="Standaardalinea-lettertype"/>
-    <w:link w:val="Kop4"/>
+  <w:style w:type="character" w:customStyle="1" w:styleId="Heading4Char">
+    <w:name w:val="Heading 4 Char"/>
+    <w:basedOn w:val="DefaultParagraphFont"/>
+    <w:link w:val="Heading4"/>
     <w:uiPriority w:val="9"/>
     <w:rsid w:val="0048711D"/>
     <w:rPr>
@@ -4195,9 +4679,9 @@
       <w:color w:val="2F5496" w:themeColor="accent1" w:themeShade="BF"/>
     </w:rPr>
   </w:style>
-  <w:style w:type="character" w:styleId="Zwaar">
+  <w:style w:type="character" w:styleId="Strong">
     <w:name w:val="Strong"/>
-    <w:basedOn w:val="Standaardalinea-lettertype"/>
+    <w:basedOn w:val="DefaultParagraphFont"/>
     <w:uiPriority w:val="22"/>
     <w:qFormat/>
     <w:rsid w:val="00D2390B"/>

</xml_diff>